<commit_message>
update doc and added drawio schema of data flow and layers
</commit_message>
<xml_diff>
--- a/Озон_ДЗ_20250125.docx
+++ b/Озон_ДЗ_20250125.docx
@@ -2,122 +2,6 @@
 <file path=word/document.xml><?xml version="1.0" encoding="utf-8"?>
 <w:document xmlns:wpc="http://schemas.microsoft.com/office/word/2010/wordprocessingCanvas" xmlns:cx="http://schemas.microsoft.com/office/drawing/2014/chartex" xmlns:cx1="http://schemas.microsoft.com/office/drawing/2015/9/8/chartex" xmlns:cx2="http://schemas.microsoft.com/office/drawing/2015/10/21/chartex" xmlns:cx3="http://schemas.microsoft.com/office/drawing/2016/5/9/chartex" xmlns:cx4="http://schemas.microsoft.com/office/drawing/2016/5/10/chartex" xmlns:cx5="http://schemas.microsoft.com/office/drawing/2016/5/11/chartex" xmlns:cx6="http://schemas.microsoft.com/office/drawing/2016/5/12/chartex" xmlns:cx7="http://schemas.microsoft.com/office/drawing/2016/5/13/chartex" xmlns:cx8="http://schemas.microsoft.com/office/drawing/2016/5/14/chartex" xmlns:mc="http://schemas.openxmlformats.org/markup-compatibility/2006" xmlns:aink="http://schemas.microsoft.com/office/drawing/2016/ink" xmlns:am3d="http://schemas.microsoft.com/office/drawing/2017/model3d" xmlns:o="urn:schemas-microsoft-com:office:office" xmlns:r="http://schemas.openxmlformats.org/officeDocument/2006/relationships" xmlns:m="http://schemas.openxmlformats.org/officeDocument/2006/math" xmlns:v="urn:schemas-microsoft-com:vml" xmlns:wp14="http://schemas.microsoft.com/office/word/2010/wordprocessingDrawing" xmlns:wp="http://schemas.openxmlformats.org/drawingml/2006/wordprocessingDrawing" xmlns:w10="urn:schemas-microsoft-com:office:word" xmlns:w="http://schemas.openxmlformats.org/wordprocessingml/2006/main" xmlns:w14="http://schemas.microsoft.com/office/word/2010/wordml" xmlns:w15="http://schemas.microsoft.com/office/word/2012/wordml" xmlns:w16cex="http://schemas.microsoft.com/office/word/2018/wordml/cex" xmlns:w16cid="http://schemas.microsoft.com/office/word/2016/wordml/cid" xmlns:w16="http://schemas.microsoft.com/office/word/2018/wordml" xmlns:w16sdtdh="http://schemas.microsoft.com/office/word/2020/wordml/sdtdatahash" xmlns:w16se="http://schemas.microsoft.com/office/word/2015/wordml/symex" xmlns:wpg="http://schemas.microsoft.com/office/word/2010/wordprocessingGroup" xmlns:wpi="http://schemas.microsoft.com/office/word/2010/wordprocessingInk" xmlns:wne="http://schemas.microsoft.com/office/word/2006/wordml" xmlns:wps="http://schemas.microsoft.com/office/word/2010/wordprocessingShape" mc:Ignorable="w14 w15 w16se w16cid w16 w16cex w16sdtdh wp14">
   <w:body>
-    <w:p>
-      <w:pPr>
-        <w:pStyle w:val="1"/>
-      </w:pPr>
-      <w:r>
-        <w:t>Вопросы</w:t>
-      </w:r>
-    </w:p>
-    <w:p>
-      <w:pPr>
-        <w:pStyle w:val="a7"/>
-        <w:numPr>
-          <w:ilvl w:val="0"/>
-          <w:numId w:val="1"/>
-        </w:numPr>
-      </w:pPr>
-      <w:r>
-        <w:t>Где содержится информация, что Система 1 (справочник товар – категория) обновил</w:t>
-      </w:r>
-      <w:r>
-        <w:t>ась</w:t>
-      </w:r>
-      <w:r>
-        <w:t>?</w:t>
-      </w:r>
-    </w:p>
-    <w:p>
-      <w:pPr>
-        <w:pStyle w:val="a7"/>
-        <w:numPr>
-          <w:ilvl w:val="0"/>
-          <w:numId w:val="1"/>
-        </w:numPr>
-      </w:pPr>
-      <w:r>
-        <w:t xml:space="preserve">Можно ли зацепиться </w:t>
-      </w:r>
-      <w:r>
-        <w:t>з</w:t>
-      </w:r>
-      <w:r>
-        <w:t xml:space="preserve">а </w:t>
-      </w:r>
-      <w:r>
-        <w:rPr>
-          <w:lang w:val="en-US"/>
-        </w:rPr>
-        <w:t>ETL</w:t>
-      </w:r>
-      <w:r>
-        <w:t xml:space="preserve"> </w:t>
-      </w:r>
-      <w:r>
-        <w:t>поток, который обновляет Система 1, чтобы потом по триггеру запускать следующий поток?</w:t>
-      </w:r>
-    </w:p>
-    <w:p>
-      <w:pPr>
-        <w:pStyle w:val="a7"/>
-        <w:numPr>
-          <w:ilvl w:val="0"/>
-          <w:numId w:val="1"/>
-        </w:numPr>
-      </w:pPr>
-      <w:r>
-        <w:t>Естественный ключ Систем</w:t>
-      </w:r>
-      <w:r>
-        <w:t>ы</w:t>
-      </w:r>
-      <w:r>
-        <w:t xml:space="preserve"> 1</w:t>
-      </w:r>
-      <w:r>
-        <w:t xml:space="preserve"> (справочник товар – категория)</w:t>
-      </w:r>
-      <w:r>
-        <w:t>, это номер товара? Или же это номер товара + название?</w:t>
-      </w:r>
-    </w:p>
-    <w:p>
-      <w:pPr>
-        <w:pStyle w:val="a7"/>
-        <w:numPr>
-          <w:ilvl w:val="0"/>
-          <w:numId w:val="1"/>
-        </w:numPr>
-      </w:pPr>
-      <w:r>
-        <w:t>Не совсем понятно</w:t>
-      </w:r>
-      <w:r>
-        <w:t>,</w:t>
-      </w:r>
-      <w:r>
-        <w:t xml:space="preserve"> что значит высказывание в отношении возможностей окна: «</w:t>
-      </w:r>
-      <w:r>
-        <w:t>категоризация должна быть в актуальном состоянии</w:t>
-      </w:r>
-      <w:r>
-        <w:t>»? Требуются уточнения!!! А так как их нет, придется принимать ответственность за то, как считаем корректным проводить аналитику, после сбиться с аналитиками, как реально надо.</w:t>
-      </w:r>
-    </w:p>
-    <w:p>
-      <w:pPr>
-        <w:pStyle w:val="a7"/>
-        <w:numPr>
-          <w:ilvl w:val="0"/>
-          <w:numId w:val="1"/>
-        </w:numPr>
-      </w:pPr>
-      <w:r>
-        <w:t>Для чего дата в источнике Система 1 – таблица фактических продаж относится к части естественного ключа таблицы? Какой смысл несет данное нагромождение ключа.</w:t>
-      </w:r>
-    </w:p>
     <w:p/>
     <w:p>
       <w:pPr>
@@ -892,28 +776,10 @@
         <w:t xml:space="preserve">. </w:t>
       </w:r>
       <w:r>
-        <w:t xml:space="preserve">То-есть для бизнеса ставим цель, что важно </w:t>
-      </w:r>
-      <w:r>
-        <w:t xml:space="preserve">сохранить </w:t>
-      </w:r>
-      <w:r>
-        <w:lastRenderedPageBreak/>
-        <w:t>исторический контекст — не пересчитывать, а фиксировать изменения с определённой даты.</w:t>
-      </w:r>
-      <w:r>
-        <w:t xml:space="preserve"> </w:t>
-      </w:r>
-      <w:r>
-        <w:t xml:space="preserve">*Возможный вариант*: рассматривать только актуальную категорию по товару для аналитики за весь </w:t>
-      </w:r>
-      <w:proofErr w:type="gramStart"/>
-      <w:r>
-        <w:t>2024-ый</w:t>
-      </w:r>
-      <w:proofErr w:type="gramEnd"/>
-      <w:r>
-        <w:t xml:space="preserve"> год, возможно такая задача реальна, как </w:t>
+        <w:t xml:space="preserve">То-есть для бизнеса ставим цель, что важно сохранить исторический контекст — не пересчитывать, а фиксировать изменения с определённой даты. </w:t>
+      </w:r>
+      <w:r>
+        <w:t xml:space="preserve">*Возможный вариант*: рассматривать только актуальную категорию по товару для аналитики за весь 2024-ый год, возможно такая задача реальна, как </w:t>
       </w:r>
       <w:r>
         <w:rPr>
@@ -934,13 +800,7 @@
         <w:t xml:space="preserve"> (Возможно именно это и имелось в виду в разделе «Будущая визуализация» в задании</w:t>
       </w:r>
       <w:r>
-        <w:t>), также е</w:t>
-      </w:r>
-      <w:r>
-        <w:t>сли важна точность для отчетности и прогнозирования</w:t>
-      </w:r>
-      <w:r>
-        <w:t xml:space="preserve"> на новой категории, при изменении аналитики в отношении метрики, то следует учитывать актуальную дату и пересчитать всё. </w:t>
+        <w:t xml:space="preserve">), также если важна точность для отчетности и прогнозирования на новой категории, при изменении аналитики в отношении метрики, то следует учитывать актуальную дату и пересчитать всё. </w:t>
       </w:r>
     </w:p>
     <w:p>
@@ -966,7 +826,11 @@
       </w:r>
       <w:proofErr w:type="spellEnd"/>
       <w:r>
-        <w:t>, что было бы логично. В соответствии с имеющейся информацией принимаем допущение, что товары невозможно вернуть обратно. *Возможные вариант – 1) В таблице фактов будет строка с другой датой временем, но тем же номером заказа и номером товара, где сумма будет уже отрицательной, в таком случае, необходима будет дополнительная агрегация при реализации построения витрины. 2) Будет дополнительная таблица по возвратам, где будет содержаться информация по возвратам. В соответствии с этой таблицей тогда придется корректировать данные</w:t>
+        <w:t xml:space="preserve">, что было бы логично. В соответствии с имеющейся информацией принимаем допущение, что товары невозможно вернуть обратно. *Возможные вариант – 1) В таблице фактов будет строка с другой датой временем, но тем же номером заказа и номером товара, где сумма будет уже отрицательной, в таком случае, необходима будет дополнительная </w:t>
+      </w:r>
+      <w:r>
+        <w:lastRenderedPageBreak/>
+        <w:t>агрегация при реализации построения витрины. 2) Будет дополнительная таблица по возвратам, где будет содержаться информация по возвратам. В соответствии с этой таблицей тогда придется корректировать данные</w:t>
       </w:r>
       <w:r>
         <w:t>,</w:t>
@@ -1086,28 +950,228 @@
         <w:t>схеме при создании таблиц.</w:t>
       </w:r>
     </w:p>
-    <w:p/>
     <w:p>
       <w:pPr>
-        <w:pStyle w:val="1"/>
+        <w:pStyle w:val="a7"/>
+        <w:numPr>
+          <w:ilvl w:val="0"/>
+          <w:numId w:val="2"/>
+        </w:numPr>
+      </w:pPr>
+      <w:r>
+        <w:t xml:space="preserve">Допускаем что в данной в ТЗ функции </w:t>
+      </w:r>
+      <w:r>
         <w:rPr>
           <w:lang w:val="en-US"/>
         </w:rPr>
-      </w:pPr>
-      <w:r>
-        <w:lastRenderedPageBreak/>
-        <w:t>Ход работы</w:t>
+        <w:t>overflow</w:t>
+      </w:r>
+      <w:r>
+        <w:t xml:space="preserve"> </w:t>
+      </w:r>
+      <w:r>
+        <w:t xml:space="preserve">есть 2 варианта отработки. </w:t>
+      </w:r>
+      <w:r>
+        <w:rPr>
+          <w:lang w:val="en-US"/>
+        </w:rPr>
+        <w:t>replace</w:t>
+      </w:r>
+      <w:r>
+        <w:t xml:space="preserve"> – </w:t>
+      </w:r>
+      <w:r>
+        <w:t>перезаписывает данные</w:t>
+      </w:r>
+      <w:r>
+        <w:t>;</w:t>
+      </w:r>
+      <w:r>
+        <w:t xml:space="preserve"> </w:t>
+      </w:r>
+      <w:r>
+        <w:rPr>
+          <w:lang w:val="en-US"/>
+        </w:rPr>
+        <w:t>append</w:t>
+      </w:r>
+      <w:r>
+        <w:t xml:space="preserve"> </w:t>
+      </w:r>
+      <w:r>
+        <w:t>–</w:t>
+      </w:r>
+      <w:r>
+        <w:t xml:space="preserve"> </w:t>
+      </w:r>
+      <w:r>
+        <w:t xml:space="preserve">добавляет данные. </w:t>
       </w:r>
     </w:p>
     <w:p>
       <w:pPr>
+        <w:pStyle w:val="1"/>
+      </w:pPr>
+      <w:r>
+        <w:t>Вопросы</w:t>
+      </w:r>
+    </w:p>
+    <w:p>
+      <w:pPr>
+        <w:pStyle w:val="a7"/>
+        <w:numPr>
+          <w:ilvl w:val="0"/>
+          <w:numId w:val="1"/>
+        </w:numPr>
+      </w:pPr>
+      <w:r>
+        <w:t>Где содержится информация, что Система 1 (справочник товар – категория) обновилась?</w:t>
+      </w:r>
+    </w:p>
+    <w:p>
+      <w:pPr>
+        <w:pStyle w:val="a7"/>
+        <w:numPr>
+          <w:ilvl w:val="0"/>
+          <w:numId w:val="1"/>
+        </w:numPr>
+      </w:pPr>
+      <w:r>
+        <w:t xml:space="preserve">Можно ли зацепиться за </w:t>
+      </w:r>
+      <w:r>
+        <w:rPr>
+          <w:lang w:val="en-US"/>
+        </w:rPr>
+        <w:t>ETL</w:t>
+      </w:r>
+      <w:r>
+        <w:t xml:space="preserve"> </w:t>
+      </w:r>
+      <w:r>
+        <w:t>поток, который обновляет Система 1, чтобы потом по триггеру запускать следующий поток?</w:t>
+      </w:r>
+    </w:p>
+    <w:p>
+      <w:pPr>
+        <w:pStyle w:val="a7"/>
+        <w:numPr>
+          <w:ilvl w:val="0"/>
+          <w:numId w:val="1"/>
+        </w:numPr>
+      </w:pPr>
+      <w:r>
+        <w:t>Естественный ключ Системы 1 (справочник товар – категория), это номер товара? Или же это номер товара + название?</w:t>
+      </w:r>
+    </w:p>
+    <w:p>
+      <w:pPr>
+        <w:pStyle w:val="a7"/>
+        <w:numPr>
+          <w:ilvl w:val="0"/>
+          <w:numId w:val="1"/>
+        </w:numPr>
+      </w:pPr>
+      <w:r>
+        <w:t>Не совсем понятно, что значит высказывание в отношении возможностей окна: «</w:t>
+      </w:r>
+      <w:r>
+        <w:t>категоризация должна быть в актуальном состоянии</w:t>
+      </w:r>
+      <w:r>
+        <w:t>»? Требуются уточнения!!! А так как их нет, придется принимать ответственность за то, как считаем корректным проводить аналитику, после сбиться с аналитиками, как реально надо.</w:t>
+      </w:r>
+    </w:p>
+    <w:p>
+      <w:pPr>
+        <w:pStyle w:val="a7"/>
+        <w:numPr>
+          <w:ilvl w:val="0"/>
+          <w:numId w:val="1"/>
+        </w:numPr>
+      </w:pPr>
+      <w:r>
+        <w:lastRenderedPageBreak/>
+        <w:t>Для чего дата в источнике Система 1 – таблица фактических продаж относится к части естественного ключа таблицы? Какой смысл несет данное нагромождение ключа.</w:t>
+      </w:r>
+    </w:p>
+    <w:p>
+      <w:pPr>
+        <w:pStyle w:val="a7"/>
+        <w:numPr>
+          <w:ilvl w:val="0"/>
+          <w:numId w:val="1"/>
+        </w:numPr>
+      </w:pPr>
+      <w:r>
+        <w:t xml:space="preserve">Может ли функция </w:t>
+      </w:r>
+      <w:r>
+        <w:rPr>
+          <w:lang w:val="en-US"/>
+        </w:rPr>
+        <w:t>overflow</w:t>
+      </w:r>
+      <w:r>
+        <w:t xml:space="preserve"> (</w:t>
+      </w:r>
+      <w:r>
+        <w:rPr>
+          <w:lang w:val="en-US"/>
+        </w:rPr>
+        <w:t>replace</w:t>
+      </w:r>
+      <w:r>
+        <w:t xml:space="preserve">) </w:t>
+      </w:r>
+      <w:r>
+        <w:t xml:space="preserve">делать, но при этом заливать только инкремент из источника? Если да, тогда везде выбираем вариант </w:t>
+      </w:r>
+      <w:r>
+        <w:rPr>
+          <w:lang w:val="en-US"/>
+        </w:rPr>
+        <w:t>replace</w:t>
+      </w:r>
+      <w:r>
+        <w:t xml:space="preserve">. </w:t>
+      </w:r>
+      <w:r>
+        <w:t>Второй вариант, если невозможно, тогда нужно заливать</w:t>
+      </w:r>
+      <w:r>
+        <w:t xml:space="preserve"> </w:t>
+      </w:r>
+      <w:r>
+        <w:t>продажи и рекламу через обновление (</w:t>
+      </w:r>
+      <w:r>
+        <w:rPr>
+          <w:lang w:val="en-US"/>
+        </w:rPr>
+        <w:t>append</w:t>
+      </w:r>
+      <w:r>
+        <w:t>)</w:t>
+      </w:r>
+    </w:p>
+    <w:p/>
+    <w:p>
+      <w:pPr>
+        <w:pStyle w:val="1"/>
+      </w:pPr>
+      <w:r>
+        <w:t>Ход работы</w:t>
+      </w:r>
+    </w:p>
+    <w:p>
+      <w:pPr>
         <w:pStyle w:val="2"/>
       </w:pPr>
       <w:r>
-        <w:t>Описание таблиц в систем</w:t>
-      </w:r>
-      <w:r>
-        <w:t>ах</w:t>
+        <w:t>Описание таблиц в системах</w:t>
       </w:r>
     </w:p>
     <w:p>
@@ -1386,6 +1450,7 @@
         </w:numPr>
       </w:pPr>
       <w:r>
+        <w:lastRenderedPageBreak/>
         <w:t>Источник «</w:t>
       </w:r>
       <w:r>
@@ -1499,9 +1564,6 @@
     <w:p>
       <w:pPr>
         <w:ind w:firstLine="0"/>
-        <w:rPr>
-          <w:lang w:val="en-US"/>
-        </w:rPr>
       </w:pPr>
     </w:p>
     <w:p>
@@ -1512,13 +1574,7 @@
         </w:rPr>
       </w:pPr>
       <w:r>
-        <w:t xml:space="preserve">Построение </w:t>
-      </w:r>
-      <w:r>
-        <w:rPr>
-          <w:lang w:val="en-US"/>
-        </w:rPr>
-        <w:t>Data Lineage</w:t>
+        <w:t xml:space="preserve">План работы </w:t>
       </w:r>
     </w:p>
     <w:p>
@@ -1527,8 +1583,180 @@
       </w:pPr>
       <w:r>
         <w:tab/>
-        <w:t>Следующим шагом</w:t>
-      </w:r>
+      </w:r>
+      <w:r>
+        <w:t>ETL-процесс:</w:t>
+      </w:r>
+    </w:p>
+    <w:p>
+      <w:pPr>
+        <w:pStyle w:val="a7"/>
+        <w:numPr>
+          <w:ilvl w:val="0"/>
+          <w:numId w:val="5"/>
+        </w:numPr>
+      </w:pPr>
+      <w:r>
+        <w:t>Опишем поток данных с учетом существующего механизма "</w:t>
+      </w:r>
+      <w:proofErr w:type="spellStart"/>
+      <w:r>
+        <w:t>overflow</w:t>
+      </w:r>
+      <w:proofErr w:type="spellEnd"/>
+      <w:r>
+        <w:t>"</w:t>
+      </w:r>
+      <w:r>
+        <w:t>.</w:t>
+      </w:r>
+    </w:p>
+    <w:p>
+      <w:pPr>
+        <w:pStyle w:val="a7"/>
+        <w:numPr>
+          <w:ilvl w:val="0"/>
+          <w:numId w:val="5"/>
+        </w:numPr>
+      </w:pPr>
+      <w:r>
+        <w:t>Подберем структуру таблиц в системе 3</w:t>
+      </w:r>
+      <w:r>
+        <w:t>.</w:t>
+      </w:r>
+    </w:p>
+    <w:p>
+      <w:pPr>
+        <w:pStyle w:val="a7"/>
+        <w:numPr>
+          <w:ilvl w:val="0"/>
+          <w:numId w:val="5"/>
+        </w:numPr>
+      </w:pPr>
+      <w:r>
+        <w:t>Определим тип SCD (SCD 2) и хранение историчности категорий</w:t>
+      </w:r>
+      <w:r>
+        <w:t>.</w:t>
+      </w:r>
+    </w:p>
+    <w:p>
+      <w:pPr>
+        <w:ind w:firstLine="708"/>
+      </w:pPr>
+      <w:r>
+        <w:t>SQL-запросы:</w:t>
+      </w:r>
+    </w:p>
+    <w:p>
+      <w:pPr>
+        <w:pStyle w:val="a7"/>
+        <w:numPr>
+          <w:ilvl w:val="0"/>
+          <w:numId w:val="6"/>
+        </w:numPr>
+      </w:pPr>
+      <w:r>
+        <w:t>Базовые запросы по продажам</w:t>
+      </w:r>
+      <w:r>
+        <w:t>.</w:t>
+      </w:r>
+    </w:p>
+    <w:p>
+      <w:pPr>
+        <w:pStyle w:val="a7"/>
+        <w:numPr>
+          <w:ilvl w:val="0"/>
+          <w:numId w:val="6"/>
+        </w:numPr>
+      </w:pPr>
+      <w:r>
+        <w:t>Запросы по рекламным вложениям</w:t>
+      </w:r>
+      <w:r>
+        <w:t>.</w:t>
+      </w:r>
+    </w:p>
+    <w:p>
+      <w:pPr>
+        <w:pStyle w:val="a7"/>
+        <w:numPr>
+          <w:ilvl w:val="0"/>
+          <w:numId w:val="6"/>
+        </w:numPr>
+      </w:pPr>
+      <w:r>
+        <w:t xml:space="preserve">Объединенные запросы для построения </w:t>
+      </w:r>
+      <w:proofErr w:type="spellStart"/>
+      <w:r>
+        <w:t>дашбордов</w:t>
+      </w:r>
+      <w:proofErr w:type="spellEnd"/>
+      <w:r>
+        <w:t>.</w:t>
+      </w:r>
+    </w:p>
+    <w:p>
+      <w:pPr>
+        <w:ind w:firstLine="708"/>
+      </w:pPr>
+      <w:r>
+        <w:t>Структура данных в системе 3:</w:t>
+      </w:r>
+    </w:p>
+    <w:p>
+      <w:pPr>
+        <w:pStyle w:val="a7"/>
+        <w:numPr>
+          <w:ilvl w:val="0"/>
+          <w:numId w:val="7"/>
+        </w:numPr>
+      </w:pPr>
+      <w:r>
+        <w:t>Таблица фактических продаж</w:t>
+      </w:r>
+      <w:r>
+        <w:t>.</w:t>
+      </w:r>
+    </w:p>
+    <w:p>
+      <w:pPr>
+        <w:pStyle w:val="a7"/>
+        <w:numPr>
+          <w:ilvl w:val="0"/>
+          <w:numId w:val="7"/>
+        </w:numPr>
+      </w:pPr>
+      <w:r>
+        <w:t>Таблица рекламных вложений</w:t>
+      </w:r>
+      <w:r>
+        <w:t>.</w:t>
+      </w:r>
+    </w:p>
+    <w:p>
+      <w:pPr>
+        <w:pStyle w:val="a7"/>
+        <w:numPr>
+          <w:ilvl w:val="0"/>
+          <w:numId w:val="7"/>
+        </w:numPr>
+      </w:pPr>
+      <w:r>
+        <w:t>Механизм версионности категорий (SCD 2)</w:t>
+      </w:r>
+      <w:r>
+        <w:t>.</w:t>
+      </w:r>
+    </w:p>
+    <w:p>
+      <w:pPr>
+        <w:pStyle w:val="a7"/>
+        <w:ind w:left="1068" w:firstLine="0"/>
+      </w:pPr>
     </w:p>
     <w:sectPr>
       <w:pgSz w:w="11906" w:h="16838"/>
@@ -1543,6 +1771,119 @@
 <file path=word/numbering.xml><?xml version="1.0" encoding="utf-8"?>
 <w:numbering xmlns:wpc="http://schemas.microsoft.com/office/word/2010/wordprocessingCanvas" xmlns:cx="http://schemas.microsoft.com/office/drawing/2014/chartex" xmlns:cx1="http://schemas.microsoft.com/office/drawing/2015/9/8/chartex" xmlns:cx2="http://schemas.microsoft.com/office/drawing/2015/10/21/chartex" xmlns:cx3="http://schemas.microsoft.com/office/drawing/2016/5/9/chartex" xmlns:cx4="http://schemas.microsoft.com/office/drawing/2016/5/10/chartex" xmlns:cx5="http://schemas.microsoft.com/office/drawing/2016/5/11/chartex" xmlns:cx6="http://schemas.microsoft.com/office/drawing/2016/5/12/chartex" xmlns:cx7="http://schemas.microsoft.com/office/drawing/2016/5/13/chartex" xmlns:cx8="http://schemas.microsoft.com/office/drawing/2016/5/14/chartex" xmlns:mc="http://schemas.openxmlformats.org/markup-compatibility/2006" xmlns:aink="http://schemas.microsoft.com/office/drawing/2016/ink" xmlns:am3d="http://schemas.microsoft.com/office/drawing/2017/model3d" xmlns:o="urn:schemas-microsoft-com:office:office" xmlns:r="http://schemas.openxmlformats.org/officeDocument/2006/relationships" xmlns:m="http://schemas.openxmlformats.org/officeDocument/2006/math" xmlns:v="urn:schemas-microsoft-com:vml" xmlns:wp14="http://schemas.microsoft.com/office/word/2010/wordprocessingDrawing" xmlns:wp="http://schemas.openxmlformats.org/drawingml/2006/wordprocessingDrawing" xmlns:w10="urn:schemas-microsoft-com:office:word" xmlns:w="http://schemas.openxmlformats.org/wordprocessingml/2006/main" xmlns:w14="http://schemas.microsoft.com/office/word/2010/wordml" xmlns:w15="http://schemas.microsoft.com/office/word/2012/wordml" xmlns:w16cex="http://schemas.microsoft.com/office/word/2018/wordml/cex" xmlns:w16cid="http://schemas.microsoft.com/office/word/2016/wordml/cid" xmlns:w16="http://schemas.microsoft.com/office/word/2018/wordml" xmlns:w16sdtdh="http://schemas.microsoft.com/office/word/2020/wordml/sdtdatahash" xmlns:w16se="http://schemas.microsoft.com/office/word/2015/wordml/symex" xmlns:wpg="http://schemas.microsoft.com/office/word/2010/wordprocessingGroup" xmlns:wpi="http://schemas.microsoft.com/office/word/2010/wordprocessingInk" xmlns:wne="http://schemas.microsoft.com/office/word/2006/wordml" xmlns:wps="http://schemas.microsoft.com/office/word/2010/wordprocessingShape" mc:Ignorable="w14 w15 w16se w16cid w16 w16cex w16sdtdh wp14">
   <w:abstractNum w:abstractNumId="0" w15:restartNumberingAfterBreak="0">
+    <w:nsid w:val="05401820"/>
+    <w:multiLevelType w:val="hybridMultilevel"/>
+    <w:tmpl w:val="70087E04"/>
+    <w:lvl w:ilvl="0" w:tplc="04190001">
+      <w:start w:val="1"/>
+      <w:numFmt w:val="bullet"/>
+      <w:lvlText w:val=""/>
+      <w:lvlJc w:val="left"/>
+      <w:pPr>
+        <w:ind w:left="1068" w:hanging="360"/>
+      </w:pPr>
+      <w:rPr>
+        <w:rFonts w:ascii="Symbol" w:hAnsi="Symbol" w:hint="default"/>
+      </w:rPr>
+    </w:lvl>
+    <w:lvl w:ilvl="1" w:tplc="04190003" w:tentative="1">
+      <w:start w:val="1"/>
+      <w:numFmt w:val="bullet"/>
+      <w:lvlText w:val="o"/>
+      <w:lvlJc w:val="left"/>
+      <w:pPr>
+        <w:ind w:left="1788" w:hanging="360"/>
+      </w:pPr>
+      <w:rPr>
+        <w:rFonts w:ascii="Courier New" w:hAnsi="Courier New" w:cs="Courier New" w:hint="default"/>
+      </w:rPr>
+    </w:lvl>
+    <w:lvl w:ilvl="2" w:tplc="04190005" w:tentative="1">
+      <w:start w:val="1"/>
+      <w:numFmt w:val="bullet"/>
+      <w:lvlText w:val=""/>
+      <w:lvlJc w:val="left"/>
+      <w:pPr>
+        <w:ind w:left="2508" w:hanging="360"/>
+      </w:pPr>
+      <w:rPr>
+        <w:rFonts w:ascii="Wingdings" w:hAnsi="Wingdings" w:hint="default"/>
+      </w:rPr>
+    </w:lvl>
+    <w:lvl w:ilvl="3" w:tplc="04190001" w:tentative="1">
+      <w:start w:val="1"/>
+      <w:numFmt w:val="bullet"/>
+      <w:lvlText w:val=""/>
+      <w:lvlJc w:val="left"/>
+      <w:pPr>
+        <w:ind w:left="3228" w:hanging="360"/>
+      </w:pPr>
+      <w:rPr>
+        <w:rFonts w:ascii="Symbol" w:hAnsi="Symbol" w:hint="default"/>
+      </w:rPr>
+    </w:lvl>
+    <w:lvl w:ilvl="4" w:tplc="04190003" w:tentative="1">
+      <w:start w:val="1"/>
+      <w:numFmt w:val="bullet"/>
+      <w:lvlText w:val="o"/>
+      <w:lvlJc w:val="left"/>
+      <w:pPr>
+        <w:ind w:left="3948" w:hanging="360"/>
+      </w:pPr>
+      <w:rPr>
+        <w:rFonts w:ascii="Courier New" w:hAnsi="Courier New" w:cs="Courier New" w:hint="default"/>
+      </w:rPr>
+    </w:lvl>
+    <w:lvl w:ilvl="5" w:tplc="04190005" w:tentative="1">
+      <w:start w:val="1"/>
+      <w:numFmt w:val="bullet"/>
+      <w:lvlText w:val=""/>
+      <w:lvlJc w:val="left"/>
+      <w:pPr>
+        <w:ind w:left="4668" w:hanging="360"/>
+      </w:pPr>
+      <w:rPr>
+        <w:rFonts w:ascii="Wingdings" w:hAnsi="Wingdings" w:hint="default"/>
+      </w:rPr>
+    </w:lvl>
+    <w:lvl w:ilvl="6" w:tplc="04190001" w:tentative="1">
+      <w:start w:val="1"/>
+      <w:numFmt w:val="bullet"/>
+      <w:lvlText w:val=""/>
+      <w:lvlJc w:val="left"/>
+      <w:pPr>
+        <w:ind w:left="5388" w:hanging="360"/>
+      </w:pPr>
+      <w:rPr>
+        <w:rFonts w:ascii="Symbol" w:hAnsi="Symbol" w:hint="default"/>
+      </w:rPr>
+    </w:lvl>
+    <w:lvl w:ilvl="7" w:tplc="04190003" w:tentative="1">
+      <w:start w:val="1"/>
+      <w:numFmt w:val="bullet"/>
+      <w:lvlText w:val="o"/>
+      <w:lvlJc w:val="left"/>
+      <w:pPr>
+        <w:ind w:left="6108" w:hanging="360"/>
+      </w:pPr>
+      <w:rPr>
+        <w:rFonts w:ascii="Courier New" w:hAnsi="Courier New" w:cs="Courier New" w:hint="default"/>
+      </w:rPr>
+    </w:lvl>
+    <w:lvl w:ilvl="8" w:tplc="04190005" w:tentative="1">
+      <w:start w:val="1"/>
+      <w:numFmt w:val="bullet"/>
+      <w:lvlText w:val=""/>
+      <w:lvlJc w:val="left"/>
+      <w:pPr>
+        <w:ind w:left="6828" w:hanging="360"/>
+      </w:pPr>
+      <w:rPr>
+        <w:rFonts w:ascii="Wingdings" w:hAnsi="Wingdings" w:hint="default"/>
+      </w:rPr>
+    </w:lvl>
+  </w:abstractNum>
+  <w:abstractNum w:abstractNumId="1" w15:restartNumberingAfterBreak="0">
     <w:nsid w:val="13A72877"/>
     <w:multiLevelType w:val="hybridMultilevel"/>
     <w:tmpl w:val="1EE6D932"/>
@@ -1628,7 +1969,7 @@
       </w:pPr>
     </w:lvl>
   </w:abstractNum>
-  <w:abstractNum w:abstractNumId="1" w15:restartNumberingAfterBreak="0">
+  <w:abstractNum w:abstractNumId="2" w15:restartNumberingAfterBreak="0">
     <w:nsid w:val="1E473538"/>
     <w:multiLevelType w:val="hybridMultilevel"/>
     <w:tmpl w:val="D634375C"/>
@@ -1741,10 +2082,10 @@
       </w:rPr>
     </w:lvl>
   </w:abstractNum>
-  <w:abstractNum w:abstractNumId="2" w15:restartNumberingAfterBreak="0">
+  <w:abstractNum w:abstractNumId="3" w15:restartNumberingAfterBreak="0">
     <w:nsid w:val="205503E5"/>
     <w:multiLevelType w:val="hybridMultilevel"/>
-    <w:tmpl w:val="4D7034A0"/>
+    <w:tmpl w:val="B39C0076"/>
     <w:lvl w:ilvl="0" w:tplc="04190001">
       <w:start w:val="1"/>
       <w:numFmt w:val="bullet"/>
@@ -1854,7 +2195,7 @@
       </w:rPr>
     </w:lvl>
   </w:abstractNum>
-  <w:abstractNum w:abstractNumId="3" w15:restartNumberingAfterBreak="0">
+  <w:abstractNum w:abstractNumId="4" w15:restartNumberingAfterBreak="0">
     <w:nsid w:val="32A81C5F"/>
     <w:multiLevelType w:val="hybridMultilevel"/>
     <w:tmpl w:val="58CE2BA2"/>
@@ -1940,7 +2281,7 @@
       </w:pPr>
     </w:lvl>
   </w:abstractNum>
-  <w:abstractNum w:abstractNumId="4" w15:restartNumberingAfterBreak="0">
+  <w:abstractNum w:abstractNumId="5" w15:restartNumberingAfterBreak="0">
     <w:nsid w:val="57657EBF"/>
     <w:multiLevelType w:val="hybridMultilevel"/>
     <w:tmpl w:val="698A3D02"/>
@@ -2053,20 +2394,139 @@
       </w:rPr>
     </w:lvl>
   </w:abstractNum>
+  <w:abstractNum w:abstractNumId="6" w15:restartNumberingAfterBreak="0">
+    <w:nsid w:val="66C14639"/>
+    <w:multiLevelType w:val="hybridMultilevel"/>
+    <w:tmpl w:val="70782A4E"/>
+    <w:lvl w:ilvl="0" w:tplc="04190001">
+      <w:start w:val="1"/>
+      <w:numFmt w:val="bullet"/>
+      <w:lvlText w:val=""/>
+      <w:lvlJc w:val="left"/>
+      <w:pPr>
+        <w:ind w:left="1068" w:hanging="360"/>
+      </w:pPr>
+      <w:rPr>
+        <w:rFonts w:ascii="Symbol" w:hAnsi="Symbol" w:hint="default"/>
+      </w:rPr>
+    </w:lvl>
+    <w:lvl w:ilvl="1" w:tplc="04190003" w:tentative="1">
+      <w:start w:val="1"/>
+      <w:numFmt w:val="bullet"/>
+      <w:lvlText w:val="o"/>
+      <w:lvlJc w:val="left"/>
+      <w:pPr>
+        <w:ind w:left="1788" w:hanging="360"/>
+      </w:pPr>
+      <w:rPr>
+        <w:rFonts w:ascii="Courier New" w:hAnsi="Courier New" w:cs="Courier New" w:hint="default"/>
+      </w:rPr>
+    </w:lvl>
+    <w:lvl w:ilvl="2" w:tplc="04190005" w:tentative="1">
+      <w:start w:val="1"/>
+      <w:numFmt w:val="bullet"/>
+      <w:lvlText w:val=""/>
+      <w:lvlJc w:val="left"/>
+      <w:pPr>
+        <w:ind w:left="2508" w:hanging="360"/>
+      </w:pPr>
+      <w:rPr>
+        <w:rFonts w:ascii="Wingdings" w:hAnsi="Wingdings" w:hint="default"/>
+      </w:rPr>
+    </w:lvl>
+    <w:lvl w:ilvl="3" w:tplc="04190001" w:tentative="1">
+      <w:start w:val="1"/>
+      <w:numFmt w:val="bullet"/>
+      <w:lvlText w:val=""/>
+      <w:lvlJc w:val="left"/>
+      <w:pPr>
+        <w:ind w:left="3228" w:hanging="360"/>
+      </w:pPr>
+      <w:rPr>
+        <w:rFonts w:ascii="Symbol" w:hAnsi="Symbol" w:hint="default"/>
+      </w:rPr>
+    </w:lvl>
+    <w:lvl w:ilvl="4" w:tplc="04190003" w:tentative="1">
+      <w:start w:val="1"/>
+      <w:numFmt w:val="bullet"/>
+      <w:lvlText w:val="o"/>
+      <w:lvlJc w:val="left"/>
+      <w:pPr>
+        <w:ind w:left="3948" w:hanging="360"/>
+      </w:pPr>
+      <w:rPr>
+        <w:rFonts w:ascii="Courier New" w:hAnsi="Courier New" w:cs="Courier New" w:hint="default"/>
+      </w:rPr>
+    </w:lvl>
+    <w:lvl w:ilvl="5" w:tplc="04190005" w:tentative="1">
+      <w:start w:val="1"/>
+      <w:numFmt w:val="bullet"/>
+      <w:lvlText w:val=""/>
+      <w:lvlJc w:val="left"/>
+      <w:pPr>
+        <w:ind w:left="4668" w:hanging="360"/>
+      </w:pPr>
+      <w:rPr>
+        <w:rFonts w:ascii="Wingdings" w:hAnsi="Wingdings" w:hint="default"/>
+      </w:rPr>
+    </w:lvl>
+    <w:lvl w:ilvl="6" w:tplc="04190001" w:tentative="1">
+      <w:start w:val="1"/>
+      <w:numFmt w:val="bullet"/>
+      <w:lvlText w:val=""/>
+      <w:lvlJc w:val="left"/>
+      <w:pPr>
+        <w:ind w:left="5388" w:hanging="360"/>
+      </w:pPr>
+      <w:rPr>
+        <w:rFonts w:ascii="Symbol" w:hAnsi="Symbol" w:hint="default"/>
+      </w:rPr>
+    </w:lvl>
+    <w:lvl w:ilvl="7" w:tplc="04190003" w:tentative="1">
+      <w:start w:val="1"/>
+      <w:numFmt w:val="bullet"/>
+      <w:lvlText w:val="o"/>
+      <w:lvlJc w:val="left"/>
+      <w:pPr>
+        <w:ind w:left="6108" w:hanging="360"/>
+      </w:pPr>
+      <w:rPr>
+        <w:rFonts w:ascii="Courier New" w:hAnsi="Courier New" w:cs="Courier New" w:hint="default"/>
+      </w:rPr>
+    </w:lvl>
+    <w:lvl w:ilvl="8" w:tplc="04190005" w:tentative="1">
+      <w:start w:val="1"/>
+      <w:numFmt w:val="bullet"/>
+      <w:lvlText w:val=""/>
+      <w:lvlJc w:val="left"/>
+      <w:pPr>
+        <w:ind w:left="6828" w:hanging="360"/>
+      </w:pPr>
+      <w:rPr>
+        <w:rFonts w:ascii="Wingdings" w:hAnsi="Wingdings" w:hint="default"/>
+      </w:rPr>
+    </w:lvl>
+  </w:abstractNum>
   <w:num w:numId="1">
+    <w:abstractNumId w:val="4"/>
+  </w:num>
+  <w:num w:numId="2">
+    <w:abstractNumId w:val="1"/>
+  </w:num>
+  <w:num w:numId="3">
+    <w:abstractNumId w:val="2"/>
+  </w:num>
+  <w:num w:numId="4">
+    <w:abstractNumId w:val="5"/>
+  </w:num>
+  <w:num w:numId="5">
     <w:abstractNumId w:val="3"/>
   </w:num>
-  <w:num w:numId="2">
+  <w:num w:numId="6">
     <w:abstractNumId w:val="0"/>
   </w:num>
-  <w:num w:numId="3">
-    <w:abstractNumId w:val="1"/>
-  </w:num>
-  <w:num w:numId="4">
-    <w:abstractNumId w:val="4"/>
-  </w:num>
-  <w:num w:numId="5">
-    <w:abstractNumId w:val="2"/>
+  <w:num w:numId="7">
+    <w:abstractNumId w:val="6"/>
   </w:num>
 </w:numbering>
 </file>

</xml_diff>

<commit_message>
preparation before dds data vault model
</commit_message>
<xml_diff>
--- a/Озон_ДЗ_20250125.docx
+++ b/Озон_ДЗ_20250125.docx
@@ -818,15 +818,7 @@
         <w:t>Таблица фактических продаж</w:t>
       </w:r>
       <w:r>
-        <w:t xml:space="preserve">) содержит информацию по всем продажам компании, однако в описании источника и ТЗ нигде не говорится о том, где хранится информация о возвратах и нужно ли ее учитывать при построении </w:t>
-      </w:r>
-      <w:proofErr w:type="spellStart"/>
-      <w:r>
-        <w:t>дашборда</w:t>
-      </w:r>
-      <w:proofErr w:type="spellEnd"/>
-      <w:r>
-        <w:t xml:space="preserve">, что было бы логично. В соответствии с имеющейся информацией принимаем допущение, что товары невозможно вернуть обратно. *Возможные вариант – 1) В таблице фактов будет строка с другой датой временем, но тем же номером заказа и номером товара, где сумма будет уже отрицательной, в таком случае, необходима будет дополнительная </w:t>
+        <w:t xml:space="preserve">) содержит информацию по всем продажам компании, однако в описании источника и ТЗ нигде не говорится о том, где хранится информация о возвратах и нужно ли ее учитывать при построении дашборда, что было бы логично. В соответствии с имеющейся информацией принимаем допущение, что товары невозможно вернуть обратно. *Возможные вариант – 1) В таблице фактов будет строка с другой датой временем, но тем же номером заказа и номером товара, где сумма будет уже отрицательной, в таком случае, необходима будет дополнительная </w:t>
       </w:r>
       <w:r>
         <w:lastRenderedPageBreak/>
@@ -842,15 +834,7 @@
         <w:t xml:space="preserve">е </w:t>
       </w:r>
       <w:r>
-        <w:t xml:space="preserve">будут поступать на </w:t>
-      </w:r>
-      <w:proofErr w:type="spellStart"/>
-      <w:r>
-        <w:t>дашборд</w:t>
-      </w:r>
-      <w:proofErr w:type="spellEnd"/>
-      <w:r>
-        <w:t>.</w:t>
+        <w:t>будут поступать на дашборд.</w:t>
       </w:r>
     </w:p>
     <w:p>
@@ -872,15 +856,7 @@
         <w:t>Дата</w:t>
       </w:r>
       <w:r>
-        <w:t xml:space="preserve">» в Системе 1 – таблица фактических продаж, является частью естественного ключа таблица, лишь из-за того, что это ключ </w:t>
-      </w:r>
-      <w:proofErr w:type="spellStart"/>
-      <w:r>
-        <w:t>партиции</w:t>
-      </w:r>
-      <w:proofErr w:type="spellEnd"/>
-      <w:r>
-        <w:t>, в которой содержится запись по «</w:t>
+        <w:t>» в Системе 1 – таблица фактических продаж, является частью естественного ключа таблица, лишь из-за того, что это ключ партиции, в которой содержится запись по «</w:t>
       </w:r>
       <w:r>
         <w:rPr>
@@ -935,14 +911,12 @@
       <w:r>
         <w:t xml:space="preserve">Также принимаем тот факт что везде данные не имеют дублей и все источники существуют с наложенными на них ограничениями в </w:t>
       </w:r>
-      <w:proofErr w:type="spellStart"/>
       <w:r>
         <w:rPr>
           <w:lang w:val="en-US"/>
         </w:rPr>
         <w:t>ddl</w:t>
       </w:r>
-      <w:proofErr w:type="spellEnd"/>
       <w:r>
         <w:t xml:space="preserve"> </w:t>
       </w:r>
@@ -1007,8 +981,107 @@
         <w:t xml:space="preserve"> </w:t>
       </w:r>
       <w:r>
-        <w:t xml:space="preserve">добавляет данные. </w:t>
-      </w:r>
+        <w:t>добавляет данные</w:t>
+      </w:r>
+      <w:r>
+        <w:t xml:space="preserve"> (инкремент)</w:t>
+      </w:r>
+      <w:r>
+        <w:t xml:space="preserve">. </w:t>
+      </w:r>
+    </w:p>
+    <w:p>
+      <w:pPr>
+        <w:pStyle w:val="a7"/>
+        <w:numPr>
+          <w:ilvl w:val="0"/>
+          <w:numId w:val="2"/>
+        </w:numPr>
+      </w:pPr>
+      <w:r>
+        <w:t xml:space="preserve">Если </w:t>
+      </w:r>
+      <w:r>
+        <w:rPr>
+          <w:lang w:val="en-US"/>
+        </w:rPr>
+        <w:t>append</w:t>
+      </w:r>
+      <w:r>
+        <w:t xml:space="preserve"> </w:t>
+      </w:r>
+      <w:r>
+        <w:t xml:space="preserve">невозможно применять в комбинации с </w:t>
+      </w:r>
+      <w:r>
+        <w:rPr>
+          <w:lang w:val="en-US"/>
+        </w:rPr>
+        <w:t>truncate</w:t>
+      </w:r>
+      <w:r>
+        <w:t xml:space="preserve"> </w:t>
+      </w:r>
+      <w:r>
+        <w:t>таблицы в Системе 3, тогда создаем реплики</w:t>
+      </w:r>
+      <w:r>
+        <w:t xml:space="preserve"> (</w:t>
+      </w:r>
+      <w:r>
+        <w:rPr>
+          <w:lang w:val="en-US"/>
+        </w:rPr>
+        <w:t>RAW</w:t>
+      </w:r>
+      <w:r>
+        <w:t>)</w:t>
+      </w:r>
+      <w:r>
+        <w:t xml:space="preserve"> изначальных источников</w:t>
+      </w:r>
+      <w:r>
+        <w:t xml:space="preserve">. </w:t>
+      </w:r>
+      <w:r>
+        <w:t xml:space="preserve">Иначе данные сразу уже можно делать в </w:t>
+      </w:r>
+      <w:r>
+        <w:t>(</w:t>
+      </w:r>
+      <w:r>
+        <w:rPr>
+          <w:lang w:val="en-US"/>
+        </w:rPr>
+        <w:t>STG</w:t>
+      </w:r>
+      <w:r>
+        <w:t xml:space="preserve">) </w:t>
+      </w:r>
+      <w:r>
+        <w:t>слое, где справочник по категориям будет полностью перезалит, а у остальных источников содержаться только инкремент данных</w:t>
+      </w:r>
+      <w:r>
+        <w:t>.</w:t>
+      </w:r>
+    </w:p>
+    <w:p>
+      <w:pPr>
+        <w:pStyle w:val="a7"/>
+        <w:numPr>
+          <w:ilvl w:val="0"/>
+          <w:numId w:val="2"/>
+        </w:numPr>
+      </w:pPr>
+      <w:r>
+        <w:t xml:space="preserve">Допустим, что если даты нету в таблице с рекламными вложениями продавцов то в эту дату он не тратился на заданный продукт. </w:t>
+      </w:r>
+    </w:p>
+    <w:p>
+      <w:pPr>
+        <w:pStyle w:val="a7"/>
+        <w:ind w:left="1429" w:firstLine="0"/>
+      </w:pPr>
     </w:p>
     <w:p>
       <w:pPr>
@@ -1063,6 +1136,7 @@
         </w:numPr>
       </w:pPr>
       <w:r>
+        <w:lastRenderedPageBreak/>
         <w:t>Естественный ключ Системы 1 (справочник товар – категория), это номер товара? Или же это номер товара + название?</w:t>
       </w:r>
     </w:p>
@@ -1081,7 +1155,7 @@
         <w:t>категоризация должна быть в актуальном состоянии</w:t>
       </w:r>
       <w:r>
-        <w:t>»? Требуются уточнения!!! А так как их нет, придется принимать ответственность за то, как считаем корректным проводить аналитику, после сбиться с аналитиками, как реально надо.</w:t>
+        <w:t>»? Требуются уточнения! А так как их нет, придется принимать ответственность за то, как считаем корректным проводить аналитику, после сбиться с аналитиками, как реально надо.</w:t>
       </w:r>
     </w:p>
     <w:p>
@@ -1093,238 +1167,263 @@
         </w:numPr>
       </w:pPr>
       <w:r>
+        <w:t>Для чего дата в источнике Система 1 – таблица фактических продаж относится к части естественного ключа таблицы? Какой смысл несет данное нагромождение ключа.</w:t>
+      </w:r>
+    </w:p>
+    <w:p>
+      <w:pPr>
+        <w:pStyle w:val="a7"/>
+        <w:numPr>
+          <w:ilvl w:val="0"/>
+          <w:numId w:val="1"/>
+        </w:numPr>
+      </w:pPr>
+      <w:r>
+        <w:t xml:space="preserve">Может ли функция </w:t>
+      </w:r>
+      <w:r>
+        <w:rPr>
+          <w:lang w:val="en-US"/>
+        </w:rPr>
+        <w:t>overflow</w:t>
+      </w:r>
+      <w:r>
+        <w:t xml:space="preserve"> (</w:t>
+      </w:r>
+      <w:r>
+        <w:rPr>
+          <w:lang w:val="en-US"/>
+        </w:rPr>
+        <w:t>replace</w:t>
+      </w:r>
+      <w:r>
+        <w:t xml:space="preserve">) </w:t>
+      </w:r>
+      <w:r>
+        <w:t xml:space="preserve">делать, но при этом заливать только инкремент из источника? Если да, тогда везде выбираем вариант </w:t>
+      </w:r>
+      <w:r>
+        <w:rPr>
+          <w:lang w:val="en-US"/>
+        </w:rPr>
+        <w:t>replace</w:t>
+      </w:r>
+      <w:r>
+        <w:t xml:space="preserve">. </w:t>
+      </w:r>
+      <w:r>
+        <w:t>Второй вариант, если невозможно, тогда нужно заливать</w:t>
+      </w:r>
+      <w:r>
+        <w:t xml:space="preserve"> </w:t>
+      </w:r>
+      <w:r>
+        <w:t>продажи и рекламу через обновление (</w:t>
+      </w:r>
+      <w:r>
+        <w:rPr>
+          <w:lang w:val="en-US"/>
+        </w:rPr>
+        <w:t>append</w:t>
+      </w:r>
+      <w:r>
+        <w:t>)</w:t>
+      </w:r>
+      <w:r>
+        <w:t xml:space="preserve"> и используем табличку как </w:t>
+      </w:r>
+      <w:r>
+        <w:t>источник,</w:t>
+      </w:r>
+      <w:r>
+        <w:t xml:space="preserve"> но уже внутри Системы 3 как реплику из источника Система 1 или </w:t>
+      </w:r>
+      <w:r>
+        <w:t xml:space="preserve">Система </w:t>
+      </w:r>
+      <w:r>
+        <w:t>2.</w:t>
+      </w:r>
+    </w:p>
+    <w:p>
+      <w:pPr>
+        <w:pStyle w:val="a7"/>
+        <w:numPr>
+          <w:ilvl w:val="0"/>
+          <w:numId w:val="1"/>
+        </w:numPr>
+      </w:pPr>
+      <w:r>
+        <w:t>Рекламные вложения если, дата была пропущена  по заданному продукту, это значит что сумма не изменилась по рекламным вложениям и стоимость тарифа на рекламу остается той же или это значит что продавец не имел и не платил за рекламу в эту дату?</w:t>
+      </w:r>
+    </w:p>
+    <w:p/>
+    <w:p>
+      <w:pPr>
+        <w:pStyle w:val="1"/>
+      </w:pPr>
+      <w:r>
+        <w:t>Ход работы</w:t>
+      </w:r>
+    </w:p>
+    <w:p>
+      <w:pPr>
+        <w:pStyle w:val="2"/>
+      </w:pPr>
+      <w:r>
+        <w:t>Описание таблиц в системах</w:t>
+      </w:r>
+    </w:p>
+    <w:p>
+      <w:r>
+        <w:t>Описание источников в системе 1:</w:t>
+      </w:r>
+    </w:p>
+    <w:p>
+      <w:pPr>
+        <w:pStyle w:val="a7"/>
+        <w:numPr>
+          <w:ilvl w:val="0"/>
+          <w:numId w:val="3"/>
+        </w:numPr>
+      </w:pPr>
+      <w:r>
+        <w:t xml:space="preserve">Источник </w:t>
+      </w:r>
+      <w:r>
+        <w:t>«</w:t>
+      </w:r>
+      <w:r>
+        <w:t xml:space="preserve">Справочник товар </w:t>
+      </w:r>
+      <w:r>
+        <w:t>–</w:t>
+      </w:r>
+      <w:r>
+        <w:t xml:space="preserve"> категория</w:t>
+      </w:r>
+      <w:r>
+        <w:t>»</w:t>
+      </w:r>
+      <w:r>
+        <w:t xml:space="preserve">, содержит только актуальную на сегодняшнюю дату </w:t>
+      </w:r>
+      <w:r>
+        <w:rPr>
+          <w:lang w:val="en-US"/>
+        </w:rPr>
+        <w:t>i</w:t>
+      </w:r>
+      <w:r>
+        <w:t xml:space="preserve"> в себе.</w:t>
+      </w:r>
+      <w:r>
+        <w:t xml:space="preserve"> То-есть полностью обновляется и содержит только актуальную информацию.</w:t>
+      </w:r>
+      <w:r>
+        <w:t xml:space="preserve"> </w:t>
+      </w:r>
+      <w:r>
+        <w:t>Поэтому, помимо того</w:t>
+      </w:r>
+      <w:r>
+        <w:t xml:space="preserve">, чтобы завязаться на обновление этого источника, необходимо разработать схему </w:t>
+      </w:r>
+      <w:r>
+        <w:rPr>
+          <w:lang w:val="en-US"/>
+        </w:rPr>
+        <w:t>SCD</w:t>
+      </w:r>
+      <w:r>
+        <w:t xml:space="preserve"> </w:t>
+      </w:r>
+      <w:r>
+        <w:t xml:space="preserve">(именно </w:t>
+      </w:r>
+      <w:r>
+        <w:rPr>
+          <w:lang w:val="en-US"/>
+        </w:rPr>
+        <w:t>SCD</w:t>
+      </w:r>
+      <w:r>
+        <w:t xml:space="preserve">, </w:t>
+      </w:r>
+      <w:r>
+        <w:t xml:space="preserve">а не </w:t>
+      </w:r>
+      <w:r>
+        <w:rPr>
+          <w:lang w:val="en-US"/>
+        </w:rPr>
+        <w:t>RCD</w:t>
+      </w:r>
+      <w:r>
+        <w:t>)</w:t>
+      </w:r>
+      <w:r>
+        <w:t xml:space="preserve">, так как данные являются информацией о категории товара, а не о транзакциях и продажах. Справочники имеют тип </w:t>
+      </w:r>
+      <w:r>
+        <w:rPr>
+          <w:lang w:val="en-US"/>
+        </w:rPr>
+        <w:t>SCD</w:t>
+      </w:r>
+      <w:r>
+        <w:t xml:space="preserve">, </w:t>
+      </w:r>
+      <w:r>
+        <w:t>поэтом</w:t>
+      </w:r>
+      <w:r>
+        <w:t>у</w:t>
+      </w:r>
+      <w:r>
+        <w:t xml:space="preserve"> необходимо подобрать тип </w:t>
+      </w:r>
+      <w:r>
+        <w:rPr>
+          <w:lang w:val="en-US"/>
+        </w:rPr>
+        <w:t>SCD</w:t>
+      </w:r>
+      <w:r>
+        <w:t xml:space="preserve"> </w:t>
+      </w:r>
+      <w:r>
+        <w:t>и разработать витрину, которая может сохранять историчность данных и поможет строить аналитику в разрезе дат.</w:t>
+      </w:r>
+      <w:r>
+        <w:t xml:space="preserve"> Принимаем, что ключом является атрибут «Номер товара» по соответствующим допущениям.</w:t>
+      </w:r>
+    </w:p>
+    <w:p>
+      <w:pPr>
+        <w:pStyle w:val="a7"/>
+        <w:numPr>
+          <w:ilvl w:val="0"/>
+          <w:numId w:val="3"/>
+        </w:numPr>
+      </w:pPr>
+      <w:r>
         <w:lastRenderedPageBreak/>
-        <w:t>Для чего дата в источнике Система 1 – таблица фактических продаж относится к части естественного ключа таблицы? Какой смысл несет данное нагромождение ключа.</w:t>
-      </w:r>
-    </w:p>
-    <w:p>
-      <w:pPr>
-        <w:pStyle w:val="a7"/>
-        <w:numPr>
-          <w:ilvl w:val="0"/>
-          <w:numId w:val="1"/>
-        </w:numPr>
-      </w:pPr>
-      <w:r>
-        <w:t xml:space="preserve">Может ли функция </w:t>
-      </w:r>
-      <w:r>
-        <w:rPr>
-          <w:lang w:val="en-US"/>
-        </w:rPr>
-        <w:t>overflow</w:t>
-      </w:r>
-      <w:r>
-        <w:t xml:space="preserve"> (</w:t>
-      </w:r>
-      <w:r>
-        <w:rPr>
-          <w:lang w:val="en-US"/>
-        </w:rPr>
-        <w:t>replace</w:t>
-      </w:r>
-      <w:r>
-        <w:t xml:space="preserve">) </w:t>
-      </w:r>
-      <w:r>
-        <w:t xml:space="preserve">делать, но при этом заливать только инкремент из источника? Если да, тогда везде выбираем вариант </w:t>
-      </w:r>
-      <w:r>
-        <w:rPr>
-          <w:lang w:val="en-US"/>
-        </w:rPr>
-        <w:t>replace</w:t>
-      </w:r>
-      <w:r>
-        <w:t xml:space="preserve">. </w:t>
-      </w:r>
-      <w:r>
-        <w:t>Второй вариант, если невозможно, тогда нужно заливать</w:t>
-      </w:r>
-      <w:r>
         <w:t xml:space="preserve"> </w:t>
       </w:r>
       <w:r>
-        <w:t>продажи и рекламу через обновление (</w:t>
-      </w:r>
-      <w:r>
-        <w:rPr>
-          <w:lang w:val="en-US"/>
-        </w:rPr>
-        <w:t>append</w:t>
-      </w:r>
-      <w:r>
-        <w:t>)</w:t>
-      </w:r>
-    </w:p>
-    <w:p/>
-    <w:p>
-      <w:pPr>
-        <w:pStyle w:val="1"/>
-      </w:pPr>
-      <w:r>
-        <w:t>Ход работы</w:t>
-      </w:r>
-    </w:p>
-    <w:p>
-      <w:pPr>
-        <w:pStyle w:val="2"/>
-      </w:pPr>
-      <w:r>
-        <w:t>Описание таблиц в системах</w:t>
-      </w:r>
-    </w:p>
-    <w:p>
-      <w:r>
-        <w:t>Описание источников в системе 1:</w:t>
-      </w:r>
-    </w:p>
-    <w:p>
-      <w:pPr>
-        <w:pStyle w:val="a7"/>
-        <w:numPr>
-          <w:ilvl w:val="0"/>
-          <w:numId w:val="3"/>
-        </w:numPr>
-      </w:pPr>
-      <w:r>
-        <w:t xml:space="preserve">Источник </w:t>
-      </w:r>
-      <w:r>
-        <w:t>«</w:t>
-      </w:r>
-      <w:r>
-        <w:t xml:space="preserve">Справочник товар </w:t>
-      </w:r>
-      <w:r>
-        <w:t>–</w:t>
-      </w:r>
-      <w:r>
-        <w:t xml:space="preserve"> категория</w:t>
+        <w:t>Источник «</w:t>
+      </w:r>
+      <w:r>
+        <w:t>Таблица фактических продаж</w:t>
       </w:r>
       <w:r>
         <w:t>»</w:t>
       </w:r>
       <w:r>
-        <w:t xml:space="preserve">, содержит только актуальную на сегодняшнюю дату </w:t>
-      </w:r>
-      <w:proofErr w:type="spellStart"/>
-      <w:r>
-        <w:rPr>
-          <w:lang w:val="en-US"/>
-        </w:rPr>
-        <w:t>i</w:t>
-      </w:r>
-      <w:proofErr w:type="spellEnd"/>
-      <w:r>
-        <w:t xml:space="preserve"> в себе.</w:t>
-      </w:r>
-      <w:r>
-        <w:t xml:space="preserve"> То-есть полностью обновляется и содержит только актуальную информацию.</w:t>
-      </w:r>
-      <w:r>
         <w:t xml:space="preserve"> </w:t>
       </w:r>
       <w:r>
-        <w:t>Поэтому, помимо того</w:t>
-      </w:r>
-      <w:r>
-        <w:t xml:space="preserve">, чтобы завязаться на обновление этого источника, необходимо разработать схему </w:t>
-      </w:r>
-      <w:r>
-        <w:rPr>
-          <w:lang w:val="en-US"/>
-        </w:rPr>
-        <w:t>SCD</w:t>
-      </w:r>
-      <w:r>
-        <w:t xml:space="preserve"> </w:t>
-      </w:r>
-      <w:r>
-        <w:t xml:space="preserve">(именно </w:t>
-      </w:r>
-      <w:r>
-        <w:rPr>
-          <w:lang w:val="en-US"/>
-        </w:rPr>
-        <w:t>SCD</w:t>
-      </w:r>
-      <w:r>
-        <w:t xml:space="preserve">, </w:t>
-      </w:r>
-      <w:r>
-        <w:t xml:space="preserve">а не </w:t>
-      </w:r>
-      <w:r>
-        <w:rPr>
-          <w:lang w:val="en-US"/>
-        </w:rPr>
-        <w:t>RCD</w:t>
-      </w:r>
-      <w:r>
-        <w:t>)</w:t>
-      </w:r>
-      <w:r>
-        <w:t xml:space="preserve">, так как данные являются информацией о категории товара, а не о транзакциях и продажах. Справочники имеют тип </w:t>
-      </w:r>
-      <w:r>
-        <w:rPr>
-          <w:lang w:val="en-US"/>
-        </w:rPr>
-        <w:t>SCD</w:t>
-      </w:r>
-      <w:r>
-        <w:t xml:space="preserve">, </w:t>
-      </w:r>
-      <w:r>
-        <w:t>поэтом</w:t>
-      </w:r>
-      <w:r>
-        <w:t>у</w:t>
-      </w:r>
-      <w:r>
-        <w:t xml:space="preserve"> необходимо подобрать тип </w:t>
-      </w:r>
-      <w:r>
-        <w:rPr>
-          <w:lang w:val="en-US"/>
-        </w:rPr>
-        <w:t>SCD</w:t>
-      </w:r>
-      <w:r>
-        <w:t xml:space="preserve"> </w:t>
-      </w:r>
-      <w:r>
-        <w:t>и разработать витрину, которая может сохранять историчность данных и поможет строить аналитику в разрезе дат.</w:t>
-      </w:r>
-      <w:r>
-        <w:t xml:space="preserve"> Принимаем, что ключом является атрибут «Номер товара» по соответствующим допущениям.</w:t>
-      </w:r>
-    </w:p>
-    <w:p>
-      <w:pPr>
-        <w:pStyle w:val="a7"/>
-        <w:numPr>
-          <w:ilvl w:val="0"/>
-          <w:numId w:val="3"/>
-        </w:numPr>
-      </w:pPr>
-      <w:r>
-        <w:t xml:space="preserve"> </w:t>
-      </w:r>
-      <w:r>
-        <w:t>Источник «</w:t>
-      </w:r>
-      <w:r>
-        <w:t>Таблица фактических продаж</w:t>
-      </w:r>
-      <w:r>
-        <w:t>»</w:t>
-      </w:r>
-      <w:r>
-        <w:t xml:space="preserve"> </w:t>
-      </w:r>
-      <w:r>
         <w:t xml:space="preserve">содержит в себе факт </w:t>
       </w:r>
       <w:r>
@@ -1340,15 +1439,7 @@
         <w:t xml:space="preserve"> с продажами. </w:t>
       </w:r>
       <w:r>
-        <w:t xml:space="preserve">Обновляется </w:t>
-      </w:r>
-      <w:proofErr w:type="spellStart"/>
-      <w:r>
-        <w:t>инкрементально</w:t>
-      </w:r>
-      <w:proofErr w:type="spellEnd"/>
-      <w:r>
-        <w:t xml:space="preserve"> и данные добавляются в источник, а не полностью его перезаписывают. </w:t>
+        <w:t xml:space="preserve">Обновляется инкрементально и данные добавляются в источник, а не полностью его перезаписывают. </w:t>
       </w:r>
       <w:r>
         <w:t xml:space="preserve">А что насчет возвратов? </w:t>
@@ -1419,15 +1510,7 @@
         <w:t>Номер товара</w:t>
       </w:r>
       <w:r>
-        <w:t xml:space="preserve">», дата же в данном случае выступает как ключ </w:t>
-      </w:r>
-      <w:proofErr w:type="spellStart"/>
-      <w:r>
-        <w:t>партиции</w:t>
-      </w:r>
-      <w:proofErr w:type="spellEnd"/>
-      <w:r>
-        <w:t xml:space="preserve"> в которой находится запись, для ускорения поиска по данным. Иначе не совсем понятно почему естественный ключ состоит из трех полей.</w:t>
+        <w:t>», дата же в данном случае выступает как ключ партиции в которой находится запись, для ускорения поиска по данным. Иначе не совсем понятно почему естественный ключ состоит из трех полей.</w:t>
       </w:r>
       <w:r>
         <w:t xml:space="preserve"> </w:t>
@@ -1450,7 +1533,6 @@
         </w:numPr>
       </w:pPr>
       <w:r>
-        <w:lastRenderedPageBreak/>
         <w:t>Источник «</w:t>
       </w:r>
       <w:r>
@@ -1563,199 +1645,1114 @@
     </w:p>
     <w:p>
       <w:pPr>
+        <w:pStyle w:val="a7"/>
+        <w:ind w:left="1069" w:firstLine="0"/>
+      </w:pPr>
+    </w:p>
+    <w:p>
+      <w:pPr>
+        <w:ind w:left="709" w:firstLine="0"/>
+      </w:pPr>
+      <w:r>
+        <w:t xml:space="preserve">Выбор колоночной СУБД </w:t>
+      </w:r>
+      <w:r>
+        <w:t>- ClickHouse</w:t>
+      </w:r>
+      <w:r>
+        <w:t xml:space="preserve">. </w:t>
+      </w:r>
+    </w:p>
+    <w:p>
+      <w:pPr>
+        <w:pStyle w:val="a7"/>
+        <w:numPr>
+          <w:ilvl w:val="0"/>
+          <w:numId w:val="10"/>
+        </w:numPr>
+      </w:pPr>
+      <w:r>
+        <w:t>Высокая скорость работы:</w:t>
+      </w:r>
+    </w:p>
+    <w:p>
+      <w:pPr>
+        <w:pStyle w:val="a7"/>
+        <w:numPr>
+          <w:ilvl w:val="0"/>
+          <w:numId w:val="9"/>
+        </w:numPr>
+      </w:pPr>
+      <w:r>
+        <w:t xml:space="preserve">Использование партиционирования по </w:t>
+      </w:r>
+      <w:r>
+        <w:t>интервалам дат</w:t>
+      </w:r>
+      <w:r>
+        <w:t xml:space="preserve"> ускоряет запросы.</w:t>
+      </w:r>
+    </w:p>
+    <w:p>
+      <w:pPr>
+        <w:pStyle w:val="a7"/>
+        <w:numPr>
+          <w:ilvl w:val="0"/>
+          <w:numId w:val="9"/>
+        </w:numPr>
+      </w:pPr>
+      <w:r>
+        <w:t>Колоночное хранение снижает объем используемой памяти.</w:t>
+      </w:r>
+    </w:p>
+    <w:p>
+      <w:pPr>
+        <w:pStyle w:val="a7"/>
+        <w:numPr>
+          <w:ilvl w:val="0"/>
+          <w:numId w:val="10"/>
+        </w:numPr>
+      </w:pPr>
+      <w:r>
+        <w:t>Оптимизация загрузки данных:</w:t>
+      </w:r>
+    </w:p>
+    <w:p>
+      <w:pPr>
+        <w:pStyle w:val="a7"/>
+        <w:numPr>
+          <w:ilvl w:val="0"/>
+          <w:numId w:val="12"/>
+        </w:numPr>
+      </w:pPr>
+      <w:r>
+        <w:t>Полная перезапись STG с последующей инкрементальной обработкой в DDS.</w:t>
+      </w:r>
+    </w:p>
+    <w:p>
+      <w:pPr>
+        <w:pStyle w:val="a7"/>
+        <w:numPr>
+          <w:ilvl w:val="0"/>
+          <w:numId w:val="10"/>
+        </w:numPr>
+      </w:pPr>
+      <w:r>
+        <w:t>Гибкость аналитики:</w:t>
+      </w:r>
+    </w:p>
+    <w:p>
+      <w:pPr>
+        <w:pStyle w:val="a7"/>
+        <w:numPr>
+          <w:ilvl w:val="0"/>
+          <w:numId w:val="12"/>
+        </w:numPr>
+      </w:pPr>
+      <w:r>
+        <w:t>Возможность динамического построения отчетности по историческим данным.</w:t>
+      </w:r>
+    </w:p>
+    <w:p>
+      <w:pPr>
+        <w:pStyle w:val="a7"/>
+        <w:ind w:left="1429" w:firstLine="0"/>
+      </w:pPr>
+      <w:r>
+        <w:br w:type="column"/>
+      </w:r>
+    </w:p>
+    <w:p>
+      <w:pPr>
+        <w:pStyle w:val="2"/>
+        <w:rPr>
+          <w:lang w:val="en-US"/>
+        </w:rPr>
+      </w:pPr>
+      <w:r>
+        <w:t xml:space="preserve">План работы </w:t>
+      </w:r>
+    </w:p>
+    <w:p>
+      <w:pPr>
         <w:ind w:firstLine="0"/>
       </w:pPr>
+      <w:r>
+        <w:tab/>
+      </w:r>
+    </w:p>
+    <w:p>
+      <w:pPr>
+        <w:ind w:firstLine="708"/>
+      </w:pPr>
+      <w:r>
+        <w:t>SQL-запросы</w:t>
+      </w:r>
+      <w:r>
+        <w:t xml:space="preserve"> (</w:t>
+      </w:r>
+      <w:r>
+        <w:rPr>
+          <w:lang w:val="en-US"/>
+        </w:rPr>
+        <w:t>CDM)</w:t>
+      </w:r>
+      <w:r>
+        <w:t>:</w:t>
+      </w:r>
+    </w:p>
+    <w:p>
+      <w:pPr>
+        <w:pStyle w:val="a7"/>
+        <w:numPr>
+          <w:ilvl w:val="0"/>
+          <w:numId w:val="6"/>
+        </w:numPr>
+      </w:pPr>
+      <w:r>
+        <w:t>Базовые запросы по продажам</w:t>
+      </w:r>
+      <w:r>
+        <w:t>.</w:t>
+      </w:r>
+    </w:p>
+    <w:p>
+      <w:pPr>
+        <w:pStyle w:val="a7"/>
+        <w:numPr>
+          <w:ilvl w:val="0"/>
+          <w:numId w:val="6"/>
+        </w:numPr>
+      </w:pPr>
+      <w:r>
+        <w:t>Запросы по рекламным вложениям</w:t>
+      </w:r>
+      <w:r>
+        <w:t>.</w:t>
+      </w:r>
+    </w:p>
+    <w:p>
+      <w:pPr>
+        <w:pStyle w:val="a7"/>
+        <w:numPr>
+          <w:ilvl w:val="0"/>
+          <w:numId w:val="6"/>
+        </w:numPr>
+      </w:pPr>
+      <w:r>
+        <w:t xml:space="preserve">Объединенные запросы для построения </w:t>
+      </w:r>
+      <w:r>
+        <w:t>единой витрины данных</w:t>
+      </w:r>
+      <w:r>
+        <w:t>.</w:t>
+      </w:r>
+    </w:p>
+    <w:p>
+      <w:pPr>
+        <w:pStyle w:val="a7"/>
+        <w:numPr>
+          <w:ilvl w:val="0"/>
+          <w:numId w:val="6"/>
+        </w:numPr>
+      </w:pPr>
+      <w:r>
+        <w:t xml:space="preserve">Учет </w:t>
+      </w:r>
+      <w:r>
+        <w:t xml:space="preserve">по витрине, что необходима </w:t>
+      </w:r>
+      <w:r>
+        <w:t>интерактивност</w:t>
+      </w:r>
+      <w:r>
+        <w:t>ь</w:t>
+      </w:r>
+      <w:r>
+        <w:t xml:space="preserve"> в выборе интервалов дат, категорий и метрик аналитики.</w:t>
+      </w:r>
+    </w:p>
+    <w:p>
+      <w:pPr>
+        <w:pStyle w:val="a7"/>
+        <w:numPr>
+          <w:ilvl w:val="0"/>
+          <w:numId w:val="6"/>
+        </w:numPr>
+      </w:pPr>
+      <w:r>
+        <w:t>*(Денормализованная партиционированная таблица).</w:t>
+      </w:r>
+    </w:p>
+    <w:p>
+      <w:pPr>
+        <w:ind w:firstLine="708"/>
+      </w:pPr>
+      <w:r>
+        <w:t>Структура данных в системе 3</w:t>
+      </w:r>
+      <w:r>
+        <w:t xml:space="preserve"> (</w:t>
+      </w:r>
+      <w:r>
+        <w:rPr>
+          <w:lang w:val="en-US"/>
+        </w:rPr>
+        <w:t>DDS</w:t>
+      </w:r>
+      <w:r>
+        <w:t>)</w:t>
+      </w:r>
+      <w:r>
+        <w:t>:</w:t>
+      </w:r>
+    </w:p>
+    <w:p>
+      <w:pPr>
+        <w:pStyle w:val="a7"/>
+        <w:numPr>
+          <w:ilvl w:val="0"/>
+          <w:numId w:val="7"/>
+        </w:numPr>
+      </w:pPr>
+      <w:r>
+        <w:t>Механизм версионности категорий (SCD 2</w:t>
+      </w:r>
+      <w:r>
+        <w:t>)</w:t>
+      </w:r>
+      <w:r>
+        <w:t>.</w:t>
+      </w:r>
+    </w:p>
+    <w:p>
+      <w:pPr>
+        <w:pStyle w:val="a7"/>
+        <w:numPr>
+          <w:ilvl w:val="0"/>
+          <w:numId w:val="7"/>
+        </w:numPr>
+      </w:pPr>
+      <w:r>
+        <w:t>Разработка модели данных</w:t>
+      </w:r>
+      <w:r>
+        <w:t>.</w:t>
+      </w:r>
+    </w:p>
+    <w:p>
+      <w:pPr>
+        <w:pStyle w:val="a7"/>
+        <w:numPr>
+          <w:ilvl w:val="0"/>
+          <w:numId w:val="7"/>
+        </w:numPr>
+      </w:pPr>
+      <w:r>
+        <w:t xml:space="preserve">Ключи в </w:t>
+      </w:r>
+      <w:r>
+        <w:rPr>
+          <w:lang w:val="en-US"/>
+        </w:rPr>
+        <w:t xml:space="preserve">dds </w:t>
+      </w:r>
+      <w:r>
+        <w:t>таблицах.</w:t>
+      </w:r>
+    </w:p>
+    <w:p>
+      <w:pPr>
+        <w:ind w:left="708" w:firstLine="0"/>
+      </w:pPr>
+      <w:r>
+        <w:t>Разработка STG (Stage)</w:t>
+      </w:r>
+      <w:r>
+        <w:t>:</w:t>
+      </w:r>
+    </w:p>
+    <w:p>
+      <w:pPr>
+        <w:pStyle w:val="a7"/>
+        <w:numPr>
+          <w:ilvl w:val="0"/>
+          <w:numId w:val="7"/>
+        </w:numPr>
+      </w:pPr>
+      <w:r>
+        <w:t>Формирование временных таблиц для первичной загрузки данных из источников</w:t>
+      </w:r>
+      <w:r>
+        <w:t xml:space="preserve"> или </w:t>
+      </w:r>
+      <w:r>
+        <w:rPr>
+          <w:lang w:val="en-US"/>
+        </w:rPr>
+        <w:t>RAW</w:t>
+      </w:r>
+      <w:r>
+        <w:t xml:space="preserve"> </w:t>
+      </w:r>
+      <w:r>
+        <w:t>слоя.</w:t>
+      </w:r>
+    </w:p>
+    <w:p>
+      <w:pPr>
+        <w:pStyle w:val="a7"/>
+        <w:numPr>
+          <w:ilvl w:val="0"/>
+          <w:numId w:val="7"/>
+        </w:numPr>
+      </w:pPr>
+      <w:r>
+        <w:t>Очистка, приведение типов</w:t>
+      </w:r>
+      <w:r>
+        <w:t>.</w:t>
+      </w:r>
+    </w:p>
+    <w:p>
+      <w:pPr>
+        <w:pStyle w:val="a7"/>
+        <w:numPr>
+          <w:ilvl w:val="0"/>
+          <w:numId w:val="7"/>
+        </w:numPr>
+      </w:pPr>
+      <w:r>
+        <w:t>Контроль качества данных (проверка на дубли и пропущенные значения)</w:t>
+      </w:r>
+      <w:r>
+        <w:t>.</w:t>
+      </w:r>
+    </w:p>
+    <w:p>
+      <w:pPr>
+        <w:pStyle w:val="a7"/>
+        <w:numPr>
+          <w:ilvl w:val="0"/>
+          <w:numId w:val="7"/>
+        </w:numPr>
+      </w:pPr>
+      <w:r>
+        <w:t>Логирование загрузок</w:t>
+      </w:r>
+      <w:r>
+        <w:t xml:space="preserve"> (Возможно создание и добавление информации в техническую табличку для учета контроля </w:t>
+      </w:r>
+      <w:r>
+        <w:rPr>
+          <w:lang w:val="en-US"/>
+        </w:rPr>
+        <w:t>data</w:t>
+      </w:r>
+      <w:r>
+        <w:t xml:space="preserve"> </w:t>
+      </w:r>
+      <w:r>
+        <w:rPr>
+          <w:lang w:val="en-US"/>
+        </w:rPr>
+        <w:t>flow</w:t>
+      </w:r>
+      <w:r>
+        <w:t xml:space="preserve"> на всех слоях данных и потоке </w:t>
+      </w:r>
+      <w:r>
+        <w:rPr>
+          <w:lang w:val="en-US"/>
+        </w:rPr>
+        <w:t>ETL</w:t>
+      </w:r>
+      <w:r>
+        <w:t>).</w:t>
+      </w:r>
+    </w:p>
+    <w:p>
+      <w:pPr>
+        <w:ind w:firstLine="708"/>
+      </w:pPr>
+      <w:r>
+        <w:t>ETL-процесс:</w:t>
+      </w:r>
+    </w:p>
+    <w:p>
+      <w:pPr>
+        <w:pStyle w:val="a7"/>
+        <w:numPr>
+          <w:ilvl w:val="0"/>
+          <w:numId w:val="7"/>
+        </w:numPr>
+      </w:pPr>
+      <w:r>
+        <w:t>Опишем поток данных с учетом существующего механизма "overflow".</w:t>
+      </w:r>
+    </w:p>
+    <w:p>
+      <w:pPr>
+        <w:pStyle w:val="a7"/>
+        <w:numPr>
+          <w:ilvl w:val="0"/>
+          <w:numId w:val="7"/>
+        </w:numPr>
+        <w:rPr>
+          <w:lang w:val="en-US"/>
+        </w:rPr>
+      </w:pPr>
+      <w:r>
+        <w:t>Подберем структуру таблиц в системе 3</w:t>
+      </w:r>
+      <w:r>
+        <w:t xml:space="preserve">. </w:t>
+      </w:r>
+      <w:r>
+        <w:rPr>
+          <w:lang w:val="en-US"/>
+        </w:rPr>
+        <w:t>Data flow – (RAW)*</w:t>
+      </w:r>
+      <w:r>
+        <w:rPr>
+          <w:lang w:val="en-US"/>
+        </w:rPr>
+        <w:t xml:space="preserve"> </w:t>
+      </w:r>
+      <w:r>
+        <w:rPr>
+          <w:lang w:val="en-US"/>
+        </w:rPr>
+        <w:t>→</w:t>
+      </w:r>
+      <w:r>
+        <w:rPr>
+          <w:lang w:val="en-US"/>
+        </w:rPr>
+        <w:t xml:space="preserve"> </w:t>
+      </w:r>
+      <w:r>
+        <w:rPr>
+          <w:lang w:val="en-US"/>
+        </w:rPr>
+        <w:t xml:space="preserve">STG </w:t>
+      </w:r>
+      <w:r>
+        <w:rPr>
+          <w:lang w:val="en-US"/>
+        </w:rPr>
+        <w:t>→</w:t>
+      </w:r>
+      <w:r>
+        <w:rPr>
+          <w:lang w:val="en-US"/>
+        </w:rPr>
+        <w:t xml:space="preserve"> DDS </w:t>
+      </w:r>
+      <w:r>
+        <w:rPr>
+          <w:lang w:val="en-US"/>
+        </w:rPr>
+        <w:t>→</w:t>
+      </w:r>
+      <w:r>
+        <w:rPr>
+          <w:lang w:val="en-US"/>
+        </w:rPr>
+        <w:t xml:space="preserve"> CDM.</w:t>
+      </w:r>
+    </w:p>
+    <w:p>
+      <w:pPr>
+        <w:pStyle w:val="a7"/>
+        <w:numPr>
+          <w:ilvl w:val="0"/>
+          <w:numId w:val="7"/>
+        </w:numPr>
+      </w:pPr>
+      <w:r>
+        <w:t>Определим тип SCD (SCD 2) и хранение историчности категорий</w:t>
+      </w:r>
+      <w:r>
+        <w:t>.</w:t>
+      </w:r>
+    </w:p>
+    <w:p>
+      <w:pPr>
+        <w:pStyle w:val="a7"/>
+        <w:numPr>
+          <w:ilvl w:val="0"/>
+          <w:numId w:val="7"/>
+        </w:numPr>
+      </w:pPr>
+      <w:r>
+        <w:t>Триггерная зависимость от источников / Временная отсечка по загрузке данных</w:t>
+      </w:r>
+      <w:r>
+        <w:t>.</w:t>
+      </w:r>
+    </w:p>
+    <w:p>
+      <w:pPr>
+        <w:pStyle w:val="a7"/>
+        <w:numPr>
+          <w:ilvl w:val="0"/>
+          <w:numId w:val="7"/>
+        </w:numPr>
+      </w:pPr>
+      <w:r>
+        <w:t>*Создание таски триггера на завершение потока.</w:t>
+      </w:r>
+    </w:p>
+    <w:p>
+      <w:pPr>
+        <w:ind w:left="708" w:firstLine="0"/>
+      </w:pPr>
+      <w:r>
+        <w:t>SQL-запросы для фронта</w:t>
+      </w:r>
+      <w:r>
+        <w:t>:</w:t>
+      </w:r>
+    </w:p>
+    <w:p>
+      <w:pPr>
+        <w:pStyle w:val="a7"/>
+        <w:numPr>
+          <w:ilvl w:val="0"/>
+          <w:numId w:val="8"/>
+        </w:numPr>
+      </w:pPr>
+      <w:r>
+        <w:t>Фильтрация по дате, категории, метрикам</w:t>
+      </w:r>
+      <w:r>
+        <w:t>.</w:t>
+      </w:r>
+    </w:p>
+    <w:p>
+      <w:pPr>
+        <w:pStyle w:val="a7"/>
+        <w:numPr>
+          <w:ilvl w:val="0"/>
+          <w:numId w:val="8"/>
+        </w:numPr>
+      </w:pPr>
+      <w:r>
+        <w:t>Объединение данных продаж и рекламы</w:t>
+      </w:r>
+      <w:r>
+        <w:t>.</w:t>
+      </w:r>
+    </w:p>
+    <w:p>
+      <w:pPr>
+        <w:ind w:left="708" w:firstLine="0"/>
+      </w:pPr>
     </w:p>
     <w:p>
       <w:pPr>
         <w:pStyle w:val="2"/>
-        <w:rPr>
-          <w:lang w:val="en-US"/>
-        </w:rPr>
-      </w:pPr>
-      <w:r>
-        <w:t xml:space="preserve">План работы </w:t>
-      </w:r>
-    </w:p>
-    <w:p>
-      <w:pPr>
-        <w:ind w:firstLine="0"/>
-      </w:pPr>
-      <w:r>
-        <w:tab/>
-      </w:r>
-      <w:r>
-        <w:t>ETL-процесс:</w:t>
-      </w:r>
-    </w:p>
-    <w:p>
-      <w:pPr>
-        <w:pStyle w:val="a7"/>
-        <w:numPr>
-          <w:ilvl w:val="0"/>
-          <w:numId w:val="5"/>
-        </w:numPr>
-      </w:pPr>
-      <w:r>
-        <w:t>Опишем поток данных с учетом существующего механизма "</w:t>
-      </w:r>
-      <w:proofErr w:type="spellStart"/>
-      <w:r>
+      </w:pPr>
+      <w:r>
+        <w:lastRenderedPageBreak/>
+        <w:t>Ход решения</w:t>
+      </w:r>
+    </w:p>
+    <w:p>
+      <w:r>
+        <w:t xml:space="preserve">Для начала уточним что выполняем 2 варианта параллельно, так как насчет работы </w:t>
+      </w:r>
+      <w:r>
+        <w:rPr>
+          <w:lang w:val="en-US"/>
+        </w:rPr>
         <w:t>overflow</w:t>
       </w:r>
-      <w:proofErr w:type="spellEnd"/>
-      <w:r>
-        <w:t>"</w:t>
+      <w:r>
+        <w:t xml:space="preserve"> </w:t>
+      </w:r>
+      <w:r>
+        <w:t>ничего неизвестно и пока нельзя протестировать как она работает.</w:t>
+      </w:r>
+      <w:r>
+        <w:t xml:space="preserve"> Единственное к чему это приведет, это использование разных источников для </w:t>
+      </w:r>
+      <w:r>
+        <w:rPr>
+          <w:lang w:val="en-US"/>
+        </w:rPr>
+        <w:t>STG</w:t>
+      </w:r>
+      <w:r>
+        <w:t xml:space="preserve"> </w:t>
+      </w:r>
+      <w:r>
+        <w:t>слоя в Системе 3.</w:t>
+      </w:r>
+    </w:p>
+    <w:p>
+      <w:r>
+        <w:t>Примем что</w:t>
+      </w:r>
+      <w:r>
+        <w:t xml:space="preserve"> </w:t>
+      </w:r>
+      <w:r>
+        <w:t xml:space="preserve">используем вариант с тем, что в Системе 3 после работы </w:t>
+      </w:r>
+      <w:r>
+        <w:rPr>
+          <w:lang w:val="en-US"/>
+        </w:rPr>
+        <w:t>overflow</w:t>
+      </w:r>
+      <w:r>
+        <w:t xml:space="preserve">, </w:t>
+      </w:r>
+      <w:r>
+        <w:t xml:space="preserve">теперь содержаться реплика таблиц из Системы 1 и Системы 2. </w:t>
+      </w:r>
+    </w:p>
+    <w:p>
+      <w:r>
+        <w:t>ETL-процесс по слоям в ClickHouse</w:t>
+      </w:r>
+    </w:p>
+    <w:p>
+      <w:pPr>
+        <w:pStyle w:val="a7"/>
+        <w:numPr>
+          <w:ilvl w:val="0"/>
+          <w:numId w:val="13"/>
+        </w:numPr>
+      </w:pPr>
+      <w:r>
+        <w:t>STG (Stage)</w:t>
+      </w:r>
+    </w:p>
+    <w:p>
+      <w:pPr>
+        <w:pStyle w:val="a7"/>
+        <w:numPr>
+          <w:ilvl w:val="0"/>
+          <w:numId w:val="14"/>
+        </w:numPr>
+      </w:pPr>
+      <w:r>
+        <w:t>Перезапись данных по продажам и рекламе (полный снимок или инкремент).</w:t>
+      </w:r>
+    </w:p>
+    <w:p>
+      <w:pPr>
+        <w:pStyle w:val="a7"/>
+        <w:numPr>
+          <w:ilvl w:val="0"/>
+          <w:numId w:val="14"/>
+        </w:numPr>
+      </w:pPr>
+      <w:r>
+        <w:t>Полная перезапись справочника товаров и категорий.</w:t>
+      </w:r>
+    </w:p>
+    <w:p>
+      <w:pPr>
+        <w:pStyle w:val="a7"/>
+        <w:numPr>
+          <w:ilvl w:val="0"/>
+          <w:numId w:val="13"/>
+        </w:numPr>
+      </w:pPr>
+      <w:r>
+        <w:t>DDS (Data Vault</w:t>
+      </w:r>
+      <w:r>
+        <w:rPr>
+          <w:lang w:val="en-US"/>
+        </w:rPr>
+        <w:t xml:space="preserve"> 2.0</w:t>
+      </w:r>
+      <w:r>
+        <w:rPr>
+          <w:lang w:val="en-US"/>
+        </w:rPr>
+        <w:t>,</w:t>
+      </w:r>
+      <w:r>
+        <w:t xml:space="preserve"> SCD2)</w:t>
+      </w:r>
+    </w:p>
+    <w:p>
+      <w:pPr>
+        <w:pStyle w:val="a7"/>
+        <w:numPr>
+          <w:ilvl w:val="0"/>
+          <w:numId w:val="15"/>
+        </w:numPr>
+      </w:pPr>
+      <w:r>
+        <w:t>Историзация категорий с учетом версий (ReplacingMergeTree).</w:t>
+      </w:r>
+    </w:p>
+    <w:p>
+      <w:pPr>
+        <w:pStyle w:val="a7"/>
+        <w:numPr>
+          <w:ilvl w:val="0"/>
+          <w:numId w:val="15"/>
+        </w:numPr>
+      </w:pPr>
+      <w:r>
+        <w:t>Инкрементальная загрузка данных по фактам.</w:t>
+      </w:r>
+    </w:p>
+    <w:p>
+      <w:pPr>
+        <w:pStyle w:val="a7"/>
+        <w:numPr>
+          <w:ilvl w:val="0"/>
+          <w:numId w:val="15"/>
+        </w:numPr>
+      </w:pPr>
+      <w:r>
+        <w:t xml:space="preserve">Разбиение информации по модели данных </w:t>
+      </w:r>
+      <w:r>
+        <w:rPr>
+          <w:lang w:val="en-US"/>
+        </w:rPr>
+        <w:t>Data</w:t>
+      </w:r>
+      <w:r>
+        <w:t xml:space="preserve"> </w:t>
+      </w:r>
+      <w:r>
+        <w:rPr>
+          <w:lang w:val="en-US"/>
+        </w:rPr>
+        <w:t>Vault</w:t>
+      </w:r>
+      <w:r>
+        <w:t xml:space="preserve"> 2.0</w:t>
+      </w:r>
+    </w:p>
+    <w:p>
+      <w:pPr>
+        <w:pStyle w:val="a7"/>
+        <w:numPr>
+          <w:ilvl w:val="0"/>
+          <w:numId w:val="13"/>
+        </w:numPr>
+      </w:pPr>
+      <w:r>
+        <w:t>CDM (Финальная витрина)</w:t>
+      </w:r>
+    </w:p>
+    <w:p>
+      <w:pPr>
+        <w:pStyle w:val="a7"/>
+        <w:numPr>
+          <w:ilvl w:val="0"/>
+          <w:numId w:val="16"/>
+        </w:numPr>
+      </w:pPr>
+      <w:r>
+        <w:t>Агрегированные данные по категориям, времени и метрикам.</w:t>
+      </w:r>
+    </w:p>
+    <w:p>
+      <w:pPr>
+        <w:rPr>
+          <w:lang w:val="en-US"/>
+        </w:rPr>
+      </w:pPr>
+    </w:p>
+    <w:p>
+      <w:pPr>
+        <w:ind w:left="708" w:firstLine="1"/>
+      </w:pPr>
+      <w:r>
+        <w:rPr>
+          <w:lang w:val="en-US"/>
+        </w:rPr>
+        <w:t>STG</w:t>
+      </w:r>
+      <w:r>
+        <w:t>:</w:t>
+      </w:r>
+    </w:p>
+    <w:p>
+      <w:r>
+        <w:t xml:space="preserve">При создании используем стандартный движок </w:t>
+      </w:r>
+      <w:r>
+        <w:rPr>
+          <w:lang w:val="en-US"/>
+        </w:rPr>
+        <w:t>MergeTree</w:t>
+      </w:r>
+      <w:r>
+        <w:t xml:space="preserve"> с сортировкой по естественному ключу. Чтобы заливать данные используем комбинацию команд </w:t>
+      </w:r>
+      <w:r>
+        <w:rPr>
+          <w:lang w:val="en-US"/>
+        </w:rPr>
+        <w:t>TRUNCATE</w:t>
+      </w:r>
+      <w:r>
+        <w:t xml:space="preserve"> + </w:t>
+      </w:r>
+      <w:r>
+        <w:rPr>
+          <w:lang w:val="en-US"/>
+        </w:rPr>
+        <w:t>INSERT</w:t>
       </w:r>
       <w:r>
         <w:t>.</w:t>
       </w:r>
-    </w:p>
-    <w:p>
-      <w:pPr>
-        <w:pStyle w:val="a7"/>
-        <w:numPr>
-          <w:ilvl w:val="0"/>
-          <w:numId w:val="5"/>
-        </w:numPr>
-      </w:pPr>
-      <w:r>
-        <w:t>Подберем структуру таблиц в системе 3</w:t>
-      </w:r>
-      <w:r>
-        <w:t>.</w:t>
-      </w:r>
-    </w:p>
-    <w:p>
-      <w:pPr>
-        <w:pStyle w:val="a7"/>
-        <w:numPr>
-          <w:ilvl w:val="0"/>
-          <w:numId w:val="5"/>
-        </w:numPr>
-      </w:pPr>
-      <w:r>
-        <w:t>Определим тип SCD (SCD 2) и хранение историчности категорий</w:t>
-      </w:r>
-      <w:r>
-        <w:t>.</w:t>
-      </w:r>
-    </w:p>
-    <w:p>
-      <w:pPr>
-        <w:ind w:firstLine="708"/>
-      </w:pPr>
-      <w:r>
-        <w:t>SQL-запросы:</w:t>
-      </w:r>
-    </w:p>
-    <w:p>
-      <w:pPr>
-        <w:pStyle w:val="a7"/>
-        <w:numPr>
-          <w:ilvl w:val="0"/>
-          <w:numId w:val="6"/>
-        </w:numPr>
-      </w:pPr>
-      <w:r>
-        <w:t>Базовые запросы по продажам</w:t>
-      </w:r>
-      <w:r>
-        <w:t>.</w:t>
-      </w:r>
-    </w:p>
-    <w:p>
-      <w:pPr>
-        <w:pStyle w:val="a7"/>
-        <w:numPr>
-          <w:ilvl w:val="0"/>
-          <w:numId w:val="6"/>
-        </w:numPr>
-      </w:pPr>
-      <w:r>
-        <w:t>Запросы по рекламным вложениям</w:t>
-      </w:r>
-      <w:r>
-        <w:t>.</w:t>
-      </w:r>
-    </w:p>
-    <w:p>
-      <w:pPr>
-        <w:pStyle w:val="a7"/>
-        <w:numPr>
-          <w:ilvl w:val="0"/>
-          <w:numId w:val="6"/>
-        </w:numPr>
-      </w:pPr>
-      <w:r>
-        <w:t xml:space="preserve">Объединенные запросы для построения </w:t>
-      </w:r>
-      <w:proofErr w:type="spellStart"/>
-      <w:r>
-        <w:t>дашбордов</w:t>
-      </w:r>
-      <w:proofErr w:type="spellEnd"/>
-      <w:r>
-        <w:t>.</w:t>
-      </w:r>
-    </w:p>
-    <w:p>
-      <w:pPr>
-        <w:ind w:firstLine="708"/>
-      </w:pPr>
-      <w:r>
-        <w:t>Структура данных в системе 3:</w:t>
-      </w:r>
-    </w:p>
-    <w:p>
-      <w:pPr>
-        <w:pStyle w:val="a7"/>
-        <w:numPr>
-          <w:ilvl w:val="0"/>
-          <w:numId w:val="7"/>
-        </w:numPr>
-      </w:pPr>
-      <w:r>
-        <w:t>Таблица фактических продаж</w:t>
-      </w:r>
-      <w:r>
-        <w:t>.</w:t>
-      </w:r>
-    </w:p>
-    <w:p>
-      <w:pPr>
-        <w:pStyle w:val="a7"/>
-        <w:numPr>
-          <w:ilvl w:val="0"/>
-          <w:numId w:val="7"/>
-        </w:numPr>
-      </w:pPr>
-      <w:r>
-        <w:t>Таблица рекламных вложений</w:t>
-      </w:r>
-      <w:r>
-        <w:t>.</w:t>
-      </w:r>
-    </w:p>
-    <w:p>
-      <w:pPr>
-        <w:pStyle w:val="a7"/>
-        <w:numPr>
-          <w:ilvl w:val="0"/>
-          <w:numId w:val="7"/>
-        </w:numPr>
-      </w:pPr>
-      <w:r>
-        <w:t>Механизм версионности категорий (SCD 2)</w:t>
-      </w:r>
-      <w:r>
-        <w:t>.</w:t>
-      </w:r>
-    </w:p>
-    <w:p>
-      <w:pPr>
-        <w:pStyle w:val="a7"/>
-        <w:ind w:left="1068" w:firstLine="0"/>
+      <w:r>
+        <w:t xml:space="preserve"> </w:t>
+      </w:r>
+    </w:p>
+    <w:p>
+      <w:pPr>
+        <w:pStyle w:val="a7"/>
+        <w:numPr>
+          <w:ilvl w:val="0"/>
+          <w:numId w:val="12"/>
+        </w:numPr>
+      </w:pPr>
+      <w:r>
+        <w:t xml:space="preserve">Заливаем данные </w:t>
+      </w:r>
+      <w:r>
+        <w:rPr>
+          <w:lang w:val="en-US"/>
+        </w:rPr>
+        <w:t xml:space="preserve">AS-IS. </w:t>
+      </w:r>
+    </w:p>
+    <w:p>
+      <w:pPr>
+        <w:pStyle w:val="a7"/>
+        <w:numPr>
+          <w:ilvl w:val="0"/>
+          <w:numId w:val="12"/>
+        </w:numPr>
+      </w:pPr>
+      <w:r>
+        <w:rPr>
+          <w:lang w:val="en-US"/>
+        </w:rPr>
+        <w:t xml:space="preserve">Category – replace </w:t>
+      </w:r>
+      <w:r>
+        <w:rPr>
+          <w:lang w:val="en-US"/>
+        </w:rPr>
+        <w:t>(truncate + insert</w:t>
+      </w:r>
+      <w:r>
+        <w:rPr>
+          <w:lang w:val="en-US"/>
+        </w:rPr>
+        <w:t>)</w:t>
+      </w:r>
+    </w:p>
+    <w:p>
+      <w:pPr>
+        <w:pStyle w:val="a7"/>
+        <w:numPr>
+          <w:ilvl w:val="0"/>
+          <w:numId w:val="12"/>
+        </w:numPr>
+        <w:rPr>
+          <w:lang w:val="en-US"/>
+        </w:rPr>
+      </w:pPr>
+      <w:r>
+        <w:rPr>
+          <w:lang w:val="en-US"/>
+        </w:rPr>
+        <w:t xml:space="preserve">Sales + Marketing – (truncate + insert) </w:t>
+      </w:r>
+      <w:r>
+        <w:t>берем</w:t>
+      </w:r>
+      <w:r>
+        <w:rPr>
+          <w:lang w:val="en-US"/>
+        </w:rPr>
+        <w:t xml:space="preserve"> </w:t>
+      </w:r>
+      <w:r>
+        <w:t>только</w:t>
+      </w:r>
+      <w:r>
+        <w:rPr>
+          <w:lang w:val="en-US"/>
+        </w:rPr>
+        <w:t xml:space="preserve"> </w:t>
+      </w:r>
+      <w:r>
+        <w:t>инкремент</w:t>
+      </w:r>
+      <w:r>
+        <w:rPr>
+          <w:lang w:val="en-US"/>
+        </w:rPr>
+        <w:t xml:space="preserve"> </w:t>
+      </w:r>
+      <w:r>
+        <w:t>данных.</w:t>
+      </w:r>
+    </w:p>
+    <w:p>
+      <w:pPr>
+        <w:rPr>
+          <w:lang w:val="en-US"/>
+        </w:rPr>
+      </w:pPr>
+    </w:p>
+    <w:p>
+      <w:r>
+        <w:t>DDS:</w:t>
+      </w:r>
+    </w:p>
+    <w:p>
+      <w:pPr>
+        <w:pStyle w:val="a7"/>
+        <w:numPr>
+          <w:ilvl w:val="0"/>
+          <w:numId w:val="17"/>
+        </w:numPr>
+      </w:pPr>
+      <w:r>
+        <w:t>Используем модель Data Vault 2.0, разделяя данные на Hub, Satellite, Link.</w:t>
+      </w:r>
+    </w:p>
+    <w:p>
+      <w:pPr>
+        <w:pStyle w:val="a7"/>
+        <w:numPr>
+          <w:ilvl w:val="0"/>
+          <w:numId w:val="17"/>
+        </w:numPr>
+      </w:pPr>
+      <w:r>
+        <w:t>Включаем поля date_from и date_to для категорий.</w:t>
+      </w:r>
+    </w:p>
+    <w:p>
+      <w:pPr>
+        <w:pStyle w:val="a7"/>
+        <w:numPr>
+          <w:ilvl w:val="0"/>
+          <w:numId w:val="17"/>
+        </w:numPr>
+      </w:pPr>
+      <w:r>
+        <w:t xml:space="preserve">Реализуем схемы </w:t>
+      </w:r>
+      <w:r>
+        <w:t>поэтапно</w:t>
+      </w:r>
+      <w:r>
+        <w:t>: сначала Hub, затем Satellite, и в конце Link.</w:t>
+      </w:r>
+    </w:p>
+    <w:p>
+      <w:pPr>
+        <w:pStyle w:val="a7"/>
+        <w:numPr>
+          <w:ilvl w:val="0"/>
+          <w:numId w:val="17"/>
+        </w:numPr>
+      </w:pPr>
+      <w:r>
+        <w:t>Подготовим скрипты DDL и ETL для каждого слоя.</w:t>
+      </w:r>
+    </w:p>
+    <w:p>
+      <w:pPr>
+        <w:pStyle w:val="a7"/>
+        <w:ind w:left="1352" w:firstLine="0"/>
+      </w:pPr>
+    </w:p>
+    <w:p>
+      <w:pPr>
+        <w:pStyle w:val="1"/>
+      </w:pPr>
+      <w:r>
+        <w:br w:type="column"/>
+      </w:r>
+      <w:r>
+        <w:lastRenderedPageBreak/>
+        <w:t>Вывод</w:t>
+      </w:r>
+    </w:p>
+    <w:p>
+      <w:pPr>
+        <w:pStyle w:val="a7"/>
+        <w:numPr>
+          <w:ilvl w:val="0"/>
+          <w:numId w:val="18"/>
+        </w:numPr>
+      </w:pPr>
+      <w:r>
+        <w:t>Гибкость</w:t>
+      </w:r>
+      <w:r>
+        <w:t>: позволяет</w:t>
+      </w:r>
+      <w:r>
+        <w:t xml:space="preserve"> легко вносить изменения в источники данных.</w:t>
+      </w:r>
+    </w:p>
+    <w:p>
+      <w:pPr>
+        <w:pStyle w:val="a7"/>
+        <w:numPr>
+          <w:ilvl w:val="0"/>
+          <w:numId w:val="18"/>
+        </w:numPr>
+      </w:pPr>
+      <w:r>
+        <w:t>Производительность:</w:t>
+      </w:r>
+      <w:r>
+        <w:t xml:space="preserve"> </w:t>
+      </w:r>
+      <w:r>
+        <w:t>ClickHouse обеспечивает быстрые аналитические запросы благодаря колоночному хранению.</w:t>
+      </w:r>
+    </w:p>
+    <w:p>
+      <w:pPr>
+        <w:pStyle w:val="a7"/>
+        <w:numPr>
+          <w:ilvl w:val="0"/>
+          <w:numId w:val="18"/>
+        </w:numPr>
+      </w:pPr>
+      <w:r>
+        <w:t>Историчность:</w:t>
+      </w:r>
+      <w:r>
+        <w:t xml:space="preserve"> </w:t>
+      </w:r>
+      <w:r>
+        <w:t>Data Vault 2.0 позволяет сохранять полную версионность данных.</w:t>
+      </w:r>
+    </w:p>
+    <w:p>
+      <w:pPr>
+        <w:pStyle w:val="a7"/>
+        <w:ind w:left="1352" w:firstLine="0"/>
       </w:pPr>
     </w:p>
     <w:sectPr>
@@ -1771,6 +2768,345 @@
 <file path=word/numbering.xml><?xml version="1.0" encoding="utf-8"?>
 <w:numbering xmlns:wpc="http://schemas.microsoft.com/office/word/2010/wordprocessingCanvas" xmlns:cx="http://schemas.microsoft.com/office/drawing/2014/chartex" xmlns:cx1="http://schemas.microsoft.com/office/drawing/2015/9/8/chartex" xmlns:cx2="http://schemas.microsoft.com/office/drawing/2015/10/21/chartex" xmlns:cx3="http://schemas.microsoft.com/office/drawing/2016/5/9/chartex" xmlns:cx4="http://schemas.microsoft.com/office/drawing/2016/5/10/chartex" xmlns:cx5="http://schemas.microsoft.com/office/drawing/2016/5/11/chartex" xmlns:cx6="http://schemas.microsoft.com/office/drawing/2016/5/12/chartex" xmlns:cx7="http://schemas.microsoft.com/office/drawing/2016/5/13/chartex" xmlns:cx8="http://schemas.microsoft.com/office/drawing/2016/5/14/chartex" xmlns:mc="http://schemas.openxmlformats.org/markup-compatibility/2006" xmlns:aink="http://schemas.microsoft.com/office/drawing/2016/ink" xmlns:am3d="http://schemas.microsoft.com/office/drawing/2017/model3d" xmlns:o="urn:schemas-microsoft-com:office:office" xmlns:r="http://schemas.openxmlformats.org/officeDocument/2006/relationships" xmlns:m="http://schemas.openxmlformats.org/officeDocument/2006/math" xmlns:v="urn:schemas-microsoft-com:vml" xmlns:wp14="http://schemas.microsoft.com/office/word/2010/wordprocessingDrawing" xmlns:wp="http://schemas.openxmlformats.org/drawingml/2006/wordprocessingDrawing" xmlns:w10="urn:schemas-microsoft-com:office:word" xmlns:w="http://schemas.openxmlformats.org/wordprocessingml/2006/main" xmlns:w14="http://schemas.microsoft.com/office/word/2010/wordml" xmlns:w15="http://schemas.microsoft.com/office/word/2012/wordml" xmlns:w16cex="http://schemas.microsoft.com/office/word/2018/wordml/cex" xmlns:w16cid="http://schemas.microsoft.com/office/word/2016/wordml/cid" xmlns:w16="http://schemas.microsoft.com/office/word/2018/wordml" xmlns:w16sdtdh="http://schemas.microsoft.com/office/word/2020/wordml/sdtdatahash" xmlns:w16se="http://schemas.microsoft.com/office/word/2015/wordml/symex" xmlns:wpg="http://schemas.microsoft.com/office/word/2010/wordprocessingGroup" xmlns:wpi="http://schemas.microsoft.com/office/word/2010/wordprocessingInk" xmlns:wne="http://schemas.microsoft.com/office/word/2006/wordml" xmlns:wps="http://schemas.microsoft.com/office/word/2010/wordprocessingShape" mc:Ignorable="w14 w15 w16se w16cid w16 w16cex w16sdtdh wp14">
   <w:abstractNum w:abstractNumId="0" w15:restartNumberingAfterBreak="0">
+    <w:nsid w:val="02C43CED"/>
+    <w:multiLevelType w:val="hybridMultilevel"/>
+    <w:tmpl w:val="B0289B38"/>
+    <w:lvl w:ilvl="0" w:tplc="04190001">
+      <w:start w:val="1"/>
+      <w:numFmt w:val="bullet"/>
+      <w:lvlText w:val=""/>
+      <w:lvlJc w:val="left"/>
+      <w:pPr>
+        <w:ind w:left="1429" w:hanging="360"/>
+      </w:pPr>
+      <w:rPr>
+        <w:rFonts w:ascii="Symbol" w:hAnsi="Symbol" w:hint="default"/>
+      </w:rPr>
+    </w:lvl>
+    <w:lvl w:ilvl="1" w:tplc="04190003" w:tentative="1">
+      <w:start w:val="1"/>
+      <w:numFmt w:val="bullet"/>
+      <w:lvlText w:val="o"/>
+      <w:lvlJc w:val="left"/>
+      <w:pPr>
+        <w:ind w:left="2149" w:hanging="360"/>
+      </w:pPr>
+      <w:rPr>
+        <w:rFonts w:ascii="Courier New" w:hAnsi="Courier New" w:cs="Courier New" w:hint="default"/>
+      </w:rPr>
+    </w:lvl>
+    <w:lvl w:ilvl="2" w:tplc="04190005" w:tentative="1">
+      <w:start w:val="1"/>
+      <w:numFmt w:val="bullet"/>
+      <w:lvlText w:val=""/>
+      <w:lvlJc w:val="left"/>
+      <w:pPr>
+        <w:ind w:left="2869" w:hanging="360"/>
+      </w:pPr>
+      <w:rPr>
+        <w:rFonts w:ascii="Wingdings" w:hAnsi="Wingdings" w:hint="default"/>
+      </w:rPr>
+    </w:lvl>
+    <w:lvl w:ilvl="3" w:tplc="04190001" w:tentative="1">
+      <w:start w:val="1"/>
+      <w:numFmt w:val="bullet"/>
+      <w:lvlText w:val=""/>
+      <w:lvlJc w:val="left"/>
+      <w:pPr>
+        <w:ind w:left="3589" w:hanging="360"/>
+      </w:pPr>
+      <w:rPr>
+        <w:rFonts w:ascii="Symbol" w:hAnsi="Symbol" w:hint="default"/>
+      </w:rPr>
+    </w:lvl>
+    <w:lvl w:ilvl="4" w:tplc="04190003" w:tentative="1">
+      <w:start w:val="1"/>
+      <w:numFmt w:val="bullet"/>
+      <w:lvlText w:val="o"/>
+      <w:lvlJc w:val="left"/>
+      <w:pPr>
+        <w:ind w:left="4309" w:hanging="360"/>
+      </w:pPr>
+      <w:rPr>
+        <w:rFonts w:ascii="Courier New" w:hAnsi="Courier New" w:cs="Courier New" w:hint="default"/>
+      </w:rPr>
+    </w:lvl>
+    <w:lvl w:ilvl="5" w:tplc="04190005" w:tentative="1">
+      <w:start w:val="1"/>
+      <w:numFmt w:val="bullet"/>
+      <w:lvlText w:val=""/>
+      <w:lvlJc w:val="left"/>
+      <w:pPr>
+        <w:ind w:left="5029" w:hanging="360"/>
+      </w:pPr>
+      <w:rPr>
+        <w:rFonts w:ascii="Wingdings" w:hAnsi="Wingdings" w:hint="default"/>
+      </w:rPr>
+    </w:lvl>
+    <w:lvl w:ilvl="6" w:tplc="04190001" w:tentative="1">
+      <w:start w:val="1"/>
+      <w:numFmt w:val="bullet"/>
+      <w:lvlText w:val=""/>
+      <w:lvlJc w:val="left"/>
+      <w:pPr>
+        <w:ind w:left="5749" w:hanging="360"/>
+      </w:pPr>
+      <w:rPr>
+        <w:rFonts w:ascii="Symbol" w:hAnsi="Symbol" w:hint="default"/>
+      </w:rPr>
+    </w:lvl>
+    <w:lvl w:ilvl="7" w:tplc="04190003" w:tentative="1">
+      <w:start w:val="1"/>
+      <w:numFmt w:val="bullet"/>
+      <w:lvlText w:val="o"/>
+      <w:lvlJc w:val="left"/>
+      <w:pPr>
+        <w:ind w:left="6469" w:hanging="360"/>
+      </w:pPr>
+      <w:rPr>
+        <w:rFonts w:ascii="Courier New" w:hAnsi="Courier New" w:cs="Courier New" w:hint="default"/>
+      </w:rPr>
+    </w:lvl>
+    <w:lvl w:ilvl="8" w:tplc="04190005" w:tentative="1">
+      <w:start w:val="1"/>
+      <w:numFmt w:val="bullet"/>
+      <w:lvlText w:val=""/>
+      <w:lvlJc w:val="left"/>
+      <w:pPr>
+        <w:ind w:left="7189" w:hanging="360"/>
+      </w:pPr>
+      <w:rPr>
+        <w:rFonts w:ascii="Wingdings" w:hAnsi="Wingdings" w:hint="default"/>
+      </w:rPr>
+    </w:lvl>
+  </w:abstractNum>
+  <w:abstractNum w:abstractNumId="1" w15:restartNumberingAfterBreak="0">
+    <w:nsid w:val="036743ED"/>
+    <w:multiLevelType w:val="hybridMultilevel"/>
+    <w:tmpl w:val="5D3AEEE6"/>
+    <w:lvl w:ilvl="0" w:tplc="04190005">
+      <w:start w:val="1"/>
+      <w:numFmt w:val="bullet"/>
+      <w:lvlText w:val=""/>
+      <w:lvlJc w:val="left"/>
+      <w:pPr>
+        <w:ind w:left="1429" w:hanging="360"/>
+      </w:pPr>
+      <w:rPr>
+        <w:rFonts w:ascii="Wingdings" w:hAnsi="Wingdings" w:hint="default"/>
+      </w:rPr>
+    </w:lvl>
+    <w:lvl w:ilvl="1" w:tplc="04190003" w:tentative="1">
+      <w:start w:val="1"/>
+      <w:numFmt w:val="bullet"/>
+      <w:lvlText w:val="o"/>
+      <w:lvlJc w:val="left"/>
+      <w:pPr>
+        <w:ind w:left="2149" w:hanging="360"/>
+      </w:pPr>
+      <w:rPr>
+        <w:rFonts w:ascii="Courier New" w:hAnsi="Courier New" w:cs="Courier New" w:hint="default"/>
+      </w:rPr>
+    </w:lvl>
+    <w:lvl w:ilvl="2" w:tplc="04190005" w:tentative="1">
+      <w:start w:val="1"/>
+      <w:numFmt w:val="bullet"/>
+      <w:lvlText w:val=""/>
+      <w:lvlJc w:val="left"/>
+      <w:pPr>
+        <w:ind w:left="2869" w:hanging="360"/>
+      </w:pPr>
+      <w:rPr>
+        <w:rFonts w:ascii="Wingdings" w:hAnsi="Wingdings" w:hint="default"/>
+      </w:rPr>
+    </w:lvl>
+    <w:lvl w:ilvl="3" w:tplc="04190001" w:tentative="1">
+      <w:start w:val="1"/>
+      <w:numFmt w:val="bullet"/>
+      <w:lvlText w:val=""/>
+      <w:lvlJc w:val="left"/>
+      <w:pPr>
+        <w:ind w:left="3589" w:hanging="360"/>
+      </w:pPr>
+      <w:rPr>
+        <w:rFonts w:ascii="Symbol" w:hAnsi="Symbol" w:hint="default"/>
+      </w:rPr>
+    </w:lvl>
+    <w:lvl w:ilvl="4" w:tplc="04190003" w:tentative="1">
+      <w:start w:val="1"/>
+      <w:numFmt w:val="bullet"/>
+      <w:lvlText w:val="o"/>
+      <w:lvlJc w:val="left"/>
+      <w:pPr>
+        <w:ind w:left="4309" w:hanging="360"/>
+      </w:pPr>
+      <w:rPr>
+        <w:rFonts w:ascii="Courier New" w:hAnsi="Courier New" w:cs="Courier New" w:hint="default"/>
+      </w:rPr>
+    </w:lvl>
+    <w:lvl w:ilvl="5" w:tplc="04190005" w:tentative="1">
+      <w:start w:val="1"/>
+      <w:numFmt w:val="bullet"/>
+      <w:lvlText w:val=""/>
+      <w:lvlJc w:val="left"/>
+      <w:pPr>
+        <w:ind w:left="5029" w:hanging="360"/>
+      </w:pPr>
+      <w:rPr>
+        <w:rFonts w:ascii="Wingdings" w:hAnsi="Wingdings" w:hint="default"/>
+      </w:rPr>
+    </w:lvl>
+    <w:lvl w:ilvl="6" w:tplc="04190001" w:tentative="1">
+      <w:start w:val="1"/>
+      <w:numFmt w:val="bullet"/>
+      <w:lvlText w:val=""/>
+      <w:lvlJc w:val="left"/>
+      <w:pPr>
+        <w:ind w:left="5749" w:hanging="360"/>
+      </w:pPr>
+      <w:rPr>
+        <w:rFonts w:ascii="Symbol" w:hAnsi="Symbol" w:hint="default"/>
+      </w:rPr>
+    </w:lvl>
+    <w:lvl w:ilvl="7" w:tplc="04190003" w:tentative="1">
+      <w:start w:val="1"/>
+      <w:numFmt w:val="bullet"/>
+      <w:lvlText w:val="o"/>
+      <w:lvlJc w:val="left"/>
+      <w:pPr>
+        <w:ind w:left="6469" w:hanging="360"/>
+      </w:pPr>
+      <w:rPr>
+        <w:rFonts w:ascii="Courier New" w:hAnsi="Courier New" w:cs="Courier New" w:hint="default"/>
+      </w:rPr>
+    </w:lvl>
+    <w:lvl w:ilvl="8" w:tplc="04190005" w:tentative="1">
+      <w:start w:val="1"/>
+      <w:numFmt w:val="bullet"/>
+      <w:lvlText w:val=""/>
+      <w:lvlJc w:val="left"/>
+      <w:pPr>
+        <w:ind w:left="7189" w:hanging="360"/>
+      </w:pPr>
+      <w:rPr>
+        <w:rFonts w:ascii="Wingdings" w:hAnsi="Wingdings" w:hint="default"/>
+      </w:rPr>
+    </w:lvl>
+  </w:abstractNum>
+  <w:abstractNum w:abstractNumId="2" w15:restartNumberingAfterBreak="0">
+    <w:nsid w:val="03EE64B0"/>
+    <w:multiLevelType w:val="hybridMultilevel"/>
+    <w:tmpl w:val="6708033A"/>
+    <w:lvl w:ilvl="0" w:tplc="04190005">
+      <w:start w:val="1"/>
+      <w:numFmt w:val="bullet"/>
+      <w:lvlText w:val=""/>
+      <w:lvlJc w:val="left"/>
+      <w:pPr>
+        <w:ind w:left="1429" w:hanging="360"/>
+      </w:pPr>
+      <w:rPr>
+        <w:rFonts w:ascii="Wingdings" w:hAnsi="Wingdings" w:hint="default"/>
+      </w:rPr>
+    </w:lvl>
+    <w:lvl w:ilvl="1" w:tplc="04190003" w:tentative="1">
+      <w:start w:val="1"/>
+      <w:numFmt w:val="bullet"/>
+      <w:lvlText w:val="o"/>
+      <w:lvlJc w:val="left"/>
+      <w:pPr>
+        <w:ind w:left="2149" w:hanging="360"/>
+      </w:pPr>
+      <w:rPr>
+        <w:rFonts w:ascii="Courier New" w:hAnsi="Courier New" w:cs="Courier New" w:hint="default"/>
+      </w:rPr>
+    </w:lvl>
+    <w:lvl w:ilvl="2" w:tplc="04190005" w:tentative="1">
+      <w:start w:val="1"/>
+      <w:numFmt w:val="bullet"/>
+      <w:lvlText w:val=""/>
+      <w:lvlJc w:val="left"/>
+      <w:pPr>
+        <w:ind w:left="2869" w:hanging="360"/>
+      </w:pPr>
+      <w:rPr>
+        <w:rFonts w:ascii="Wingdings" w:hAnsi="Wingdings" w:hint="default"/>
+      </w:rPr>
+    </w:lvl>
+    <w:lvl w:ilvl="3" w:tplc="04190001" w:tentative="1">
+      <w:start w:val="1"/>
+      <w:numFmt w:val="bullet"/>
+      <w:lvlText w:val=""/>
+      <w:lvlJc w:val="left"/>
+      <w:pPr>
+        <w:ind w:left="3589" w:hanging="360"/>
+      </w:pPr>
+      <w:rPr>
+        <w:rFonts w:ascii="Symbol" w:hAnsi="Symbol" w:hint="default"/>
+      </w:rPr>
+    </w:lvl>
+    <w:lvl w:ilvl="4" w:tplc="04190003" w:tentative="1">
+      <w:start w:val="1"/>
+      <w:numFmt w:val="bullet"/>
+      <w:lvlText w:val="o"/>
+      <w:lvlJc w:val="left"/>
+      <w:pPr>
+        <w:ind w:left="4309" w:hanging="360"/>
+      </w:pPr>
+      <w:rPr>
+        <w:rFonts w:ascii="Courier New" w:hAnsi="Courier New" w:cs="Courier New" w:hint="default"/>
+      </w:rPr>
+    </w:lvl>
+    <w:lvl w:ilvl="5" w:tplc="04190005" w:tentative="1">
+      <w:start w:val="1"/>
+      <w:numFmt w:val="bullet"/>
+      <w:lvlText w:val=""/>
+      <w:lvlJc w:val="left"/>
+      <w:pPr>
+        <w:ind w:left="5029" w:hanging="360"/>
+      </w:pPr>
+      <w:rPr>
+        <w:rFonts w:ascii="Wingdings" w:hAnsi="Wingdings" w:hint="default"/>
+      </w:rPr>
+    </w:lvl>
+    <w:lvl w:ilvl="6" w:tplc="04190001" w:tentative="1">
+      <w:start w:val="1"/>
+      <w:numFmt w:val="bullet"/>
+      <w:lvlText w:val=""/>
+      <w:lvlJc w:val="left"/>
+      <w:pPr>
+        <w:ind w:left="5749" w:hanging="360"/>
+      </w:pPr>
+      <w:rPr>
+        <w:rFonts w:ascii="Symbol" w:hAnsi="Symbol" w:hint="default"/>
+      </w:rPr>
+    </w:lvl>
+    <w:lvl w:ilvl="7" w:tplc="04190003" w:tentative="1">
+      <w:start w:val="1"/>
+      <w:numFmt w:val="bullet"/>
+      <w:lvlText w:val="o"/>
+      <w:lvlJc w:val="left"/>
+      <w:pPr>
+        <w:ind w:left="6469" w:hanging="360"/>
+      </w:pPr>
+      <w:rPr>
+        <w:rFonts w:ascii="Courier New" w:hAnsi="Courier New" w:cs="Courier New" w:hint="default"/>
+      </w:rPr>
+    </w:lvl>
+    <w:lvl w:ilvl="8" w:tplc="04190005" w:tentative="1">
+      <w:start w:val="1"/>
+      <w:numFmt w:val="bullet"/>
+      <w:lvlText w:val=""/>
+      <w:lvlJc w:val="left"/>
+      <w:pPr>
+        <w:ind w:left="7189" w:hanging="360"/>
+      </w:pPr>
+      <w:rPr>
+        <w:rFonts w:ascii="Wingdings" w:hAnsi="Wingdings" w:hint="default"/>
+      </w:rPr>
+    </w:lvl>
+  </w:abstractNum>
+  <w:abstractNum w:abstractNumId="3" w15:restartNumberingAfterBreak="0">
     <w:nsid w:val="05401820"/>
     <w:multiLevelType w:val="hybridMultilevel"/>
     <w:tmpl w:val="70087E04"/>
@@ -1883,7 +3219,319 @@
       </w:rPr>
     </w:lvl>
   </w:abstractNum>
-  <w:abstractNum w:abstractNumId="1" w15:restartNumberingAfterBreak="0">
+  <w:abstractNum w:abstractNumId="4" w15:restartNumberingAfterBreak="0">
+    <w:nsid w:val="0EC07D8C"/>
+    <w:multiLevelType w:val="hybridMultilevel"/>
+    <w:tmpl w:val="58343890"/>
+    <w:lvl w:ilvl="0" w:tplc="0419000F">
+      <w:start w:val="1"/>
+      <w:numFmt w:val="decimal"/>
+      <w:lvlText w:val="%1."/>
+      <w:lvlJc w:val="left"/>
+      <w:pPr>
+        <w:ind w:left="1068" w:hanging="360"/>
+      </w:pPr>
+    </w:lvl>
+    <w:lvl w:ilvl="1" w:tplc="04190019" w:tentative="1">
+      <w:start w:val="1"/>
+      <w:numFmt w:val="lowerLetter"/>
+      <w:lvlText w:val="%2."/>
+      <w:lvlJc w:val="left"/>
+      <w:pPr>
+        <w:ind w:left="1788" w:hanging="360"/>
+      </w:pPr>
+    </w:lvl>
+    <w:lvl w:ilvl="2" w:tplc="0419001B" w:tentative="1">
+      <w:start w:val="1"/>
+      <w:numFmt w:val="lowerRoman"/>
+      <w:lvlText w:val="%3."/>
+      <w:lvlJc w:val="right"/>
+      <w:pPr>
+        <w:ind w:left="2508" w:hanging="180"/>
+      </w:pPr>
+    </w:lvl>
+    <w:lvl w:ilvl="3" w:tplc="0419000F" w:tentative="1">
+      <w:start w:val="1"/>
+      <w:numFmt w:val="decimal"/>
+      <w:lvlText w:val="%4."/>
+      <w:lvlJc w:val="left"/>
+      <w:pPr>
+        <w:ind w:left="3228" w:hanging="360"/>
+      </w:pPr>
+    </w:lvl>
+    <w:lvl w:ilvl="4" w:tplc="04190019" w:tentative="1">
+      <w:start w:val="1"/>
+      <w:numFmt w:val="lowerLetter"/>
+      <w:lvlText w:val="%5."/>
+      <w:lvlJc w:val="left"/>
+      <w:pPr>
+        <w:ind w:left="3948" w:hanging="360"/>
+      </w:pPr>
+    </w:lvl>
+    <w:lvl w:ilvl="5" w:tplc="0419001B" w:tentative="1">
+      <w:start w:val="1"/>
+      <w:numFmt w:val="lowerRoman"/>
+      <w:lvlText w:val="%6."/>
+      <w:lvlJc w:val="right"/>
+      <w:pPr>
+        <w:ind w:left="4668" w:hanging="180"/>
+      </w:pPr>
+    </w:lvl>
+    <w:lvl w:ilvl="6" w:tplc="0419000F" w:tentative="1">
+      <w:start w:val="1"/>
+      <w:numFmt w:val="decimal"/>
+      <w:lvlText w:val="%7."/>
+      <w:lvlJc w:val="left"/>
+      <w:pPr>
+        <w:ind w:left="5388" w:hanging="360"/>
+      </w:pPr>
+    </w:lvl>
+    <w:lvl w:ilvl="7" w:tplc="04190019" w:tentative="1">
+      <w:start w:val="1"/>
+      <w:numFmt w:val="lowerLetter"/>
+      <w:lvlText w:val="%8."/>
+      <w:lvlJc w:val="left"/>
+      <w:pPr>
+        <w:ind w:left="6108" w:hanging="360"/>
+      </w:pPr>
+    </w:lvl>
+    <w:lvl w:ilvl="8" w:tplc="0419001B" w:tentative="1">
+      <w:start w:val="1"/>
+      <w:numFmt w:val="lowerRoman"/>
+      <w:lvlText w:val="%9."/>
+      <w:lvlJc w:val="right"/>
+      <w:pPr>
+        <w:ind w:left="6828" w:hanging="180"/>
+      </w:pPr>
+    </w:lvl>
+  </w:abstractNum>
+  <w:abstractNum w:abstractNumId="5" w15:restartNumberingAfterBreak="0">
+    <w:nsid w:val="1029305E"/>
+    <w:multiLevelType w:val="hybridMultilevel"/>
+    <w:tmpl w:val="A6E675B2"/>
+    <w:lvl w:ilvl="0" w:tplc="04190005">
+      <w:start w:val="1"/>
+      <w:numFmt w:val="bullet"/>
+      <w:lvlText w:val=""/>
+      <w:lvlJc w:val="left"/>
+      <w:pPr>
+        <w:ind w:left="1352" w:hanging="360"/>
+      </w:pPr>
+      <w:rPr>
+        <w:rFonts w:ascii="Wingdings" w:hAnsi="Wingdings" w:hint="default"/>
+      </w:rPr>
+    </w:lvl>
+    <w:lvl w:ilvl="1" w:tplc="04190003" w:tentative="1">
+      <w:start w:val="1"/>
+      <w:numFmt w:val="bullet"/>
+      <w:lvlText w:val="o"/>
+      <w:lvlJc w:val="left"/>
+      <w:pPr>
+        <w:ind w:left="2072" w:hanging="360"/>
+      </w:pPr>
+      <w:rPr>
+        <w:rFonts w:ascii="Courier New" w:hAnsi="Courier New" w:cs="Courier New" w:hint="default"/>
+      </w:rPr>
+    </w:lvl>
+    <w:lvl w:ilvl="2" w:tplc="04190005" w:tentative="1">
+      <w:start w:val="1"/>
+      <w:numFmt w:val="bullet"/>
+      <w:lvlText w:val=""/>
+      <w:lvlJc w:val="left"/>
+      <w:pPr>
+        <w:ind w:left="2792" w:hanging="360"/>
+      </w:pPr>
+      <w:rPr>
+        <w:rFonts w:ascii="Wingdings" w:hAnsi="Wingdings" w:hint="default"/>
+      </w:rPr>
+    </w:lvl>
+    <w:lvl w:ilvl="3" w:tplc="04190001" w:tentative="1">
+      <w:start w:val="1"/>
+      <w:numFmt w:val="bullet"/>
+      <w:lvlText w:val=""/>
+      <w:lvlJc w:val="left"/>
+      <w:pPr>
+        <w:ind w:left="3512" w:hanging="360"/>
+      </w:pPr>
+      <w:rPr>
+        <w:rFonts w:ascii="Symbol" w:hAnsi="Symbol" w:hint="default"/>
+      </w:rPr>
+    </w:lvl>
+    <w:lvl w:ilvl="4" w:tplc="04190003" w:tentative="1">
+      <w:start w:val="1"/>
+      <w:numFmt w:val="bullet"/>
+      <w:lvlText w:val="o"/>
+      <w:lvlJc w:val="left"/>
+      <w:pPr>
+        <w:ind w:left="4232" w:hanging="360"/>
+      </w:pPr>
+      <w:rPr>
+        <w:rFonts w:ascii="Courier New" w:hAnsi="Courier New" w:cs="Courier New" w:hint="default"/>
+      </w:rPr>
+    </w:lvl>
+    <w:lvl w:ilvl="5" w:tplc="04190005" w:tentative="1">
+      <w:start w:val="1"/>
+      <w:numFmt w:val="bullet"/>
+      <w:lvlText w:val=""/>
+      <w:lvlJc w:val="left"/>
+      <w:pPr>
+        <w:ind w:left="4952" w:hanging="360"/>
+      </w:pPr>
+      <w:rPr>
+        <w:rFonts w:ascii="Wingdings" w:hAnsi="Wingdings" w:hint="default"/>
+      </w:rPr>
+    </w:lvl>
+    <w:lvl w:ilvl="6" w:tplc="04190001" w:tentative="1">
+      <w:start w:val="1"/>
+      <w:numFmt w:val="bullet"/>
+      <w:lvlText w:val=""/>
+      <w:lvlJc w:val="left"/>
+      <w:pPr>
+        <w:ind w:left="5672" w:hanging="360"/>
+      </w:pPr>
+      <w:rPr>
+        <w:rFonts w:ascii="Symbol" w:hAnsi="Symbol" w:hint="default"/>
+      </w:rPr>
+    </w:lvl>
+    <w:lvl w:ilvl="7" w:tplc="04190003" w:tentative="1">
+      <w:start w:val="1"/>
+      <w:numFmt w:val="bullet"/>
+      <w:lvlText w:val="o"/>
+      <w:lvlJc w:val="left"/>
+      <w:pPr>
+        <w:ind w:left="6392" w:hanging="360"/>
+      </w:pPr>
+      <w:rPr>
+        <w:rFonts w:ascii="Courier New" w:hAnsi="Courier New" w:cs="Courier New" w:hint="default"/>
+      </w:rPr>
+    </w:lvl>
+    <w:lvl w:ilvl="8" w:tplc="04190005" w:tentative="1">
+      <w:start w:val="1"/>
+      <w:numFmt w:val="bullet"/>
+      <w:lvlText w:val=""/>
+      <w:lvlJc w:val="left"/>
+      <w:pPr>
+        <w:ind w:left="7112" w:hanging="360"/>
+      </w:pPr>
+      <w:rPr>
+        <w:rFonts w:ascii="Wingdings" w:hAnsi="Wingdings" w:hint="default"/>
+      </w:rPr>
+    </w:lvl>
+  </w:abstractNum>
+  <w:abstractNum w:abstractNumId="6" w15:restartNumberingAfterBreak="0">
+    <w:nsid w:val="12531CA4"/>
+    <w:multiLevelType w:val="hybridMultilevel"/>
+    <w:tmpl w:val="DEF6367C"/>
+    <w:lvl w:ilvl="0" w:tplc="04190001">
+      <w:start w:val="1"/>
+      <w:numFmt w:val="bullet"/>
+      <w:lvlText w:val=""/>
+      <w:lvlJc w:val="left"/>
+      <w:pPr>
+        <w:ind w:left="1494" w:hanging="360"/>
+      </w:pPr>
+      <w:rPr>
+        <w:rFonts w:ascii="Symbol" w:hAnsi="Symbol" w:hint="default"/>
+      </w:rPr>
+    </w:lvl>
+    <w:lvl w:ilvl="1" w:tplc="04190003" w:tentative="1">
+      <w:start w:val="1"/>
+      <w:numFmt w:val="bullet"/>
+      <w:lvlText w:val="o"/>
+      <w:lvlJc w:val="left"/>
+      <w:pPr>
+        <w:ind w:left="2214" w:hanging="360"/>
+      </w:pPr>
+      <w:rPr>
+        <w:rFonts w:ascii="Courier New" w:hAnsi="Courier New" w:cs="Courier New" w:hint="default"/>
+      </w:rPr>
+    </w:lvl>
+    <w:lvl w:ilvl="2" w:tplc="04190005" w:tentative="1">
+      <w:start w:val="1"/>
+      <w:numFmt w:val="bullet"/>
+      <w:lvlText w:val=""/>
+      <w:lvlJc w:val="left"/>
+      <w:pPr>
+        <w:ind w:left="2934" w:hanging="360"/>
+      </w:pPr>
+      <w:rPr>
+        <w:rFonts w:ascii="Wingdings" w:hAnsi="Wingdings" w:hint="default"/>
+      </w:rPr>
+    </w:lvl>
+    <w:lvl w:ilvl="3" w:tplc="04190001" w:tentative="1">
+      <w:start w:val="1"/>
+      <w:numFmt w:val="bullet"/>
+      <w:lvlText w:val=""/>
+      <w:lvlJc w:val="left"/>
+      <w:pPr>
+        <w:ind w:left="3654" w:hanging="360"/>
+      </w:pPr>
+      <w:rPr>
+        <w:rFonts w:ascii="Symbol" w:hAnsi="Symbol" w:hint="default"/>
+      </w:rPr>
+    </w:lvl>
+    <w:lvl w:ilvl="4" w:tplc="04190003" w:tentative="1">
+      <w:start w:val="1"/>
+      <w:numFmt w:val="bullet"/>
+      <w:lvlText w:val="o"/>
+      <w:lvlJc w:val="left"/>
+      <w:pPr>
+        <w:ind w:left="4374" w:hanging="360"/>
+      </w:pPr>
+      <w:rPr>
+        <w:rFonts w:ascii="Courier New" w:hAnsi="Courier New" w:cs="Courier New" w:hint="default"/>
+      </w:rPr>
+    </w:lvl>
+    <w:lvl w:ilvl="5" w:tplc="04190005" w:tentative="1">
+      <w:start w:val="1"/>
+      <w:numFmt w:val="bullet"/>
+      <w:lvlText w:val=""/>
+      <w:lvlJc w:val="left"/>
+      <w:pPr>
+        <w:ind w:left="5094" w:hanging="360"/>
+      </w:pPr>
+      <w:rPr>
+        <w:rFonts w:ascii="Wingdings" w:hAnsi="Wingdings" w:hint="default"/>
+      </w:rPr>
+    </w:lvl>
+    <w:lvl w:ilvl="6" w:tplc="04190001" w:tentative="1">
+      <w:start w:val="1"/>
+      <w:numFmt w:val="bullet"/>
+      <w:lvlText w:val=""/>
+      <w:lvlJc w:val="left"/>
+      <w:pPr>
+        <w:ind w:left="5814" w:hanging="360"/>
+      </w:pPr>
+      <w:rPr>
+        <w:rFonts w:ascii="Symbol" w:hAnsi="Symbol" w:hint="default"/>
+      </w:rPr>
+    </w:lvl>
+    <w:lvl w:ilvl="7" w:tplc="04190003" w:tentative="1">
+      <w:start w:val="1"/>
+      <w:numFmt w:val="bullet"/>
+      <w:lvlText w:val="o"/>
+      <w:lvlJc w:val="left"/>
+      <w:pPr>
+        <w:ind w:left="6534" w:hanging="360"/>
+      </w:pPr>
+      <w:rPr>
+        <w:rFonts w:ascii="Courier New" w:hAnsi="Courier New" w:cs="Courier New" w:hint="default"/>
+      </w:rPr>
+    </w:lvl>
+    <w:lvl w:ilvl="8" w:tplc="04190005" w:tentative="1">
+      <w:start w:val="1"/>
+      <w:numFmt w:val="bullet"/>
+      <w:lvlText w:val=""/>
+      <w:lvlJc w:val="left"/>
+      <w:pPr>
+        <w:ind w:left="7254" w:hanging="360"/>
+      </w:pPr>
+      <w:rPr>
+        <w:rFonts w:ascii="Wingdings" w:hAnsi="Wingdings" w:hint="default"/>
+      </w:rPr>
+    </w:lvl>
+  </w:abstractNum>
+  <w:abstractNum w:abstractNumId="7" w15:restartNumberingAfterBreak="0">
     <w:nsid w:val="13A72877"/>
     <w:multiLevelType w:val="hybridMultilevel"/>
     <w:tmpl w:val="1EE6D932"/>
@@ -1969,7 +3617,7 @@
       </w:pPr>
     </w:lvl>
   </w:abstractNum>
-  <w:abstractNum w:abstractNumId="2" w15:restartNumberingAfterBreak="0">
+  <w:abstractNum w:abstractNumId="8" w15:restartNumberingAfterBreak="0">
     <w:nsid w:val="1E473538"/>
     <w:multiLevelType w:val="hybridMultilevel"/>
     <w:tmpl w:val="D634375C"/>
@@ -2082,7 +3730,7 @@
       </w:rPr>
     </w:lvl>
   </w:abstractNum>
-  <w:abstractNum w:abstractNumId="3" w15:restartNumberingAfterBreak="0">
+  <w:abstractNum w:abstractNumId="9" w15:restartNumberingAfterBreak="0">
     <w:nsid w:val="205503E5"/>
     <w:multiLevelType w:val="hybridMultilevel"/>
     <w:tmpl w:val="B39C0076"/>
@@ -2195,7 +3843,120 @@
       </w:rPr>
     </w:lvl>
   </w:abstractNum>
-  <w:abstractNum w:abstractNumId="4" w15:restartNumberingAfterBreak="0">
+  <w:abstractNum w:abstractNumId="10" w15:restartNumberingAfterBreak="0">
+    <w:nsid w:val="25DF08DD"/>
+    <w:multiLevelType w:val="hybridMultilevel"/>
+    <w:tmpl w:val="5308E702"/>
+    <w:lvl w:ilvl="0" w:tplc="04190005">
+      <w:start w:val="1"/>
+      <w:numFmt w:val="bullet"/>
+      <w:lvlText w:val=""/>
+      <w:lvlJc w:val="left"/>
+      <w:pPr>
+        <w:ind w:left="1788" w:hanging="360"/>
+      </w:pPr>
+      <w:rPr>
+        <w:rFonts w:ascii="Wingdings" w:hAnsi="Wingdings" w:hint="default"/>
+      </w:rPr>
+    </w:lvl>
+    <w:lvl w:ilvl="1" w:tplc="04190003" w:tentative="1">
+      <w:start w:val="1"/>
+      <w:numFmt w:val="bullet"/>
+      <w:lvlText w:val="o"/>
+      <w:lvlJc w:val="left"/>
+      <w:pPr>
+        <w:ind w:left="2508" w:hanging="360"/>
+      </w:pPr>
+      <w:rPr>
+        <w:rFonts w:ascii="Courier New" w:hAnsi="Courier New" w:cs="Courier New" w:hint="default"/>
+      </w:rPr>
+    </w:lvl>
+    <w:lvl w:ilvl="2" w:tplc="04190005" w:tentative="1">
+      <w:start w:val="1"/>
+      <w:numFmt w:val="bullet"/>
+      <w:lvlText w:val=""/>
+      <w:lvlJc w:val="left"/>
+      <w:pPr>
+        <w:ind w:left="3228" w:hanging="360"/>
+      </w:pPr>
+      <w:rPr>
+        <w:rFonts w:ascii="Wingdings" w:hAnsi="Wingdings" w:hint="default"/>
+      </w:rPr>
+    </w:lvl>
+    <w:lvl w:ilvl="3" w:tplc="04190001" w:tentative="1">
+      <w:start w:val="1"/>
+      <w:numFmt w:val="bullet"/>
+      <w:lvlText w:val=""/>
+      <w:lvlJc w:val="left"/>
+      <w:pPr>
+        <w:ind w:left="3948" w:hanging="360"/>
+      </w:pPr>
+      <w:rPr>
+        <w:rFonts w:ascii="Symbol" w:hAnsi="Symbol" w:hint="default"/>
+      </w:rPr>
+    </w:lvl>
+    <w:lvl w:ilvl="4" w:tplc="04190003" w:tentative="1">
+      <w:start w:val="1"/>
+      <w:numFmt w:val="bullet"/>
+      <w:lvlText w:val="o"/>
+      <w:lvlJc w:val="left"/>
+      <w:pPr>
+        <w:ind w:left="4668" w:hanging="360"/>
+      </w:pPr>
+      <w:rPr>
+        <w:rFonts w:ascii="Courier New" w:hAnsi="Courier New" w:cs="Courier New" w:hint="default"/>
+      </w:rPr>
+    </w:lvl>
+    <w:lvl w:ilvl="5" w:tplc="04190005" w:tentative="1">
+      <w:start w:val="1"/>
+      <w:numFmt w:val="bullet"/>
+      <w:lvlText w:val=""/>
+      <w:lvlJc w:val="left"/>
+      <w:pPr>
+        <w:ind w:left="5388" w:hanging="360"/>
+      </w:pPr>
+      <w:rPr>
+        <w:rFonts w:ascii="Wingdings" w:hAnsi="Wingdings" w:hint="default"/>
+      </w:rPr>
+    </w:lvl>
+    <w:lvl w:ilvl="6" w:tplc="04190001" w:tentative="1">
+      <w:start w:val="1"/>
+      <w:numFmt w:val="bullet"/>
+      <w:lvlText w:val=""/>
+      <w:lvlJc w:val="left"/>
+      <w:pPr>
+        <w:ind w:left="6108" w:hanging="360"/>
+      </w:pPr>
+      <w:rPr>
+        <w:rFonts w:ascii="Symbol" w:hAnsi="Symbol" w:hint="default"/>
+      </w:rPr>
+    </w:lvl>
+    <w:lvl w:ilvl="7" w:tplc="04190003" w:tentative="1">
+      <w:start w:val="1"/>
+      <w:numFmt w:val="bullet"/>
+      <w:lvlText w:val="o"/>
+      <w:lvlJc w:val="left"/>
+      <w:pPr>
+        <w:ind w:left="6828" w:hanging="360"/>
+      </w:pPr>
+      <w:rPr>
+        <w:rFonts w:ascii="Courier New" w:hAnsi="Courier New" w:cs="Courier New" w:hint="default"/>
+      </w:rPr>
+    </w:lvl>
+    <w:lvl w:ilvl="8" w:tplc="04190005" w:tentative="1">
+      <w:start w:val="1"/>
+      <w:numFmt w:val="bullet"/>
+      <w:lvlText w:val=""/>
+      <w:lvlJc w:val="left"/>
+      <w:pPr>
+        <w:ind w:left="7548" w:hanging="360"/>
+      </w:pPr>
+      <w:rPr>
+        <w:rFonts w:ascii="Wingdings" w:hAnsi="Wingdings" w:hint="default"/>
+      </w:rPr>
+    </w:lvl>
+  </w:abstractNum>
+  <w:abstractNum w:abstractNumId="11" w15:restartNumberingAfterBreak="0">
     <w:nsid w:val="32A81C5F"/>
     <w:multiLevelType w:val="hybridMultilevel"/>
     <w:tmpl w:val="58CE2BA2"/>
@@ -2281,7 +4042,93 @@
       </w:pPr>
     </w:lvl>
   </w:abstractNum>
-  <w:abstractNum w:abstractNumId="5" w15:restartNumberingAfterBreak="0">
+  <w:abstractNum w:abstractNumId="12" w15:restartNumberingAfterBreak="0">
+    <w:nsid w:val="528E5E0C"/>
+    <w:multiLevelType w:val="hybridMultilevel"/>
+    <w:tmpl w:val="8C9C9F8A"/>
+    <w:lvl w:ilvl="0" w:tplc="0419000F">
+      <w:start w:val="1"/>
+      <w:numFmt w:val="decimal"/>
+      <w:lvlText w:val="%1."/>
+      <w:lvlJc w:val="left"/>
+      <w:pPr>
+        <w:ind w:left="1068" w:hanging="360"/>
+      </w:pPr>
+    </w:lvl>
+    <w:lvl w:ilvl="1" w:tplc="04190019" w:tentative="1">
+      <w:start w:val="1"/>
+      <w:numFmt w:val="lowerLetter"/>
+      <w:lvlText w:val="%2."/>
+      <w:lvlJc w:val="left"/>
+      <w:pPr>
+        <w:ind w:left="1788" w:hanging="360"/>
+      </w:pPr>
+    </w:lvl>
+    <w:lvl w:ilvl="2" w:tplc="0419001B" w:tentative="1">
+      <w:start w:val="1"/>
+      <w:numFmt w:val="lowerRoman"/>
+      <w:lvlText w:val="%3."/>
+      <w:lvlJc w:val="right"/>
+      <w:pPr>
+        <w:ind w:left="2508" w:hanging="180"/>
+      </w:pPr>
+    </w:lvl>
+    <w:lvl w:ilvl="3" w:tplc="0419000F" w:tentative="1">
+      <w:start w:val="1"/>
+      <w:numFmt w:val="decimal"/>
+      <w:lvlText w:val="%4."/>
+      <w:lvlJc w:val="left"/>
+      <w:pPr>
+        <w:ind w:left="3228" w:hanging="360"/>
+      </w:pPr>
+    </w:lvl>
+    <w:lvl w:ilvl="4" w:tplc="04190019" w:tentative="1">
+      <w:start w:val="1"/>
+      <w:numFmt w:val="lowerLetter"/>
+      <w:lvlText w:val="%5."/>
+      <w:lvlJc w:val="left"/>
+      <w:pPr>
+        <w:ind w:left="3948" w:hanging="360"/>
+      </w:pPr>
+    </w:lvl>
+    <w:lvl w:ilvl="5" w:tplc="0419001B" w:tentative="1">
+      <w:start w:val="1"/>
+      <w:numFmt w:val="lowerRoman"/>
+      <w:lvlText w:val="%6."/>
+      <w:lvlJc w:val="right"/>
+      <w:pPr>
+        <w:ind w:left="4668" w:hanging="180"/>
+      </w:pPr>
+    </w:lvl>
+    <w:lvl w:ilvl="6" w:tplc="0419000F" w:tentative="1">
+      <w:start w:val="1"/>
+      <w:numFmt w:val="decimal"/>
+      <w:lvlText w:val="%7."/>
+      <w:lvlJc w:val="left"/>
+      <w:pPr>
+        <w:ind w:left="5388" w:hanging="360"/>
+      </w:pPr>
+    </w:lvl>
+    <w:lvl w:ilvl="7" w:tplc="04190019" w:tentative="1">
+      <w:start w:val="1"/>
+      <w:numFmt w:val="lowerLetter"/>
+      <w:lvlText w:val="%8."/>
+      <w:lvlJc w:val="left"/>
+      <w:pPr>
+        <w:ind w:left="6108" w:hanging="360"/>
+      </w:pPr>
+    </w:lvl>
+    <w:lvl w:ilvl="8" w:tplc="0419001B" w:tentative="1">
+      <w:start w:val="1"/>
+      <w:numFmt w:val="lowerRoman"/>
+      <w:lvlText w:val="%9."/>
+      <w:lvlJc w:val="right"/>
+      <w:pPr>
+        <w:ind w:left="6828" w:hanging="180"/>
+      </w:pPr>
+    </w:lvl>
+  </w:abstractNum>
+  <w:abstractNum w:abstractNumId="13" w15:restartNumberingAfterBreak="0">
     <w:nsid w:val="57657EBF"/>
     <w:multiLevelType w:val="hybridMultilevel"/>
     <w:tmpl w:val="698A3D02"/>
@@ -2394,7 +4241,7 @@
       </w:rPr>
     </w:lvl>
   </w:abstractNum>
-  <w:abstractNum w:abstractNumId="6" w15:restartNumberingAfterBreak="0">
+  <w:abstractNum w:abstractNumId="14" w15:restartNumberingAfterBreak="0">
     <w:nsid w:val="66C14639"/>
     <w:multiLevelType w:val="hybridMultilevel"/>
     <w:tmpl w:val="70782A4E"/>
@@ -2507,26 +4354,371 @@
       </w:rPr>
     </w:lvl>
   </w:abstractNum>
+  <w:abstractNum w:abstractNumId="15" w15:restartNumberingAfterBreak="0">
+    <w:nsid w:val="690B23A7"/>
+    <w:multiLevelType w:val="hybridMultilevel"/>
+    <w:tmpl w:val="F468DDE6"/>
+    <w:lvl w:ilvl="0" w:tplc="04190001">
+      <w:start w:val="1"/>
+      <w:numFmt w:val="bullet"/>
+      <w:lvlText w:val=""/>
+      <w:lvlJc w:val="left"/>
+      <w:pPr>
+        <w:ind w:left="1069" w:hanging="360"/>
+      </w:pPr>
+      <w:rPr>
+        <w:rFonts w:ascii="Symbol" w:hAnsi="Symbol" w:hint="default"/>
+      </w:rPr>
+    </w:lvl>
+    <w:lvl w:ilvl="1" w:tplc="04190003" w:tentative="1">
+      <w:start w:val="1"/>
+      <w:numFmt w:val="bullet"/>
+      <w:lvlText w:val="o"/>
+      <w:lvlJc w:val="left"/>
+      <w:pPr>
+        <w:ind w:left="1789" w:hanging="360"/>
+      </w:pPr>
+      <w:rPr>
+        <w:rFonts w:ascii="Courier New" w:hAnsi="Courier New" w:cs="Courier New" w:hint="default"/>
+      </w:rPr>
+    </w:lvl>
+    <w:lvl w:ilvl="2" w:tplc="04190005" w:tentative="1">
+      <w:start w:val="1"/>
+      <w:numFmt w:val="bullet"/>
+      <w:lvlText w:val=""/>
+      <w:lvlJc w:val="left"/>
+      <w:pPr>
+        <w:ind w:left="2509" w:hanging="360"/>
+      </w:pPr>
+      <w:rPr>
+        <w:rFonts w:ascii="Wingdings" w:hAnsi="Wingdings" w:hint="default"/>
+      </w:rPr>
+    </w:lvl>
+    <w:lvl w:ilvl="3" w:tplc="04190001" w:tentative="1">
+      <w:start w:val="1"/>
+      <w:numFmt w:val="bullet"/>
+      <w:lvlText w:val=""/>
+      <w:lvlJc w:val="left"/>
+      <w:pPr>
+        <w:ind w:left="3229" w:hanging="360"/>
+      </w:pPr>
+      <w:rPr>
+        <w:rFonts w:ascii="Symbol" w:hAnsi="Symbol" w:hint="default"/>
+      </w:rPr>
+    </w:lvl>
+    <w:lvl w:ilvl="4" w:tplc="04190003" w:tentative="1">
+      <w:start w:val="1"/>
+      <w:numFmt w:val="bullet"/>
+      <w:lvlText w:val="o"/>
+      <w:lvlJc w:val="left"/>
+      <w:pPr>
+        <w:ind w:left="3949" w:hanging="360"/>
+      </w:pPr>
+      <w:rPr>
+        <w:rFonts w:ascii="Courier New" w:hAnsi="Courier New" w:cs="Courier New" w:hint="default"/>
+      </w:rPr>
+    </w:lvl>
+    <w:lvl w:ilvl="5" w:tplc="04190005" w:tentative="1">
+      <w:start w:val="1"/>
+      <w:numFmt w:val="bullet"/>
+      <w:lvlText w:val=""/>
+      <w:lvlJc w:val="left"/>
+      <w:pPr>
+        <w:ind w:left="4669" w:hanging="360"/>
+      </w:pPr>
+      <w:rPr>
+        <w:rFonts w:ascii="Wingdings" w:hAnsi="Wingdings" w:hint="default"/>
+      </w:rPr>
+    </w:lvl>
+    <w:lvl w:ilvl="6" w:tplc="04190001" w:tentative="1">
+      <w:start w:val="1"/>
+      <w:numFmt w:val="bullet"/>
+      <w:lvlText w:val=""/>
+      <w:lvlJc w:val="left"/>
+      <w:pPr>
+        <w:ind w:left="5389" w:hanging="360"/>
+      </w:pPr>
+      <w:rPr>
+        <w:rFonts w:ascii="Symbol" w:hAnsi="Symbol" w:hint="default"/>
+      </w:rPr>
+    </w:lvl>
+    <w:lvl w:ilvl="7" w:tplc="04190003" w:tentative="1">
+      <w:start w:val="1"/>
+      <w:numFmt w:val="bullet"/>
+      <w:lvlText w:val="o"/>
+      <w:lvlJc w:val="left"/>
+      <w:pPr>
+        <w:ind w:left="6109" w:hanging="360"/>
+      </w:pPr>
+      <w:rPr>
+        <w:rFonts w:ascii="Courier New" w:hAnsi="Courier New" w:cs="Courier New" w:hint="default"/>
+      </w:rPr>
+    </w:lvl>
+    <w:lvl w:ilvl="8" w:tplc="04190005" w:tentative="1">
+      <w:start w:val="1"/>
+      <w:numFmt w:val="bullet"/>
+      <w:lvlText w:val=""/>
+      <w:lvlJc w:val="left"/>
+      <w:pPr>
+        <w:ind w:left="6829" w:hanging="360"/>
+      </w:pPr>
+      <w:rPr>
+        <w:rFonts w:ascii="Wingdings" w:hAnsi="Wingdings" w:hint="default"/>
+      </w:rPr>
+    </w:lvl>
+  </w:abstractNum>
+  <w:abstractNum w:abstractNumId="16" w15:restartNumberingAfterBreak="0">
+    <w:nsid w:val="69EF536D"/>
+    <w:multiLevelType w:val="hybridMultilevel"/>
+    <w:tmpl w:val="686EDD6E"/>
+    <w:lvl w:ilvl="0" w:tplc="04190001">
+      <w:start w:val="1"/>
+      <w:numFmt w:val="bullet"/>
+      <w:lvlText w:val=""/>
+      <w:lvlJc w:val="left"/>
+      <w:pPr>
+        <w:ind w:left="1429" w:hanging="360"/>
+      </w:pPr>
+      <w:rPr>
+        <w:rFonts w:ascii="Symbol" w:hAnsi="Symbol" w:hint="default"/>
+      </w:rPr>
+    </w:lvl>
+    <w:lvl w:ilvl="1" w:tplc="04190003" w:tentative="1">
+      <w:start w:val="1"/>
+      <w:numFmt w:val="bullet"/>
+      <w:lvlText w:val="o"/>
+      <w:lvlJc w:val="left"/>
+      <w:pPr>
+        <w:ind w:left="2149" w:hanging="360"/>
+      </w:pPr>
+      <w:rPr>
+        <w:rFonts w:ascii="Courier New" w:hAnsi="Courier New" w:cs="Courier New" w:hint="default"/>
+      </w:rPr>
+    </w:lvl>
+    <w:lvl w:ilvl="2" w:tplc="04190005" w:tentative="1">
+      <w:start w:val="1"/>
+      <w:numFmt w:val="bullet"/>
+      <w:lvlText w:val=""/>
+      <w:lvlJc w:val="left"/>
+      <w:pPr>
+        <w:ind w:left="2869" w:hanging="360"/>
+      </w:pPr>
+      <w:rPr>
+        <w:rFonts w:ascii="Wingdings" w:hAnsi="Wingdings" w:hint="default"/>
+      </w:rPr>
+    </w:lvl>
+    <w:lvl w:ilvl="3" w:tplc="04190001" w:tentative="1">
+      <w:start w:val="1"/>
+      <w:numFmt w:val="bullet"/>
+      <w:lvlText w:val=""/>
+      <w:lvlJc w:val="left"/>
+      <w:pPr>
+        <w:ind w:left="3589" w:hanging="360"/>
+      </w:pPr>
+      <w:rPr>
+        <w:rFonts w:ascii="Symbol" w:hAnsi="Symbol" w:hint="default"/>
+      </w:rPr>
+    </w:lvl>
+    <w:lvl w:ilvl="4" w:tplc="04190003" w:tentative="1">
+      <w:start w:val="1"/>
+      <w:numFmt w:val="bullet"/>
+      <w:lvlText w:val="o"/>
+      <w:lvlJc w:val="left"/>
+      <w:pPr>
+        <w:ind w:left="4309" w:hanging="360"/>
+      </w:pPr>
+      <w:rPr>
+        <w:rFonts w:ascii="Courier New" w:hAnsi="Courier New" w:cs="Courier New" w:hint="default"/>
+      </w:rPr>
+    </w:lvl>
+    <w:lvl w:ilvl="5" w:tplc="04190005" w:tentative="1">
+      <w:start w:val="1"/>
+      <w:numFmt w:val="bullet"/>
+      <w:lvlText w:val=""/>
+      <w:lvlJc w:val="left"/>
+      <w:pPr>
+        <w:ind w:left="5029" w:hanging="360"/>
+      </w:pPr>
+      <w:rPr>
+        <w:rFonts w:ascii="Wingdings" w:hAnsi="Wingdings" w:hint="default"/>
+      </w:rPr>
+    </w:lvl>
+    <w:lvl w:ilvl="6" w:tplc="04190001" w:tentative="1">
+      <w:start w:val="1"/>
+      <w:numFmt w:val="bullet"/>
+      <w:lvlText w:val=""/>
+      <w:lvlJc w:val="left"/>
+      <w:pPr>
+        <w:ind w:left="5749" w:hanging="360"/>
+      </w:pPr>
+      <w:rPr>
+        <w:rFonts w:ascii="Symbol" w:hAnsi="Symbol" w:hint="default"/>
+      </w:rPr>
+    </w:lvl>
+    <w:lvl w:ilvl="7" w:tplc="04190003" w:tentative="1">
+      <w:start w:val="1"/>
+      <w:numFmt w:val="bullet"/>
+      <w:lvlText w:val="o"/>
+      <w:lvlJc w:val="left"/>
+      <w:pPr>
+        <w:ind w:left="6469" w:hanging="360"/>
+      </w:pPr>
+      <w:rPr>
+        <w:rFonts w:ascii="Courier New" w:hAnsi="Courier New" w:cs="Courier New" w:hint="default"/>
+      </w:rPr>
+    </w:lvl>
+    <w:lvl w:ilvl="8" w:tplc="04190005" w:tentative="1">
+      <w:start w:val="1"/>
+      <w:numFmt w:val="bullet"/>
+      <w:lvlText w:val=""/>
+      <w:lvlJc w:val="left"/>
+      <w:pPr>
+        <w:ind w:left="7189" w:hanging="360"/>
+      </w:pPr>
+      <w:rPr>
+        <w:rFonts w:ascii="Wingdings" w:hAnsi="Wingdings" w:hint="default"/>
+      </w:rPr>
+    </w:lvl>
+  </w:abstractNum>
+  <w:abstractNum w:abstractNumId="17" w15:restartNumberingAfterBreak="0">
+    <w:nsid w:val="7E7B04C3"/>
+    <w:multiLevelType w:val="hybridMultilevel"/>
+    <w:tmpl w:val="7B54CB9C"/>
+    <w:lvl w:ilvl="0" w:tplc="0419000F">
+      <w:start w:val="1"/>
+      <w:numFmt w:val="decimal"/>
+      <w:lvlText w:val="%1."/>
+      <w:lvlJc w:val="left"/>
+      <w:pPr>
+        <w:ind w:left="1068" w:hanging="360"/>
+      </w:pPr>
+    </w:lvl>
+    <w:lvl w:ilvl="1" w:tplc="04190019" w:tentative="1">
+      <w:start w:val="1"/>
+      <w:numFmt w:val="lowerLetter"/>
+      <w:lvlText w:val="%2."/>
+      <w:lvlJc w:val="left"/>
+      <w:pPr>
+        <w:ind w:left="1788" w:hanging="360"/>
+      </w:pPr>
+    </w:lvl>
+    <w:lvl w:ilvl="2" w:tplc="0419001B" w:tentative="1">
+      <w:start w:val="1"/>
+      <w:numFmt w:val="lowerRoman"/>
+      <w:lvlText w:val="%3."/>
+      <w:lvlJc w:val="right"/>
+      <w:pPr>
+        <w:ind w:left="2508" w:hanging="180"/>
+      </w:pPr>
+    </w:lvl>
+    <w:lvl w:ilvl="3" w:tplc="0419000F" w:tentative="1">
+      <w:start w:val="1"/>
+      <w:numFmt w:val="decimal"/>
+      <w:lvlText w:val="%4."/>
+      <w:lvlJc w:val="left"/>
+      <w:pPr>
+        <w:ind w:left="3228" w:hanging="360"/>
+      </w:pPr>
+    </w:lvl>
+    <w:lvl w:ilvl="4" w:tplc="04190019" w:tentative="1">
+      <w:start w:val="1"/>
+      <w:numFmt w:val="lowerLetter"/>
+      <w:lvlText w:val="%5."/>
+      <w:lvlJc w:val="left"/>
+      <w:pPr>
+        <w:ind w:left="3948" w:hanging="360"/>
+      </w:pPr>
+    </w:lvl>
+    <w:lvl w:ilvl="5" w:tplc="0419001B" w:tentative="1">
+      <w:start w:val="1"/>
+      <w:numFmt w:val="lowerRoman"/>
+      <w:lvlText w:val="%6."/>
+      <w:lvlJc w:val="right"/>
+      <w:pPr>
+        <w:ind w:left="4668" w:hanging="180"/>
+      </w:pPr>
+    </w:lvl>
+    <w:lvl w:ilvl="6" w:tplc="0419000F" w:tentative="1">
+      <w:start w:val="1"/>
+      <w:numFmt w:val="decimal"/>
+      <w:lvlText w:val="%7."/>
+      <w:lvlJc w:val="left"/>
+      <w:pPr>
+        <w:ind w:left="5388" w:hanging="360"/>
+      </w:pPr>
+    </w:lvl>
+    <w:lvl w:ilvl="7" w:tplc="04190019" w:tentative="1">
+      <w:start w:val="1"/>
+      <w:numFmt w:val="lowerLetter"/>
+      <w:lvlText w:val="%8."/>
+      <w:lvlJc w:val="left"/>
+      <w:pPr>
+        <w:ind w:left="6108" w:hanging="360"/>
+      </w:pPr>
+    </w:lvl>
+    <w:lvl w:ilvl="8" w:tplc="0419001B" w:tentative="1">
+      <w:start w:val="1"/>
+      <w:numFmt w:val="lowerRoman"/>
+      <w:lvlText w:val="%9."/>
+      <w:lvlJc w:val="right"/>
+      <w:pPr>
+        <w:ind w:left="6828" w:hanging="180"/>
+      </w:pPr>
+    </w:lvl>
+  </w:abstractNum>
   <w:num w:numId="1">
-    <w:abstractNumId w:val="4"/>
+    <w:abstractNumId w:val="11"/>
   </w:num>
   <w:num w:numId="2">
+    <w:abstractNumId w:val="7"/>
+  </w:num>
+  <w:num w:numId="3">
+    <w:abstractNumId w:val="8"/>
+  </w:num>
+  <w:num w:numId="4">
+    <w:abstractNumId w:val="13"/>
+  </w:num>
+  <w:num w:numId="5">
+    <w:abstractNumId w:val="9"/>
+  </w:num>
+  <w:num w:numId="6">
+    <w:abstractNumId w:val="3"/>
+  </w:num>
+  <w:num w:numId="7">
+    <w:abstractNumId w:val="14"/>
+  </w:num>
+  <w:num w:numId="8">
+    <w:abstractNumId w:val="15"/>
+  </w:num>
+  <w:num w:numId="9">
     <w:abstractNumId w:val="1"/>
   </w:num>
-  <w:num w:numId="3">
+  <w:num w:numId="10">
+    <w:abstractNumId w:val="12"/>
+  </w:num>
+  <w:num w:numId="11">
+    <w:abstractNumId w:val="10"/>
+  </w:num>
+  <w:num w:numId="12">
     <w:abstractNumId w:val="2"/>
   </w:num>
-  <w:num w:numId="4">
+  <w:num w:numId="13">
+    <w:abstractNumId w:val="17"/>
+  </w:num>
+  <w:num w:numId="14">
+    <w:abstractNumId w:val="6"/>
+  </w:num>
+  <w:num w:numId="15">
+    <w:abstractNumId w:val="16"/>
+  </w:num>
+  <w:num w:numId="16">
+    <w:abstractNumId w:val="0"/>
+  </w:num>
+  <w:num w:numId="17">
     <w:abstractNumId w:val="5"/>
   </w:num>
-  <w:num w:numId="5">
-    <w:abstractNumId w:val="3"/>
-  </w:num>
-  <w:num w:numId="6">
-    <w:abstractNumId w:val="0"/>
-  </w:num>
-  <w:num w:numId="7">
-    <w:abstractNumId w:val="6"/>
+  <w:num w:numId="18">
+    <w:abstractNumId w:val="4"/>
   </w:num>
 </w:numbering>
 </file>

</xml_diff>

<commit_message>
make ddl hubs and func to insert into them
</commit_message>
<xml_diff>
--- a/Озон_ДЗ_20250125.docx
+++ b/Озон_ДЗ_20250125.docx
@@ -689,7 +689,21 @@
           <w:b/>
           <w:bCs/>
         </w:rPr>
-        <w:t>Название категории</w:t>
+        <w:t>Название</w:t>
+      </w:r>
+      <w:r>
+        <w:rPr>
+          <w:b/>
+          <w:bCs/>
+        </w:rPr>
+        <w:t> </w:t>
+      </w:r>
+      <w:r>
+        <w:rPr>
+          <w:b/>
+          <w:bCs/>
+        </w:rPr>
+        <w:t>категории</w:t>
       </w:r>
       <w:r>
         <w:t>» не может быть частью естественного ключа, а является часть</w:t>
@@ -779,7 +793,15 @@
         <w:t xml:space="preserve">То-есть для бизнеса ставим цель, что важно сохранить исторический контекст — не пересчитывать, а фиксировать изменения с определённой даты. </w:t>
       </w:r>
       <w:r>
-        <w:t xml:space="preserve">*Возможный вариант*: рассматривать только актуальную категорию по товару для аналитики за весь 2024-ый год, возможно такая задача реальна, как </w:t>
+        <w:t xml:space="preserve">*Возможный вариант*: рассматривать только актуальную категорию по товару для аналитики за весь </w:t>
+      </w:r>
+      <w:proofErr w:type="gramStart"/>
+      <w:r>
+        <w:t>2024-ый</w:t>
+      </w:r>
+      <w:proofErr w:type="gramEnd"/>
+      <w:r>
+        <w:t xml:space="preserve"> год, возможно такая задача реальна, как </w:t>
       </w:r>
       <w:r>
         <w:rPr>
@@ -818,7 +840,15 @@
         <w:t>Таблица фактических продаж</w:t>
       </w:r>
       <w:r>
-        <w:t xml:space="preserve">) содержит информацию по всем продажам компании, однако в описании источника и ТЗ нигде не говорится о том, где хранится информация о возвратах и нужно ли ее учитывать при построении дашборда, что было бы логично. В соответствии с имеющейся информацией принимаем допущение, что товары невозможно вернуть обратно. *Возможные вариант – 1) В таблице фактов будет строка с другой датой временем, но тем же номером заказа и номером товара, где сумма будет уже отрицательной, в таком случае, необходима будет дополнительная </w:t>
+        <w:t xml:space="preserve">) содержит информацию по всем продажам компании, однако в описании источника и ТЗ нигде не говорится о том, где хранится информация о возвратах и нужно ли ее учитывать при построении </w:t>
+      </w:r>
+      <w:proofErr w:type="spellStart"/>
+      <w:r>
+        <w:t>дашборда</w:t>
+      </w:r>
+      <w:proofErr w:type="spellEnd"/>
+      <w:r>
+        <w:t xml:space="preserve">, что было бы логично. В соответствии с имеющейся информацией принимаем допущение, что товары невозможно вернуть обратно. *Возможные вариант – 1) В таблице фактов будет строка с другой датой временем, но тем же номером заказа и номером товара, где сумма будет уже отрицательной, в таком случае, необходима будет дополнительная </w:t>
       </w:r>
       <w:r>
         <w:lastRenderedPageBreak/>
@@ -834,7 +864,15 @@
         <w:t xml:space="preserve">е </w:t>
       </w:r>
       <w:r>
-        <w:t>будут поступать на дашборд.</w:t>
+        <w:t xml:space="preserve">будут поступать на </w:t>
+      </w:r>
+      <w:proofErr w:type="spellStart"/>
+      <w:r>
+        <w:t>дашборд</w:t>
+      </w:r>
+      <w:proofErr w:type="spellEnd"/>
+      <w:r>
+        <w:t>.</w:t>
       </w:r>
     </w:p>
     <w:p>
@@ -856,7 +894,15 @@
         <w:t>Дата</w:t>
       </w:r>
       <w:r>
-        <w:t>» в Системе 1 – таблица фактических продаж, является частью естественного ключа таблица, лишь из-за того, что это ключ партиции, в которой содержится запись по «</w:t>
+        <w:t xml:space="preserve">» в Системе 1 – таблица фактических продаж, является частью естественного ключа таблица, лишь из-за того, что это ключ </w:t>
+      </w:r>
+      <w:proofErr w:type="spellStart"/>
+      <w:r>
+        <w:t>партиции</w:t>
+      </w:r>
+      <w:proofErr w:type="spellEnd"/>
+      <w:r>
+        <w:t>, в которой содержится запись по «</w:t>
       </w:r>
       <w:r>
         <w:rPr>
@@ -909,14 +955,24 @@
         </w:numPr>
       </w:pPr>
       <w:r>
-        <w:t xml:space="preserve">Также принимаем тот факт что везде данные не имеют дублей и все источники существуют с наложенными на них ограничениями в </w:t>
-      </w:r>
+        <w:t xml:space="preserve">Также принимаем тот </w:t>
+      </w:r>
+      <w:proofErr w:type="gramStart"/>
+      <w:r>
+        <w:t>факт</w:t>
+      </w:r>
+      <w:proofErr w:type="gramEnd"/>
+      <w:r>
+        <w:t xml:space="preserve"> что везде данные не имеют дублей и все источники существуют с наложенными на них ограничениями в </w:t>
+      </w:r>
+      <w:proofErr w:type="spellStart"/>
       <w:r>
         <w:rPr>
           <w:lang w:val="en-US"/>
         </w:rPr>
         <w:t>ddl</w:t>
       </w:r>
+      <w:proofErr w:type="spellEnd"/>
       <w:r>
         <w:t xml:space="preserve"> </w:t>
       </w:r>
@@ -1059,7 +1115,15 @@
         <w:t xml:space="preserve">) </w:t>
       </w:r>
       <w:r>
-        <w:t>слое, где справочник по категориям будет полностью перезалит, а у остальных источников содержаться только инкремент данных</w:t>
+        <w:t xml:space="preserve">слое, где справочник по категориям будет полностью </w:t>
+      </w:r>
+      <w:proofErr w:type="spellStart"/>
+      <w:r>
+        <w:t>перезалит</w:t>
+      </w:r>
+      <w:proofErr w:type="spellEnd"/>
+      <w:r>
+        <w:t>, а у остальных источников содержаться только инкремент данных</w:t>
       </w:r>
       <w:r>
         <w:t>.</w:t>
@@ -1074,7 +1138,15 @@
         </w:numPr>
       </w:pPr>
       <w:r>
-        <w:t xml:space="preserve">Допустим, что если даты нету в таблице с рекламными вложениями продавцов то в эту дату он не тратился на заданный продукт. </w:t>
+        <w:t xml:space="preserve">Допустим, что если даты нету в таблице с рекламными вложениями </w:t>
+      </w:r>
+      <w:proofErr w:type="gramStart"/>
+      <w:r>
+        <w:t>продавцов</w:t>
+      </w:r>
+      <w:proofErr w:type="gramEnd"/>
+      <w:r>
+        <w:t xml:space="preserve"> то в эту дату он не тратился на заданный продукт. </w:t>
       </w:r>
     </w:p>
     <w:p>
@@ -1236,13 +1308,7 @@
         <w:t>источник,</w:t>
       </w:r>
       <w:r>
-        <w:t xml:space="preserve"> но уже внутри Системы 3 как реплику из источника Система 1 или </w:t>
-      </w:r>
-      <w:r>
-        <w:t xml:space="preserve">Система </w:t>
-      </w:r>
-      <w:r>
-        <w:t>2.</w:t>
+        <w:t xml:space="preserve"> но уже внутри Системы 3 как реплику из источника Система 1 или Система 2.</w:t>
       </w:r>
     </w:p>
     <w:p>
@@ -1254,7 +1320,15 @@
         </w:numPr>
       </w:pPr>
       <w:r>
-        <w:t>Рекламные вложения если, дата была пропущена  по заданному продукту, это значит что сумма не изменилась по рекламным вложениям и стоимость тарифа на рекламу остается той же или это значит что продавец не имел и не платил за рекламу в эту дату?</w:t>
+        <w:t xml:space="preserve">Рекламные вложения если, дата была </w:t>
+      </w:r>
+      <w:proofErr w:type="gramStart"/>
+      <w:r>
+        <w:t>пропущена  по</w:t>
+      </w:r>
+      <w:proofErr w:type="gramEnd"/>
+      <w:r>
+        <w:t xml:space="preserve"> заданному продукту, это значит что сумма не изменилась по рекламным вложениям и стоимость тарифа на рекламу остается той же или это значит что продавец не имел и не платил за рекламу в эту дату?</w:t>
       </w:r>
     </w:p>
     <w:p/>
@@ -1308,12 +1382,14 @@
       <w:r>
         <w:t xml:space="preserve">, содержит только актуальную на сегодняшнюю дату </w:t>
       </w:r>
+      <w:proofErr w:type="spellStart"/>
       <w:r>
         <w:rPr>
           <w:lang w:val="en-US"/>
         </w:rPr>
         <w:t>i</w:t>
       </w:r>
+      <w:proofErr w:type="spellEnd"/>
       <w:r>
         <w:t xml:space="preserve"> в себе.</w:t>
       </w:r>
@@ -1439,7 +1515,15 @@
         <w:t xml:space="preserve"> с продажами. </w:t>
       </w:r>
       <w:r>
-        <w:t xml:space="preserve">Обновляется инкрементально и данные добавляются в источник, а не полностью его перезаписывают. </w:t>
+        <w:t xml:space="preserve">Обновляется </w:t>
+      </w:r>
+      <w:proofErr w:type="spellStart"/>
+      <w:r>
+        <w:t>инкрементально</w:t>
+      </w:r>
+      <w:proofErr w:type="spellEnd"/>
+      <w:r>
+        <w:t xml:space="preserve"> и данные добавляются в источник, а не полностью его перезаписывают. </w:t>
       </w:r>
       <w:r>
         <w:t xml:space="preserve">А что насчет возвратов? </w:t>
@@ -1510,7 +1594,15 @@
         <w:t>Номер товара</w:t>
       </w:r>
       <w:r>
-        <w:t>», дата же в данном случае выступает как ключ партиции в которой находится запись, для ускорения поиска по данным. Иначе не совсем понятно почему естественный ключ состоит из трех полей.</w:t>
+        <w:t xml:space="preserve">», дата же в данном случае выступает как ключ </w:t>
+      </w:r>
+      <w:proofErr w:type="spellStart"/>
+      <w:r>
+        <w:t>партиции</w:t>
+      </w:r>
+      <w:proofErr w:type="spellEnd"/>
+      <w:r>
+        <w:t xml:space="preserve"> в которой находится запись, для ускорения поиска по данным. Иначе не совсем понятно почему естественный ключ состоит из трех полей.</w:t>
       </w:r>
       <w:r>
         <w:t xml:space="preserve"> </w:t>
@@ -1657,8 +1749,13 @@
         <w:t xml:space="preserve">Выбор колоночной СУБД </w:t>
       </w:r>
       <w:r>
-        <w:t>- ClickHouse</w:t>
-      </w:r>
+        <w:t xml:space="preserve">- </w:t>
+      </w:r>
+      <w:proofErr w:type="spellStart"/>
+      <w:r>
+        <w:t>ClickHouse</w:t>
+      </w:r>
+      <w:proofErr w:type="spellEnd"/>
       <w:r>
         <w:t xml:space="preserve">. </w:t>
       </w:r>
@@ -1684,7 +1781,15 @@
         </w:numPr>
       </w:pPr>
       <w:r>
-        <w:t xml:space="preserve">Использование партиционирования по </w:t>
+        <w:t xml:space="preserve">Использование </w:t>
+      </w:r>
+      <w:proofErr w:type="spellStart"/>
+      <w:r>
+        <w:t>партиционирования</w:t>
+      </w:r>
+      <w:proofErr w:type="spellEnd"/>
+      <w:r>
+        <w:t xml:space="preserve"> по </w:t>
       </w:r>
       <w:r>
         <w:t>интервалам дат</w:t>
@@ -1765,9 +1870,6 @@
     <w:p>
       <w:pPr>
         <w:pStyle w:val="2"/>
-        <w:rPr>
-          <w:lang w:val="en-US"/>
-        </w:rPr>
       </w:pPr>
       <w:r>
         <w:t xml:space="preserve">План работы </w:t>
@@ -1795,7 +1897,10 @@
         <w:rPr>
           <w:lang w:val="en-US"/>
         </w:rPr>
-        <w:t>CDM)</w:t>
+        <w:t>CDM</w:t>
+      </w:r>
+      <w:r>
+        <w:t>)</w:t>
       </w:r>
       <w:r>
         <w:t>:</w:t>
@@ -1810,10 +1915,7 @@
         </w:numPr>
       </w:pPr>
       <w:r>
-        <w:t>Базовые запросы по продажам</w:t>
-      </w:r>
-      <w:r>
-        <w:t>.</w:t>
+        <w:t>Базовые запросы по продажам.</w:t>
       </w:r>
     </w:p>
     <w:p>
@@ -1825,10 +1927,7 @@
         </w:numPr>
       </w:pPr>
       <w:r>
-        <w:t>Запросы по рекламным вложениям</w:t>
-      </w:r>
-      <w:r>
-        <w:t>.</w:t>
+        <w:t>Запросы по рекламным вложениям.</w:t>
       </w:r>
     </w:p>
     <w:p>
@@ -1882,7 +1981,23 @@
         </w:numPr>
       </w:pPr>
       <w:r>
-        <w:t>*(Денормализованная партиционированная таблица).</w:t>
+        <w:t>*(</w:t>
+      </w:r>
+      <w:proofErr w:type="spellStart"/>
+      <w:r>
+        <w:t>Денормализованная</w:t>
+      </w:r>
+      <w:proofErr w:type="spellEnd"/>
+      <w:r>
+        <w:t xml:space="preserve"> </w:t>
+      </w:r>
+      <w:proofErr w:type="spellStart"/>
+      <w:r>
+        <w:t>партиционированная</w:t>
+      </w:r>
+      <w:proofErr w:type="spellEnd"/>
+      <w:r>
+        <w:t xml:space="preserve"> таблица).</w:t>
       </w:r>
     </w:p>
     <w:p>
@@ -1952,11 +2067,19 @@
       <w:r>
         <w:t xml:space="preserve">Ключи в </w:t>
       </w:r>
-      <w:r>
-        <w:rPr>
-          <w:lang w:val="en-US"/>
-        </w:rPr>
-        <w:t xml:space="preserve">dds </w:t>
+      <w:proofErr w:type="spellStart"/>
+      <w:r>
+        <w:rPr>
+          <w:lang w:val="en-US"/>
+        </w:rPr>
+        <w:t>dds</w:t>
+      </w:r>
+      <w:proofErr w:type="spellEnd"/>
+      <w:r>
+        <w:rPr>
+          <w:lang w:val="en-US"/>
+        </w:rPr>
+        <w:t xml:space="preserve"> </w:t>
       </w:r>
       <w:r>
         <w:t>таблицах.</w:t>
@@ -1967,7 +2090,15 @@
         <w:ind w:left="708" w:firstLine="0"/>
       </w:pPr>
       <w:r>
-        <w:t>Разработка STG (Stage)</w:t>
+        <w:t>Разработка STG (</w:t>
+      </w:r>
+      <w:proofErr w:type="spellStart"/>
+      <w:r>
+        <w:t>Stage</w:t>
+      </w:r>
+      <w:proofErr w:type="spellEnd"/>
+      <w:r>
+        <w:t>)</w:t>
       </w:r>
       <w:r>
         <w:t>:</w:t>
@@ -1982,10 +2113,7 @@
         </w:numPr>
       </w:pPr>
       <w:r>
-        <w:t>Формирование временных таблиц для первичной загрузки данных из источников</w:t>
-      </w:r>
-      <w:r>
-        <w:t xml:space="preserve"> или </w:t>
+        <w:t xml:space="preserve">Формирование временных таблиц для первичной загрузки данных из источников или </w:t>
       </w:r>
       <w:r>
         <w:rPr>
@@ -2009,10 +2137,7 @@
         </w:numPr>
       </w:pPr>
       <w:r>
-        <w:t>Очистка, приведение типов</w:t>
-      </w:r>
-      <w:r>
-        <w:t>.</w:t>
+        <w:t>Очистка, приведение типов.</w:t>
       </w:r>
     </w:p>
     <w:p>
@@ -2024,10 +2149,7 @@
         </w:numPr>
       </w:pPr>
       <w:r>
-        <w:t>Контроль качества данных (проверка на дубли и пропущенные значения)</w:t>
-      </w:r>
-      <w:r>
-        <w:t>.</w:t>
+        <w:t>Контроль качества данных (проверка на дубли и пропущенные значения).</w:t>
       </w:r>
     </w:p>
     <w:p>
@@ -2039,10 +2161,7 @@
         </w:numPr>
       </w:pPr>
       <w:r>
-        <w:t>Логирование загрузок</w:t>
-      </w:r>
-      <w:r>
-        <w:t xml:space="preserve"> (Возможно создание и добавление информации в техническую табличку для учета контроля </w:t>
+        <w:t xml:space="preserve">Логирование загрузок (Возможно создание и добавление информации в техническую табличку для учета контроля </w:t>
       </w:r>
       <w:r>
         <w:rPr>
@@ -2089,7 +2208,15 @@
         </w:numPr>
       </w:pPr>
       <w:r>
-        <w:t>Опишем поток данных с учетом существующего механизма "overflow".</w:t>
+        <w:t>Опишем поток данных с учетом существующего механизма "</w:t>
+      </w:r>
+      <w:proofErr w:type="spellStart"/>
+      <w:r>
+        <w:t>overflow</w:t>
+      </w:r>
+      <w:proofErr w:type="spellEnd"/>
+      <w:r>
+        <w:t>".</w:t>
       </w:r>
     </w:p>
     <w:p>
@@ -2119,19 +2246,7 @@
         <w:rPr>
           <w:lang w:val="en-US"/>
         </w:rPr>
-        <w:t xml:space="preserve"> </w:t>
-      </w:r>
-      <w:r>
-        <w:rPr>
-          <w:lang w:val="en-US"/>
-        </w:rPr>
-        <w:t>→</w:t>
-      </w:r>
-      <w:r>
-        <w:rPr>
-          <w:lang w:val="en-US"/>
-        </w:rPr>
-        <w:t xml:space="preserve"> </w:t>
+        <w:t xml:space="preserve"> → </w:t>
       </w:r>
       <w:r>
         <w:rPr>
@@ -2173,10 +2288,7 @@
         </w:numPr>
       </w:pPr>
       <w:r>
-        <w:t>Определим тип SCD (SCD 2) и хранение историчности категорий</w:t>
-      </w:r>
-      <w:r>
-        <w:t>.</w:t>
+        <w:t>Определим тип SCD (SCD 2) и хранение историчности категорий.</w:t>
       </w:r>
     </w:p>
     <w:p>
@@ -2226,10 +2338,7 @@
         </w:numPr>
       </w:pPr>
       <w:r>
-        <w:t>Фильтрация по дате, категории, метрикам</w:t>
-      </w:r>
-      <w:r>
-        <w:t>.</w:t>
+        <w:t>Фильтрация по дате, категории, метрикам.</w:t>
       </w:r>
     </w:p>
     <w:p>
@@ -2241,10 +2350,7 @@
         </w:numPr>
       </w:pPr>
       <w:r>
-        <w:t>Объединение данных продаж и рекламы</w:t>
-      </w:r>
-      <w:r>
-        <w:t>.</w:t>
+        <w:t>Объединение данных продаж и рекламы.</w:t>
       </w:r>
     </w:p>
     <w:p>
@@ -2318,8 +2424,13 @@
     </w:p>
     <w:p>
       <w:r>
-        <w:t>ETL-процесс по слоям в ClickHouse</w:t>
-      </w:r>
+        <w:t xml:space="preserve">ETL-процесс по слоям в </w:t>
+      </w:r>
+      <w:proofErr w:type="spellStart"/>
+      <w:r>
+        <w:t>ClickHouse</w:t>
+      </w:r>
+      <w:proofErr w:type="spellEnd"/>
     </w:p>
     <w:p>
       <w:pPr>
@@ -2330,7 +2441,15 @@
         </w:numPr>
       </w:pPr>
       <w:r>
-        <w:t>STG (Stage)</w:t>
+        <w:t>STG (</w:t>
+      </w:r>
+      <w:proofErr w:type="spellStart"/>
+      <w:r>
+        <w:t>Stage</w:t>
+      </w:r>
+      <w:proofErr w:type="spellEnd"/>
+      <w:r>
+        <w:t>)</w:t>
       </w:r>
     </w:p>
     <w:p>
@@ -2366,8 +2485,13 @@
         </w:numPr>
       </w:pPr>
       <w:r>
-        <w:t>DDS (Data Vault</w:t>
-      </w:r>
+        <w:t xml:space="preserve">DDS (Data </w:t>
+      </w:r>
+      <w:proofErr w:type="spellStart"/>
+      <w:r>
+        <w:t>Vault</w:t>
+      </w:r>
+      <w:proofErr w:type="spellEnd"/>
       <w:r>
         <w:rPr>
           <w:lang w:val="en-US"/>
@@ -2392,8 +2516,21 @@
           <w:numId w:val="15"/>
         </w:numPr>
       </w:pPr>
-      <w:r>
-        <w:t>Историзация категорий с учетом версий (ReplacingMergeTree).</w:t>
+      <w:proofErr w:type="spellStart"/>
+      <w:r>
+        <w:t>Историзация</w:t>
+      </w:r>
+      <w:proofErr w:type="spellEnd"/>
+      <w:r>
+        <w:t xml:space="preserve"> категорий с учетом версий (</w:t>
+      </w:r>
+      <w:proofErr w:type="spellStart"/>
+      <w:r>
+        <w:t>ReplacingMergeTree</w:t>
+      </w:r>
+      <w:proofErr w:type="spellEnd"/>
+      <w:r>
+        <w:t>).</w:t>
       </w:r>
     </w:p>
     <w:p>
@@ -2462,13 +2599,7 @@
         <w:t>Агрегированные данные по категориям, времени и метрикам.</w:t>
       </w:r>
     </w:p>
-    <w:p>
-      <w:pPr>
-        <w:rPr>
-          <w:lang w:val="en-US"/>
-        </w:rPr>
-      </w:pPr>
-    </w:p>
+    <w:p/>
     <w:p>
       <w:pPr>
         <w:ind w:left="708" w:firstLine="1"/>
@@ -2487,12 +2618,14 @@
       <w:r>
         <w:t xml:space="preserve">При создании используем стандартный движок </w:t>
       </w:r>
+      <w:proofErr w:type="spellStart"/>
       <w:r>
         <w:rPr>
           <w:lang w:val="en-US"/>
         </w:rPr>
         <w:t>MergeTree</w:t>
       </w:r>
+      <w:proofErr w:type="spellEnd"/>
       <w:r>
         <w:t xml:space="preserve"> с сортировкой по естественному ключу. Чтобы заливать данные используем комбинацию команд </w:t>
       </w:r>
@@ -2548,19 +2681,7 @@
         <w:rPr>
           <w:lang w:val="en-US"/>
         </w:rPr>
-        <w:t xml:space="preserve">Category – replace </w:t>
-      </w:r>
-      <w:r>
-        <w:rPr>
-          <w:lang w:val="en-US"/>
-        </w:rPr>
-        <w:t>(truncate + insert</w:t>
-      </w:r>
-      <w:r>
-        <w:rPr>
-          <w:lang w:val="en-US"/>
-        </w:rPr>
-        <w:t>)</w:t>
+        <w:t>Category – replace (truncate + insert)</w:t>
       </w:r>
     </w:p>
     <w:p>
@@ -2632,7 +2753,23 @@
         </w:numPr>
       </w:pPr>
       <w:r>
-        <w:t>Используем модель Data Vault 2.0, разделяя данные на Hub, Satellite, Link.</w:t>
+        <w:t xml:space="preserve">Используем модель Data </w:t>
+      </w:r>
+      <w:proofErr w:type="spellStart"/>
+      <w:r>
+        <w:t>Vault</w:t>
+      </w:r>
+      <w:proofErr w:type="spellEnd"/>
+      <w:r>
+        <w:t xml:space="preserve"> 2.0, разделяя данные на </w:t>
+      </w:r>
+      <w:proofErr w:type="spellStart"/>
+      <w:r>
+        <w:t>Hub</w:t>
+      </w:r>
+      <w:proofErr w:type="spellEnd"/>
+      <w:r>
+        <w:t>, Satellite, Link.</w:t>
       </w:r>
     </w:p>
     <w:p>
@@ -2644,7 +2781,23 @@
         </w:numPr>
       </w:pPr>
       <w:r>
-        <w:t>Включаем поля date_from и date_to для категорий.</w:t>
+        <w:t xml:space="preserve">Включаем поля </w:t>
+      </w:r>
+      <w:proofErr w:type="spellStart"/>
+      <w:r>
+        <w:t>date_from</w:t>
+      </w:r>
+      <w:proofErr w:type="spellEnd"/>
+      <w:r>
+        <w:t xml:space="preserve"> и </w:t>
+      </w:r>
+      <w:proofErr w:type="spellStart"/>
+      <w:r>
+        <w:t>date_to</w:t>
+      </w:r>
+      <w:proofErr w:type="spellEnd"/>
+      <w:r>
+        <w:t xml:space="preserve"> для категорий.</w:t>
       </w:r>
     </w:p>
     <w:p>
@@ -2662,7 +2815,15 @@
         <w:t>поэтапно</w:t>
       </w:r>
       <w:r>
-        <w:t>: сначала Hub, затем Satellite, и в конце Link.</w:t>
+        <w:t xml:space="preserve">: сначала </w:t>
+      </w:r>
+      <w:proofErr w:type="spellStart"/>
+      <w:r>
+        <w:t>Hub</w:t>
+      </w:r>
+      <w:proofErr w:type="spellEnd"/>
+      <w:r>
+        <w:t>, затем Satellite, и в конце Link.</w:t>
       </w:r>
     </w:p>
     <w:p>
@@ -2677,21 +2838,1541 @@
         <w:t>Подготовим скрипты DDL и ETL для каждого слоя.</w:t>
       </w:r>
     </w:p>
+    <w:p/>
+    <w:p>
+      <w:r>
+        <w:t>Детальный слой</w:t>
+      </w:r>
+    </w:p>
+    <w:p>
+      <w:r>
+        <w:t>Необходимо построить</w:t>
+      </w:r>
+      <w:r>
+        <w:t xml:space="preserve"> </w:t>
+      </w:r>
+      <w:r>
+        <w:rPr>
+          <w:lang w:val="en-US"/>
+        </w:rPr>
+        <w:t>hub</w:t>
+      </w:r>
+      <w:r>
+        <w:t xml:space="preserve">. Поэтому разбиваем все таблицы на отдельные возможные атомарные сущности: «Продажа» – </w:t>
+      </w:r>
+      <w:r>
+        <w:rPr>
+          <w:lang w:val="en-US"/>
+        </w:rPr>
+        <w:t>sale</w:t>
+      </w:r>
+      <w:r>
+        <w:t xml:space="preserve">, </w:t>
+      </w:r>
+      <w:r>
+        <w:t xml:space="preserve">«Категория» - </w:t>
+      </w:r>
+      <w:r>
+        <w:rPr>
+          <w:lang w:val="en-US"/>
+        </w:rPr>
+        <w:t>category</w:t>
+      </w:r>
+      <w:r>
+        <w:t xml:space="preserve">, </w:t>
+      </w:r>
+      <w:r>
+        <w:t xml:space="preserve">«Продукт» </w:t>
+      </w:r>
+      <w:r>
+        <w:t xml:space="preserve">- </w:t>
+      </w:r>
+      <w:r>
+        <w:rPr>
+          <w:lang w:val="en-US"/>
+        </w:rPr>
+        <w:lastRenderedPageBreak/>
+        <w:t>product</w:t>
+      </w:r>
+      <w:r>
+        <w:t xml:space="preserve">, </w:t>
+      </w:r>
+      <w:r>
+        <w:t xml:space="preserve">«Реклама» - </w:t>
+      </w:r>
+      <w:r>
+        <w:rPr>
+          <w:lang w:val="en-US"/>
+        </w:rPr>
+        <w:t>marketing</w:t>
+      </w:r>
+      <w:r>
+        <w:t xml:space="preserve">. </w:t>
+      </w:r>
+      <w:r>
+        <w:t xml:space="preserve">В всех </w:t>
+      </w:r>
+      <w:r>
+        <w:rPr>
+          <w:lang w:val="en-US"/>
+        </w:rPr>
+        <w:t>hub</w:t>
+      </w:r>
+      <w:r>
+        <w:t xml:space="preserve">, </w:t>
+      </w:r>
+      <w:r>
+        <w:t>кроме рекламы будет бизнес ключ</w:t>
+      </w:r>
+      <w:r>
+        <w:t xml:space="preserve"> (</w:t>
+      </w:r>
+      <w:proofErr w:type="gramStart"/>
+      <w:r>
+        <w:t>БК)</w:t>
+      </w:r>
+      <w:r>
+        <w:t xml:space="preserve">  </w:t>
+      </w:r>
+      <w:r>
+        <w:rPr>
+          <w:lang w:val="en-US"/>
+        </w:rPr>
+        <w:t>id</w:t>
+      </w:r>
+      <w:proofErr w:type="gramEnd"/>
+      <w:r>
+        <w:t xml:space="preserve"> </w:t>
+      </w:r>
+      <w:r>
+        <w:t>сущности, а в рекламе это будет связь «продукт» + «дата».</w:t>
+      </w:r>
+      <w:r>
+        <w:t xml:space="preserve"> Во всех </w:t>
+      </w:r>
+      <w:r>
+        <w:rPr>
+          <w:lang w:val="en-US"/>
+        </w:rPr>
+        <w:t>hub</w:t>
+      </w:r>
+      <w:r>
+        <w:t xml:space="preserve"> </w:t>
+      </w:r>
+      <w:r>
+        <w:t xml:space="preserve">будет дата загрузки и система источник, а также самое важное это внутренний суррогатный </w:t>
+      </w:r>
+      <w:r>
+        <w:rPr>
+          <w:lang w:val="en-US"/>
+        </w:rPr>
+        <w:t>hash</w:t>
+      </w:r>
+      <w:r>
+        <w:t xml:space="preserve"> </w:t>
+      </w:r>
+      <w:r>
+        <w:t>ключ.</w:t>
+      </w:r>
+    </w:p>
+    <w:p>
+      <w:r>
+        <w:t xml:space="preserve">Почему </w:t>
+      </w:r>
+      <w:r>
+        <w:rPr>
+          <w:lang w:val="en-US"/>
+        </w:rPr>
+        <w:t>hash</w:t>
+      </w:r>
+      <w:r>
+        <w:t xml:space="preserve"> </w:t>
+      </w:r>
+      <w:r>
+        <w:t xml:space="preserve">ключ: </w:t>
+      </w:r>
+    </w:p>
     <w:p>
       <w:pPr>
         <w:pStyle w:val="a7"/>
-        <w:ind w:left="1352" w:firstLine="0"/>
-      </w:pPr>
+        <w:numPr>
+          <w:ilvl w:val="0"/>
+          <w:numId w:val="19"/>
+        </w:numPr>
+      </w:pPr>
+      <w:r>
+        <w:t xml:space="preserve">Хэш-ключи обеспечивают быстрый поиск и объединение данных в </w:t>
+      </w:r>
+      <w:proofErr w:type="spellStart"/>
+      <w:r>
+        <w:t>ClickHouse</w:t>
+      </w:r>
+      <w:proofErr w:type="spellEnd"/>
+      <w:r>
+        <w:t>.</w:t>
+      </w:r>
+    </w:p>
+    <w:p>
+      <w:pPr>
+        <w:pStyle w:val="a7"/>
+        <w:numPr>
+          <w:ilvl w:val="0"/>
+          <w:numId w:val="19"/>
+        </w:numPr>
+      </w:pPr>
+      <w:r>
+        <w:t xml:space="preserve">Поиск по </w:t>
+      </w:r>
+      <w:proofErr w:type="spellStart"/>
+      <w:r>
+        <w:t>хэшированным</w:t>
+      </w:r>
+      <w:proofErr w:type="spellEnd"/>
+      <w:r>
+        <w:t xml:space="preserve"> значениям выполняется быстрее, чем по строковым бизнес-ключам (особенно если </w:t>
+      </w:r>
+      <w:r>
+        <w:t>БК</w:t>
+      </w:r>
+      <w:r>
+        <w:t xml:space="preserve"> длинные, составные или не имеют четкого формата).</w:t>
+      </w:r>
+    </w:p>
+    <w:p>
+      <w:pPr>
+        <w:pStyle w:val="a7"/>
+        <w:numPr>
+          <w:ilvl w:val="0"/>
+          <w:numId w:val="19"/>
+        </w:numPr>
+      </w:pPr>
+      <w:r>
+        <w:t xml:space="preserve">Хэш-ключи имеют фиксированный размер (например, 64 бита для UInt64), что упрощает индексацию и ускоряет </w:t>
+      </w:r>
+      <w:proofErr w:type="spellStart"/>
+      <w:r>
+        <w:t>джойны</w:t>
+      </w:r>
+      <w:proofErr w:type="spellEnd"/>
+      <w:r>
+        <w:t>.</w:t>
+      </w:r>
+      <w:r>
+        <w:t xml:space="preserve"> </w:t>
+      </w:r>
+    </w:p>
+    <w:p>
+      <w:pPr>
+        <w:pStyle w:val="a7"/>
+        <w:numPr>
+          <w:ilvl w:val="0"/>
+          <w:numId w:val="19"/>
+        </w:numPr>
+      </w:pPr>
+      <w:r>
+        <w:t>Хэш-ключ позволяет унифицировать представление, сводя разные форматы к единообразному виду.</w:t>
+      </w:r>
+    </w:p>
+    <w:p>
+      <w:pPr>
+        <w:pStyle w:val="a7"/>
+        <w:numPr>
+          <w:ilvl w:val="0"/>
+          <w:numId w:val="19"/>
+        </w:numPr>
+      </w:pPr>
+      <w:r>
+        <w:t>Хэш-ключ устраняет зависимость от изменения формата ключей в источниках данных.</w:t>
+      </w:r>
+    </w:p>
+    <w:p>
+      <w:pPr>
+        <w:rPr>
+          <w:lang w:val="en-US"/>
+        </w:rPr>
+      </w:pPr>
+      <w:r>
+        <w:rPr>
+          <w:lang w:val="en-US"/>
+        </w:rPr>
+        <w:t>Load</w:t>
+      </w:r>
+      <w:r>
+        <w:t>_</w:t>
+      </w:r>
+      <w:r>
+        <w:rPr>
+          <w:lang w:val="en-US"/>
+        </w:rPr>
+        <w:t>dt</w:t>
+      </w:r>
+      <w:r>
+        <w:t xml:space="preserve"> </w:t>
+      </w:r>
+      <w:r>
+        <w:t xml:space="preserve">нужна чтобы фиксировать дату загрузки нового БК и также для </w:t>
+      </w:r>
+      <w:proofErr w:type="spellStart"/>
+      <w:r>
+        <w:t>дедупликации</w:t>
+      </w:r>
+      <w:proofErr w:type="spellEnd"/>
+      <w:r>
+        <w:t xml:space="preserve"> данных и отслеживания истории. Для </w:t>
+      </w:r>
+      <w:proofErr w:type="spellStart"/>
+      <w:r>
+        <w:t>дедупликации</w:t>
+      </w:r>
+      <w:proofErr w:type="spellEnd"/>
+      <w:r>
+        <w:t xml:space="preserve"> используется в комбинации с </w:t>
+      </w:r>
+      <w:r>
+        <w:rPr>
+          <w:lang w:val="en-US"/>
+        </w:rPr>
+        <w:t xml:space="preserve">Engine </w:t>
+      </w:r>
+      <w:proofErr w:type="spellStart"/>
+      <w:r>
+        <w:rPr>
+          <w:lang w:val="en-US"/>
+        </w:rPr>
+        <w:t>ClickHouse</w:t>
+      </w:r>
+      <w:proofErr w:type="spellEnd"/>
+      <w:r>
+        <w:rPr>
+          <w:lang w:val="en-US"/>
+        </w:rPr>
+        <w:t xml:space="preserve"> – </w:t>
+      </w:r>
+      <w:proofErr w:type="spellStart"/>
+      <w:r>
+        <w:rPr>
+          <w:lang w:val="en-US"/>
+        </w:rPr>
+        <w:t>ReplacingMergeTree</w:t>
+      </w:r>
+      <w:proofErr w:type="spellEnd"/>
+      <w:r>
+        <w:rPr>
+          <w:lang w:val="en-US"/>
+        </w:rPr>
+        <w:t>.</w:t>
+      </w:r>
+    </w:p>
+    <w:p>
+      <w:pPr>
+        <w:rPr>
+          <w:lang w:val="en-US"/>
+        </w:rPr>
+      </w:pPr>
+      <w:r>
+        <w:t>Также</w:t>
+      </w:r>
+      <w:r>
+        <w:t xml:space="preserve"> </w:t>
+      </w:r>
+      <w:r>
+        <w:t>задаем</w:t>
+      </w:r>
+      <w:r>
+        <w:t xml:space="preserve"> </w:t>
+      </w:r>
+      <w:r>
+        <w:rPr>
+          <w:lang w:val="en-US"/>
+        </w:rPr>
+        <w:t>PARTITION</w:t>
+      </w:r>
+      <w:r>
+        <w:t xml:space="preserve"> </w:t>
+      </w:r>
+      <w:r>
+        <w:rPr>
+          <w:lang w:val="en-US"/>
+        </w:rPr>
+        <w:t>BY</w:t>
+      </w:r>
+      <w:r>
+        <w:t xml:space="preserve"> (</w:t>
+      </w:r>
+      <w:r>
+        <w:rPr>
+          <w:lang w:val="en-US"/>
+        </w:rPr>
+        <w:t>load</w:t>
+      </w:r>
+      <w:r>
+        <w:t>_</w:t>
+      </w:r>
+      <w:r>
+        <w:rPr>
+          <w:lang w:val="en-US"/>
+        </w:rPr>
+        <w:t>dt</w:t>
+      </w:r>
+      <w:r>
+        <w:t>)</w:t>
+      </w:r>
+      <w:r>
+        <w:t xml:space="preserve"> </w:t>
+      </w:r>
+      <w:r>
+        <w:t>чтобы</w:t>
+      </w:r>
+      <w:r>
+        <w:t xml:space="preserve"> </w:t>
+      </w:r>
+      <w:r>
+        <w:t>иметь</w:t>
+      </w:r>
+      <w:r>
+        <w:t xml:space="preserve"> </w:t>
+      </w:r>
+      <w:r>
+        <w:t xml:space="preserve">быстрый доступ к срезам данных за конкретные даты. Можно оптимизировать тем, что уменьшить количество </w:t>
+      </w:r>
+      <w:proofErr w:type="spellStart"/>
+      <w:r>
+        <w:t>партиций</w:t>
+      </w:r>
+      <w:proofErr w:type="spellEnd"/>
+      <w:r>
+        <w:t>, с гранулярностью до месяца, но это не целесообразно, в данной задаче, где будут различные разрезы в интервале дат и также имеется большой поток данных в разрезе дня.</w:t>
+      </w:r>
+    </w:p>
+    <w:tbl>
+      <w:tblPr>
+        <w:tblW w:w="9346" w:type="dxa"/>
+        <w:tblLook w:val="04A0" w:firstRow="1" w:lastRow="0" w:firstColumn="1" w:lastColumn="0" w:noHBand="0" w:noVBand="1"/>
+      </w:tblPr>
+      <w:tblGrid>
+        <w:gridCol w:w="2190"/>
+        <w:gridCol w:w="1576"/>
+        <w:gridCol w:w="2602"/>
+        <w:gridCol w:w="2978"/>
+      </w:tblGrid>
+      <w:tr>
+        <w:trPr>
+          <w:trHeight w:val="699"/>
+        </w:trPr>
+        <w:tc>
+          <w:tcPr>
+            <w:tcW w:w="2190" w:type="dxa"/>
+            <w:tcBorders>
+              <w:top w:val="single" w:sz="8" w:space="0" w:color="auto"/>
+              <w:left w:val="single" w:sz="8" w:space="0" w:color="auto"/>
+              <w:bottom w:val="single" w:sz="8" w:space="0" w:color="auto"/>
+              <w:right w:val="single" w:sz="8" w:space="0" w:color="auto"/>
+            </w:tcBorders>
+            <w:shd w:val="clear" w:color="auto" w:fill="auto"/>
+            <w:vAlign w:val="center"/>
+            <w:hideMark/>
+          </w:tcPr>
+          <w:p>
+            <w:pPr>
+              <w:ind w:firstLine="0"/>
+              <w:rPr>
+                <w:rFonts w:eastAsia="Times New Roman" w:cs="Times New Roman"/>
+                <w:b/>
+                <w:bCs/>
+                <w:color w:val="000000"/>
+                <w:kern w:val="0"/>
+                <w:szCs w:val="24"/>
+                <w:lang w:eastAsia="ru-RU"/>
+                <w14:ligatures w14:val="none"/>
+              </w:rPr>
+            </w:pPr>
+            <w:r>
+              <w:rPr>
+                <w:rFonts w:eastAsia="Times New Roman" w:cs="Times New Roman"/>
+                <w:b/>
+                <w:bCs/>
+                <w:color w:val="000000"/>
+                <w:kern w:val="0"/>
+                <w:szCs w:val="24"/>
+                <w:lang w:eastAsia="ru-RU"/>
+                <w14:ligatures w14:val="none"/>
+              </w:rPr>
+              <w:t>Хаб</w:t>
+            </w:r>
+          </w:p>
+        </w:tc>
+        <w:tc>
+          <w:tcPr>
+            <w:tcW w:w="1576" w:type="dxa"/>
+            <w:tcBorders>
+              <w:top w:val="single" w:sz="8" w:space="0" w:color="auto"/>
+              <w:left w:val="nil"/>
+              <w:bottom w:val="single" w:sz="8" w:space="0" w:color="auto"/>
+              <w:right w:val="single" w:sz="8" w:space="0" w:color="auto"/>
+            </w:tcBorders>
+            <w:shd w:val="clear" w:color="auto" w:fill="auto"/>
+            <w:vAlign w:val="center"/>
+            <w:hideMark/>
+          </w:tcPr>
+          <w:p>
+            <w:pPr>
+              <w:ind w:firstLine="0"/>
+              <w:rPr>
+                <w:rFonts w:eastAsia="Times New Roman" w:cs="Times New Roman"/>
+                <w:b/>
+                <w:bCs/>
+                <w:color w:val="000000"/>
+                <w:kern w:val="0"/>
+                <w:szCs w:val="24"/>
+                <w:lang w:eastAsia="ru-RU"/>
+                <w14:ligatures w14:val="none"/>
+              </w:rPr>
+            </w:pPr>
+            <w:r>
+              <w:rPr>
+                <w:rFonts w:eastAsia="Times New Roman" w:cs="Times New Roman"/>
+                <w:b/>
+                <w:bCs/>
+                <w:color w:val="000000"/>
+                <w:kern w:val="0"/>
+                <w:szCs w:val="24"/>
+                <w:lang w:eastAsia="ru-RU"/>
+                <w14:ligatures w14:val="none"/>
+              </w:rPr>
+              <w:t>Бизнес-ключ (БК)</w:t>
+            </w:r>
+          </w:p>
+        </w:tc>
+        <w:tc>
+          <w:tcPr>
+            <w:tcW w:w="2602" w:type="dxa"/>
+            <w:tcBorders>
+              <w:top w:val="single" w:sz="8" w:space="0" w:color="auto"/>
+              <w:left w:val="nil"/>
+              <w:bottom w:val="single" w:sz="8" w:space="0" w:color="auto"/>
+              <w:right w:val="single" w:sz="8" w:space="0" w:color="auto"/>
+            </w:tcBorders>
+            <w:shd w:val="clear" w:color="auto" w:fill="auto"/>
+            <w:vAlign w:val="center"/>
+            <w:hideMark/>
+          </w:tcPr>
+          <w:p>
+            <w:pPr>
+              <w:ind w:firstLine="0"/>
+              <w:rPr>
+                <w:rFonts w:eastAsia="Times New Roman" w:cs="Times New Roman"/>
+                <w:b/>
+                <w:bCs/>
+                <w:color w:val="000000"/>
+                <w:kern w:val="0"/>
+                <w:szCs w:val="24"/>
+                <w:lang w:eastAsia="ru-RU"/>
+                <w14:ligatures w14:val="none"/>
+              </w:rPr>
+            </w:pPr>
+            <w:r>
+              <w:rPr>
+                <w:rFonts w:eastAsia="Times New Roman" w:cs="Times New Roman"/>
+                <w:b/>
+                <w:bCs/>
+                <w:color w:val="000000"/>
+                <w:kern w:val="0"/>
+                <w:szCs w:val="24"/>
+                <w:lang w:eastAsia="ru-RU"/>
+                <w14:ligatures w14:val="none"/>
+              </w:rPr>
+              <w:t>Состав хэш-ключа</w:t>
+            </w:r>
+          </w:p>
+        </w:tc>
+        <w:tc>
+          <w:tcPr>
+            <w:tcW w:w="2978" w:type="dxa"/>
+            <w:tcBorders>
+              <w:top w:val="single" w:sz="8" w:space="0" w:color="auto"/>
+              <w:left w:val="nil"/>
+              <w:bottom w:val="single" w:sz="8" w:space="0" w:color="auto"/>
+              <w:right w:val="single" w:sz="8" w:space="0" w:color="auto"/>
+            </w:tcBorders>
+            <w:shd w:val="clear" w:color="auto" w:fill="auto"/>
+            <w:vAlign w:val="center"/>
+            <w:hideMark/>
+          </w:tcPr>
+          <w:p>
+            <w:pPr>
+              <w:ind w:firstLine="0"/>
+              <w:rPr>
+                <w:rFonts w:eastAsia="Times New Roman" w:cs="Times New Roman"/>
+                <w:b/>
+                <w:bCs/>
+                <w:color w:val="000000"/>
+                <w:kern w:val="0"/>
+                <w:szCs w:val="24"/>
+                <w:lang w:eastAsia="ru-RU"/>
+                <w14:ligatures w14:val="none"/>
+              </w:rPr>
+            </w:pPr>
+            <w:r>
+              <w:rPr>
+                <w:rFonts w:eastAsia="Times New Roman" w:cs="Times New Roman"/>
+                <w:b/>
+                <w:bCs/>
+                <w:color w:val="000000"/>
+                <w:kern w:val="0"/>
+                <w:szCs w:val="24"/>
+                <w:lang w:eastAsia="ru-RU"/>
+                <w14:ligatures w14:val="none"/>
+              </w:rPr>
+              <w:t>Дата загрузки</w:t>
+            </w:r>
+          </w:p>
+        </w:tc>
+      </w:tr>
+      <w:tr>
+        <w:trPr>
+          <w:trHeight w:val="555"/>
+        </w:trPr>
+        <w:tc>
+          <w:tcPr>
+            <w:tcW w:w="2190" w:type="dxa"/>
+            <w:tcBorders>
+              <w:top w:val="nil"/>
+              <w:left w:val="single" w:sz="8" w:space="0" w:color="auto"/>
+              <w:bottom w:val="single" w:sz="8" w:space="0" w:color="auto"/>
+              <w:right w:val="single" w:sz="8" w:space="0" w:color="auto"/>
+            </w:tcBorders>
+            <w:shd w:val="clear" w:color="auto" w:fill="auto"/>
+            <w:vAlign w:val="center"/>
+            <w:hideMark/>
+          </w:tcPr>
+          <w:p>
+            <w:pPr>
+              <w:ind w:firstLine="0"/>
+              <w:rPr>
+                <w:rFonts w:eastAsia="Times New Roman" w:cs="Times New Roman"/>
+                <w:color w:val="000000"/>
+                <w:kern w:val="0"/>
+                <w:szCs w:val="24"/>
+                <w:lang w:eastAsia="ru-RU"/>
+                <w14:ligatures w14:val="none"/>
+              </w:rPr>
+            </w:pPr>
+            <w:proofErr w:type="spellStart"/>
+            <w:r>
+              <w:rPr>
+                <w:rFonts w:eastAsia="Times New Roman" w:cs="Times New Roman"/>
+                <w:color w:val="000000"/>
+                <w:kern w:val="0"/>
+                <w:szCs w:val="24"/>
+                <w:lang w:eastAsia="ru-RU"/>
+                <w14:ligatures w14:val="none"/>
+              </w:rPr>
+              <w:t>hub_sales</w:t>
+            </w:r>
+            <w:proofErr w:type="spellEnd"/>
+          </w:p>
+        </w:tc>
+        <w:tc>
+          <w:tcPr>
+            <w:tcW w:w="1576" w:type="dxa"/>
+            <w:tcBorders>
+              <w:top w:val="nil"/>
+              <w:left w:val="nil"/>
+              <w:bottom w:val="single" w:sz="8" w:space="0" w:color="auto"/>
+              <w:right w:val="single" w:sz="8" w:space="0" w:color="auto"/>
+            </w:tcBorders>
+            <w:shd w:val="clear" w:color="auto" w:fill="auto"/>
+            <w:vAlign w:val="center"/>
+            <w:hideMark/>
+          </w:tcPr>
+          <w:p>
+            <w:pPr>
+              <w:ind w:firstLine="0"/>
+              <w:rPr>
+                <w:rFonts w:eastAsia="Times New Roman" w:cs="Times New Roman"/>
+                <w:color w:val="000000"/>
+                <w:kern w:val="0"/>
+                <w:szCs w:val="24"/>
+                <w:lang w:eastAsia="ru-RU"/>
+                <w14:ligatures w14:val="none"/>
+              </w:rPr>
+            </w:pPr>
+            <w:proofErr w:type="spellStart"/>
+            <w:r>
+              <w:rPr>
+                <w:rFonts w:eastAsia="Times New Roman" w:cs="Times New Roman"/>
+                <w:color w:val="000000"/>
+                <w:kern w:val="0"/>
+                <w:szCs w:val="24"/>
+                <w:lang w:eastAsia="ru-RU"/>
+                <w14:ligatures w14:val="none"/>
+              </w:rPr>
+              <w:t>sale_id</w:t>
+            </w:r>
+            <w:proofErr w:type="spellEnd"/>
+          </w:p>
+        </w:tc>
+        <w:tc>
+          <w:tcPr>
+            <w:tcW w:w="2602" w:type="dxa"/>
+            <w:tcBorders>
+              <w:top w:val="nil"/>
+              <w:left w:val="nil"/>
+              <w:bottom w:val="single" w:sz="8" w:space="0" w:color="auto"/>
+              <w:right w:val="single" w:sz="8" w:space="0" w:color="auto"/>
+            </w:tcBorders>
+            <w:shd w:val="clear" w:color="auto" w:fill="auto"/>
+            <w:vAlign w:val="center"/>
+            <w:hideMark/>
+          </w:tcPr>
+          <w:p>
+            <w:pPr>
+              <w:ind w:firstLine="0"/>
+              <w:rPr>
+                <w:rFonts w:eastAsia="Times New Roman" w:cs="Times New Roman"/>
+                <w:color w:val="000000"/>
+                <w:kern w:val="0"/>
+                <w:szCs w:val="24"/>
+                <w:lang w:eastAsia="ru-RU"/>
+                <w14:ligatures w14:val="none"/>
+              </w:rPr>
+            </w:pPr>
+            <w:r>
+              <w:rPr>
+                <w:rFonts w:eastAsia="Times New Roman" w:cs="Times New Roman"/>
+                <w:color w:val="000000"/>
+                <w:kern w:val="0"/>
+                <w:szCs w:val="24"/>
+                <w:lang w:eastAsia="ru-RU"/>
+                <w14:ligatures w14:val="none"/>
+              </w:rPr>
+              <w:t>cityHash64(</w:t>
+            </w:r>
+            <w:proofErr w:type="spellStart"/>
+            <w:r>
+              <w:rPr>
+                <w:rFonts w:eastAsia="Times New Roman" w:cs="Times New Roman"/>
+                <w:color w:val="000000"/>
+                <w:kern w:val="0"/>
+                <w:szCs w:val="24"/>
+                <w:lang w:eastAsia="ru-RU"/>
+                <w14:ligatures w14:val="none"/>
+              </w:rPr>
+              <w:t>sale_id</w:t>
+            </w:r>
+            <w:proofErr w:type="spellEnd"/>
+            <w:r>
+              <w:rPr>
+                <w:rFonts w:eastAsia="Times New Roman" w:cs="Times New Roman"/>
+                <w:color w:val="000000"/>
+                <w:kern w:val="0"/>
+                <w:szCs w:val="24"/>
+                <w:lang w:eastAsia="ru-RU"/>
+                <w14:ligatures w14:val="none"/>
+              </w:rPr>
+              <w:t>)</w:t>
+            </w:r>
+          </w:p>
+        </w:tc>
+        <w:tc>
+          <w:tcPr>
+            <w:tcW w:w="2978" w:type="dxa"/>
+            <w:tcBorders>
+              <w:top w:val="nil"/>
+              <w:left w:val="nil"/>
+              <w:bottom w:val="single" w:sz="8" w:space="0" w:color="auto"/>
+              <w:right w:val="single" w:sz="8" w:space="0" w:color="auto"/>
+            </w:tcBorders>
+            <w:shd w:val="clear" w:color="auto" w:fill="auto"/>
+            <w:vAlign w:val="center"/>
+            <w:hideMark/>
+          </w:tcPr>
+          <w:p>
+            <w:pPr>
+              <w:ind w:firstLine="0"/>
+              <w:rPr>
+                <w:rFonts w:eastAsia="Times New Roman" w:cs="Times New Roman"/>
+                <w:color w:val="000000"/>
+                <w:kern w:val="0"/>
+                <w:szCs w:val="24"/>
+                <w:lang w:eastAsia="ru-RU"/>
+                <w14:ligatures w14:val="none"/>
+              </w:rPr>
+            </w:pPr>
+            <w:proofErr w:type="spellStart"/>
+            <w:r>
+              <w:rPr>
+                <w:rFonts w:eastAsia="Times New Roman" w:cs="Times New Roman"/>
+                <w:color w:val="000000"/>
+                <w:kern w:val="0"/>
+                <w:szCs w:val="24"/>
+                <w:lang w:eastAsia="ru-RU"/>
+                <w14:ligatures w14:val="none"/>
+              </w:rPr>
+              <w:t>load_dt</w:t>
+            </w:r>
+            <w:proofErr w:type="spellEnd"/>
+          </w:p>
+        </w:tc>
+      </w:tr>
+      <w:tr>
+        <w:trPr>
+          <w:trHeight w:val="980"/>
+        </w:trPr>
+        <w:tc>
+          <w:tcPr>
+            <w:tcW w:w="2190" w:type="dxa"/>
+            <w:tcBorders>
+              <w:top w:val="nil"/>
+              <w:left w:val="single" w:sz="8" w:space="0" w:color="auto"/>
+              <w:bottom w:val="single" w:sz="8" w:space="0" w:color="auto"/>
+              <w:right w:val="single" w:sz="8" w:space="0" w:color="auto"/>
+            </w:tcBorders>
+            <w:shd w:val="clear" w:color="auto" w:fill="auto"/>
+            <w:vAlign w:val="center"/>
+            <w:hideMark/>
+          </w:tcPr>
+          <w:p>
+            <w:pPr>
+              <w:ind w:firstLine="0"/>
+              <w:rPr>
+                <w:rFonts w:eastAsia="Times New Roman" w:cs="Times New Roman"/>
+                <w:color w:val="000000"/>
+                <w:kern w:val="0"/>
+                <w:szCs w:val="24"/>
+                <w:lang w:val="en-US" w:eastAsia="ru-RU"/>
+                <w14:ligatures w14:val="none"/>
+              </w:rPr>
+            </w:pPr>
+            <w:proofErr w:type="spellStart"/>
+            <w:r>
+              <w:rPr>
+                <w:rFonts w:eastAsia="Times New Roman" w:cs="Times New Roman"/>
+                <w:color w:val="000000"/>
+                <w:kern w:val="0"/>
+                <w:szCs w:val="24"/>
+                <w:lang w:eastAsia="ru-RU"/>
+                <w14:ligatures w14:val="none"/>
+              </w:rPr>
+              <w:t>hub</w:t>
+            </w:r>
+            <w:proofErr w:type="spellEnd"/>
+            <w:r>
+              <w:rPr>
+                <w:rFonts w:eastAsia="Times New Roman" w:cs="Times New Roman"/>
+                <w:color w:val="000000"/>
+                <w:kern w:val="0"/>
+                <w:szCs w:val="24"/>
+                <w:lang w:eastAsia="ru-RU"/>
+                <w14:ligatures w14:val="none"/>
+              </w:rPr>
+              <w:t>_</w:t>
+            </w:r>
+            <w:r>
+              <w:rPr>
+                <w:rFonts w:eastAsia="Times New Roman" w:cs="Times New Roman"/>
+                <w:color w:val="000000"/>
+                <w:kern w:val="0"/>
+                <w:szCs w:val="24"/>
+                <w:lang w:val="en-US" w:eastAsia="ru-RU"/>
+                <w14:ligatures w14:val="none"/>
+              </w:rPr>
+              <w:t>marketing</w:t>
+            </w:r>
+          </w:p>
+        </w:tc>
+        <w:tc>
+          <w:tcPr>
+            <w:tcW w:w="1576" w:type="dxa"/>
+            <w:tcBorders>
+              <w:top w:val="nil"/>
+              <w:left w:val="nil"/>
+              <w:bottom w:val="single" w:sz="8" w:space="0" w:color="auto"/>
+              <w:right w:val="single" w:sz="8" w:space="0" w:color="auto"/>
+            </w:tcBorders>
+            <w:shd w:val="clear" w:color="auto" w:fill="auto"/>
+            <w:vAlign w:val="center"/>
+            <w:hideMark/>
+          </w:tcPr>
+          <w:p>
+            <w:pPr>
+              <w:ind w:firstLine="0"/>
+              <w:rPr>
+                <w:rFonts w:eastAsia="Times New Roman" w:cs="Times New Roman"/>
+                <w:color w:val="000000"/>
+                <w:kern w:val="0"/>
+                <w:szCs w:val="24"/>
+                <w:lang w:eastAsia="ru-RU"/>
+                <w14:ligatures w14:val="none"/>
+              </w:rPr>
+            </w:pPr>
+            <w:proofErr w:type="spellStart"/>
+            <w:r>
+              <w:rPr>
+                <w:rFonts w:eastAsia="Times New Roman" w:cs="Times New Roman"/>
+                <w:color w:val="000000"/>
+                <w:kern w:val="0"/>
+                <w:szCs w:val="24"/>
+                <w:lang w:eastAsia="ru-RU"/>
+                <w14:ligatures w14:val="none"/>
+              </w:rPr>
+              <w:t>product_id</w:t>
+            </w:r>
+            <w:proofErr w:type="spellEnd"/>
+            <w:r>
+              <w:rPr>
+                <w:rFonts w:eastAsia="Times New Roman" w:cs="Times New Roman"/>
+                <w:color w:val="000000"/>
+                <w:kern w:val="0"/>
+                <w:szCs w:val="24"/>
+                <w:lang w:eastAsia="ru-RU"/>
+                <w14:ligatures w14:val="none"/>
+              </w:rPr>
+              <w:t xml:space="preserve"> + </w:t>
+            </w:r>
+            <w:proofErr w:type="spellStart"/>
+            <w:r>
+              <w:rPr>
+                <w:rFonts w:eastAsia="Times New Roman" w:cs="Times New Roman"/>
+                <w:color w:val="000000"/>
+                <w:kern w:val="0"/>
+                <w:szCs w:val="24"/>
+                <w:lang w:eastAsia="ru-RU"/>
+                <w14:ligatures w14:val="none"/>
+              </w:rPr>
+              <w:t>marketing</w:t>
+            </w:r>
+            <w:r>
+              <w:rPr>
+                <w:rFonts w:eastAsia="Times New Roman" w:cs="Times New Roman"/>
+                <w:color w:val="000000"/>
+                <w:kern w:val="0"/>
+                <w:szCs w:val="24"/>
+                <w:lang w:eastAsia="ru-RU"/>
+                <w14:ligatures w14:val="none"/>
+              </w:rPr>
+              <w:t>_dt</w:t>
+            </w:r>
+            <w:proofErr w:type="spellEnd"/>
+          </w:p>
+        </w:tc>
+        <w:tc>
+          <w:tcPr>
+            <w:tcW w:w="2602" w:type="dxa"/>
+            <w:tcBorders>
+              <w:top w:val="nil"/>
+              <w:left w:val="nil"/>
+              <w:bottom w:val="single" w:sz="8" w:space="0" w:color="auto"/>
+              <w:right w:val="single" w:sz="8" w:space="0" w:color="auto"/>
+            </w:tcBorders>
+            <w:shd w:val="clear" w:color="auto" w:fill="auto"/>
+            <w:vAlign w:val="center"/>
+            <w:hideMark/>
+          </w:tcPr>
+          <w:p>
+            <w:pPr>
+              <w:ind w:firstLine="0"/>
+              <w:rPr>
+                <w:rFonts w:eastAsia="Times New Roman" w:cs="Times New Roman"/>
+                <w:color w:val="000000"/>
+                <w:kern w:val="0"/>
+                <w:szCs w:val="24"/>
+                <w:lang w:val="en-US" w:eastAsia="ru-RU"/>
+                <w14:ligatures w14:val="none"/>
+              </w:rPr>
+            </w:pPr>
+            <w:r>
+              <w:rPr>
+                <w:rFonts w:eastAsia="Times New Roman" w:cs="Times New Roman"/>
+                <w:color w:val="000000"/>
+                <w:kern w:val="0"/>
+                <w:szCs w:val="24"/>
+                <w:lang w:val="en-US" w:eastAsia="ru-RU"/>
+                <w14:ligatures w14:val="none"/>
+              </w:rPr>
+              <w:t>cityHash64(</w:t>
+            </w:r>
+            <w:proofErr w:type="spellStart"/>
+            <w:r>
+              <w:rPr>
+                <w:rFonts w:eastAsia="Times New Roman" w:cs="Times New Roman"/>
+                <w:color w:val="000000"/>
+                <w:kern w:val="0"/>
+                <w:szCs w:val="24"/>
+                <w:lang w:val="en-US" w:eastAsia="ru-RU"/>
+                <w14:ligatures w14:val="none"/>
+              </w:rPr>
+              <w:t>product_id</w:t>
+            </w:r>
+            <w:proofErr w:type="spellEnd"/>
+            <w:r>
+              <w:rPr>
+                <w:rFonts w:eastAsia="Times New Roman" w:cs="Times New Roman"/>
+                <w:color w:val="000000"/>
+                <w:kern w:val="0"/>
+                <w:szCs w:val="24"/>
+                <w:lang w:val="en-US" w:eastAsia="ru-RU"/>
+                <w14:ligatures w14:val="none"/>
+              </w:rPr>
+              <w:t xml:space="preserve">, </w:t>
+            </w:r>
+            <w:r>
+              <w:rPr>
+                <w:rFonts w:eastAsia="Times New Roman" w:cs="Times New Roman"/>
+                <w:color w:val="000000"/>
+                <w:kern w:val="0"/>
+                <w:szCs w:val="24"/>
+                <w:lang w:val="en-US" w:eastAsia="ru-RU"/>
+                <w14:ligatures w14:val="none"/>
+              </w:rPr>
+              <w:t>marketing</w:t>
+            </w:r>
+            <w:r>
+              <w:rPr>
+                <w:rFonts w:eastAsia="Times New Roman" w:cs="Times New Roman"/>
+                <w:color w:val="000000"/>
+                <w:kern w:val="0"/>
+                <w:szCs w:val="24"/>
+                <w:lang w:val="en-US" w:eastAsia="ru-RU"/>
+                <w14:ligatures w14:val="none"/>
+              </w:rPr>
+              <w:t xml:space="preserve"> </w:t>
+            </w:r>
+            <w:r>
+              <w:rPr>
+                <w:rFonts w:eastAsia="Times New Roman" w:cs="Times New Roman"/>
+                <w:color w:val="000000"/>
+                <w:kern w:val="0"/>
+                <w:szCs w:val="24"/>
+                <w:lang w:val="en-US" w:eastAsia="ru-RU"/>
+                <w14:ligatures w14:val="none"/>
+              </w:rPr>
+              <w:t>_dt)</w:t>
+            </w:r>
+          </w:p>
+        </w:tc>
+        <w:tc>
+          <w:tcPr>
+            <w:tcW w:w="2978" w:type="dxa"/>
+            <w:tcBorders>
+              <w:top w:val="nil"/>
+              <w:left w:val="nil"/>
+              <w:bottom w:val="single" w:sz="8" w:space="0" w:color="auto"/>
+              <w:right w:val="single" w:sz="8" w:space="0" w:color="auto"/>
+            </w:tcBorders>
+            <w:shd w:val="clear" w:color="auto" w:fill="auto"/>
+            <w:vAlign w:val="center"/>
+            <w:hideMark/>
+          </w:tcPr>
+          <w:p>
+            <w:pPr>
+              <w:ind w:firstLine="0"/>
+              <w:rPr>
+                <w:rFonts w:eastAsia="Times New Roman" w:cs="Times New Roman"/>
+                <w:color w:val="000000"/>
+                <w:kern w:val="0"/>
+                <w:szCs w:val="24"/>
+                <w:lang w:eastAsia="ru-RU"/>
+                <w14:ligatures w14:val="none"/>
+              </w:rPr>
+            </w:pPr>
+            <w:proofErr w:type="spellStart"/>
+            <w:r>
+              <w:rPr>
+                <w:rFonts w:eastAsia="Times New Roman" w:cs="Times New Roman"/>
+                <w:color w:val="000000"/>
+                <w:kern w:val="0"/>
+                <w:szCs w:val="24"/>
+                <w:lang w:eastAsia="ru-RU"/>
+                <w14:ligatures w14:val="none"/>
+              </w:rPr>
+              <w:t>load_dt</w:t>
+            </w:r>
+            <w:proofErr w:type="spellEnd"/>
+          </w:p>
+        </w:tc>
+      </w:tr>
+      <w:tr>
+        <w:trPr>
+          <w:trHeight w:val="549"/>
+        </w:trPr>
+        <w:tc>
+          <w:tcPr>
+            <w:tcW w:w="2190" w:type="dxa"/>
+            <w:tcBorders>
+              <w:top w:val="nil"/>
+              <w:left w:val="single" w:sz="8" w:space="0" w:color="auto"/>
+              <w:bottom w:val="single" w:sz="8" w:space="0" w:color="auto"/>
+              <w:right w:val="single" w:sz="8" w:space="0" w:color="auto"/>
+            </w:tcBorders>
+            <w:shd w:val="clear" w:color="auto" w:fill="auto"/>
+            <w:vAlign w:val="center"/>
+            <w:hideMark/>
+          </w:tcPr>
+          <w:p>
+            <w:pPr>
+              <w:ind w:firstLine="0"/>
+              <w:rPr>
+                <w:rFonts w:eastAsia="Times New Roman" w:cs="Times New Roman"/>
+                <w:color w:val="000000"/>
+                <w:kern w:val="0"/>
+                <w:szCs w:val="24"/>
+                <w:lang w:eastAsia="ru-RU"/>
+                <w14:ligatures w14:val="none"/>
+              </w:rPr>
+            </w:pPr>
+            <w:proofErr w:type="spellStart"/>
+            <w:r>
+              <w:rPr>
+                <w:rFonts w:eastAsia="Times New Roman" w:cs="Times New Roman"/>
+                <w:color w:val="000000"/>
+                <w:kern w:val="0"/>
+                <w:szCs w:val="24"/>
+                <w:lang w:eastAsia="ru-RU"/>
+                <w14:ligatures w14:val="none"/>
+              </w:rPr>
+              <w:t>hub_products</w:t>
+            </w:r>
+            <w:proofErr w:type="spellEnd"/>
+          </w:p>
+        </w:tc>
+        <w:tc>
+          <w:tcPr>
+            <w:tcW w:w="1576" w:type="dxa"/>
+            <w:tcBorders>
+              <w:top w:val="nil"/>
+              <w:left w:val="nil"/>
+              <w:bottom w:val="single" w:sz="8" w:space="0" w:color="auto"/>
+              <w:right w:val="single" w:sz="8" w:space="0" w:color="auto"/>
+            </w:tcBorders>
+            <w:shd w:val="clear" w:color="auto" w:fill="auto"/>
+            <w:vAlign w:val="center"/>
+            <w:hideMark/>
+          </w:tcPr>
+          <w:p>
+            <w:pPr>
+              <w:ind w:firstLine="0"/>
+              <w:rPr>
+                <w:rFonts w:eastAsia="Times New Roman" w:cs="Times New Roman"/>
+                <w:color w:val="000000"/>
+                <w:kern w:val="0"/>
+                <w:szCs w:val="24"/>
+                <w:lang w:eastAsia="ru-RU"/>
+                <w14:ligatures w14:val="none"/>
+              </w:rPr>
+            </w:pPr>
+            <w:proofErr w:type="spellStart"/>
+            <w:r>
+              <w:rPr>
+                <w:rFonts w:eastAsia="Times New Roman" w:cs="Times New Roman"/>
+                <w:color w:val="000000"/>
+                <w:kern w:val="0"/>
+                <w:szCs w:val="24"/>
+                <w:lang w:eastAsia="ru-RU"/>
+                <w14:ligatures w14:val="none"/>
+              </w:rPr>
+              <w:t>product_id</w:t>
+            </w:r>
+            <w:proofErr w:type="spellEnd"/>
+          </w:p>
+        </w:tc>
+        <w:tc>
+          <w:tcPr>
+            <w:tcW w:w="2602" w:type="dxa"/>
+            <w:tcBorders>
+              <w:top w:val="nil"/>
+              <w:left w:val="nil"/>
+              <w:bottom w:val="single" w:sz="8" w:space="0" w:color="auto"/>
+              <w:right w:val="single" w:sz="8" w:space="0" w:color="auto"/>
+            </w:tcBorders>
+            <w:shd w:val="clear" w:color="auto" w:fill="auto"/>
+            <w:vAlign w:val="center"/>
+            <w:hideMark/>
+          </w:tcPr>
+          <w:p>
+            <w:pPr>
+              <w:ind w:firstLine="0"/>
+              <w:rPr>
+                <w:rFonts w:eastAsia="Times New Roman" w:cs="Times New Roman"/>
+                <w:color w:val="000000"/>
+                <w:kern w:val="0"/>
+                <w:szCs w:val="24"/>
+                <w:lang w:eastAsia="ru-RU"/>
+                <w14:ligatures w14:val="none"/>
+              </w:rPr>
+            </w:pPr>
+            <w:r>
+              <w:rPr>
+                <w:rFonts w:eastAsia="Times New Roman" w:cs="Times New Roman"/>
+                <w:color w:val="000000"/>
+                <w:kern w:val="0"/>
+                <w:szCs w:val="24"/>
+                <w:lang w:eastAsia="ru-RU"/>
+                <w14:ligatures w14:val="none"/>
+              </w:rPr>
+              <w:t>cityHash64(</w:t>
+            </w:r>
+            <w:proofErr w:type="spellStart"/>
+            <w:r>
+              <w:rPr>
+                <w:rFonts w:eastAsia="Times New Roman" w:cs="Times New Roman"/>
+                <w:color w:val="000000"/>
+                <w:kern w:val="0"/>
+                <w:szCs w:val="24"/>
+                <w:lang w:eastAsia="ru-RU"/>
+                <w14:ligatures w14:val="none"/>
+              </w:rPr>
+              <w:t>product_id</w:t>
+            </w:r>
+            <w:proofErr w:type="spellEnd"/>
+            <w:r>
+              <w:rPr>
+                <w:rFonts w:eastAsia="Times New Roman" w:cs="Times New Roman"/>
+                <w:color w:val="000000"/>
+                <w:kern w:val="0"/>
+                <w:szCs w:val="24"/>
+                <w:lang w:eastAsia="ru-RU"/>
+                <w14:ligatures w14:val="none"/>
+              </w:rPr>
+              <w:t>)</w:t>
+            </w:r>
+          </w:p>
+        </w:tc>
+        <w:tc>
+          <w:tcPr>
+            <w:tcW w:w="2978" w:type="dxa"/>
+            <w:tcBorders>
+              <w:top w:val="nil"/>
+              <w:left w:val="nil"/>
+              <w:bottom w:val="single" w:sz="8" w:space="0" w:color="auto"/>
+              <w:right w:val="single" w:sz="8" w:space="0" w:color="auto"/>
+            </w:tcBorders>
+            <w:shd w:val="clear" w:color="auto" w:fill="auto"/>
+            <w:vAlign w:val="center"/>
+            <w:hideMark/>
+          </w:tcPr>
+          <w:p>
+            <w:pPr>
+              <w:ind w:firstLine="0"/>
+              <w:rPr>
+                <w:rFonts w:eastAsia="Times New Roman" w:cs="Times New Roman"/>
+                <w:color w:val="000000"/>
+                <w:kern w:val="0"/>
+                <w:szCs w:val="24"/>
+                <w:lang w:eastAsia="ru-RU"/>
+                <w14:ligatures w14:val="none"/>
+              </w:rPr>
+            </w:pPr>
+            <w:proofErr w:type="spellStart"/>
+            <w:r>
+              <w:rPr>
+                <w:rFonts w:eastAsia="Times New Roman" w:cs="Times New Roman"/>
+                <w:color w:val="000000"/>
+                <w:kern w:val="0"/>
+                <w:szCs w:val="24"/>
+                <w:lang w:eastAsia="ru-RU"/>
+                <w14:ligatures w14:val="none"/>
+              </w:rPr>
+              <w:t>load_dt</w:t>
+            </w:r>
+            <w:proofErr w:type="spellEnd"/>
+          </w:p>
+        </w:tc>
+      </w:tr>
+      <w:tr>
+        <w:trPr>
+          <w:trHeight w:val="684"/>
+        </w:trPr>
+        <w:tc>
+          <w:tcPr>
+            <w:tcW w:w="2190" w:type="dxa"/>
+            <w:tcBorders>
+              <w:top w:val="nil"/>
+              <w:left w:val="single" w:sz="8" w:space="0" w:color="auto"/>
+              <w:bottom w:val="single" w:sz="8" w:space="0" w:color="auto"/>
+              <w:right w:val="single" w:sz="8" w:space="0" w:color="auto"/>
+            </w:tcBorders>
+            <w:shd w:val="clear" w:color="auto" w:fill="auto"/>
+            <w:vAlign w:val="center"/>
+            <w:hideMark/>
+          </w:tcPr>
+          <w:p>
+            <w:pPr>
+              <w:ind w:firstLine="0"/>
+              <w:rPr>
+                <w:rFonts w:eastAsia="Times New Roman" w:cs="Times New Roman"/>
+                <w:color w:val="000000"/>
+                <w:kern w:val="0"/>
+                <w:szCs w:val="24"/>
+                <w:lang w:val="en-US" w:eastAsia="ru-RU"/>
+                <w14:ligatures w14:val="none"/>
+              </w:rPr>
+            </w:pPr>
+            <w:proofErr w:type="spellStart"/>
+            <w:r>
+              <w:rPr>
+                <w:rFonts w:eastAsia="Times New Roman" w:cs="Times New Roman"/>
+                <w:color w:val="000000"/>
+                <w:kern w:val="0"/>
+                <w:szCs w:val="24"/>
+                <w:lang w:eastAsia="ru-RU"/>
+                <w14:ligatures w14:val="none"/>
+              </w:rPr>
+              <w:t>hub_categor</w:t>
+            </w:r>
+            <w:proofErr w:type="spellEnd"/>
+            <w:r>
+              <w:rPr>
+                <w:rFonts w:eastAsia="Times New Roman" w:cs="Times New Roman"/>
+                <w:color w:val="000000"/>
+                <w:kern w:val="0"/>
+                <w:szCs w:val="24"/>
+                <w:lang w:val="en-US" w:eastAsia="ru-RU"/>
+                <w14:ligatures w14:val="none"/>
+              </w:rPr>
+              <w:t>y</w:t>
+            </w:r>
+          </w:p>
+        </w:tc>
+        <w:tc>
+          <w:tcPr>
+            <w:tcW w:w="1576" w:type="dxa"/>
+            <w:tcBorders>
+              <w:top w:val="nil"/>
+              <w:left w:val="nil"/>
+              <w:bottom w:val="single" w:sz="8" w:space="0" w:color="auto"/>
+              <w:right w:val="single" w:sz="8" w:space="0" w:color="auto"/>
+            </w:tcBorders>
+            <w:shd w:val="clear" w:color="auto" w:fill="auto"/>
+            <w:vAlign w:val="center"/>
+            <w:hideMark/>
+          </w:tcPr>
+          <w:p>
+            <w:pPr>
+              <w:ind w:firstLine="0"/>
+              <w:rPr>
+                <w:rFonts w:eastAsia="Times New Roman" w:cs="Times New Roman"/>
+                <w:color w:val="000000"/>
+                <w:kern w:val="0"/>
+                <w:szCs w:val="24"/>
+                <w:lang w:eastAsia="ru-RU"/>
+                <w14:ligatures w14:val="none"/>
+              </w:rPr>
+            </w:pPr>
+            <w:proofErr w:type="spellStart"/>
+            <w:r>
+              <w:rPr>
+                <w:rFonts w:eastAsia="Times New Roman" w:cs="Times New Roman"/>
+                <w:color w:val="000000"/>
+                <w:kern w:val="0"/>
+                <w:szCs w:val="24"/>
+                <w:lang w:eastAsia="ru-RU"/>
+                <w14:ligatures w14:val="none"/>
+              </w:rPr>
+              <w:t>category_id</w:t>
+            </w:r>
+            <w:proofErr w:type="spellEnd"/>
+          </w:p>
+        </w:tc>
+        <w:tc>
+          <w:tcPr>
+            <w:tcW w:w="2602" w:type="dxa"/>
+            <w:tcBorders>
+              <w:top w:val="nil"/>
+              <w:left w:val="nil"/>
+              <w:bottom w:val="single" w:sz="8" w:space="0" w:color="auto"/>
+              <w:right w:val="single" w:sz="8" w:space="0" w:color="auto"/>
+            </w:tcBorders>
+            <w:shd w:val="clear" w:color="auto" w:fill="auto"/>
+            <w:vAlign w:val="center"/>
+            <w:hideMark/>
+          </w:tcPr>
+          <w:p>
+            <w:pPr>
+              <w:ind w:firstLine="0"/>
+              <w:rPr>
+                <w:rFonts w:eastAsia="Times New Roman" w:cs="Times New Roman"/>
+                <w:color w:val="000000"/>
+                <w:kern w:val="0"/>
+                <w:szCs w:val="24"/>
+                <w:lang w:eastAsia="ru-RU"/>
+                <w14:ligatures w14:val="none"/>
+              </w:rPr>
+            </w:pPr>
+            <w:r>
+              <w:rPr>
+                <w:rFonts w:eastAsia="Times New Roman" w:cs="Times New Roman"/>
+                <w:color w:val="000000"/>
+                <w:kern w:val="0"/>
+                <w:szCs w:val="24"/>
+                <w:lang w:eastAsia="ru-RU"/>
+                <w14:ligatures w14:val="none"/>
+              </w:rPr>
+              <w:t>cityHash64(</w:t>
+            </w:r>
+            <w:proofErr w:type="spellStart"/>
+            <w:r>
+              <w:rPr>
+                <w:rFonts w:eastAsia="Times New Roman" w:cs="Times New Roman"/>
+                <w:color w:val="000000"/>
+                <w:kern w:val="0"/>
+                <w:szCs w:val="24"/>
+                <w:lang w:eastAsia="ru-RU"/>
+                <w14:ligatures w14:val="none"/>
+              </w:rPr>
+              <w:t>category_id</w:t>
+            </w:r>
+            <w:proofErr w:type="spellEnd"/>
+            <w:r>
+              <w:rPr>
+                <w:rFonts w:eastAsia="Times New Roman" w:cs="Times New Roman"/>
+                <w:color w:val="000000"/>
+                <w:kern w:val="0"/>
+                <w:szCs w:val="24"/>
+                <w:lang w:eastAsia="ru-RU"/>
+                <w14:ligatures w14:val="none"/>
+              </w:rPr>
+              <w:t>)</w:t>
+            </w:r>
+          </w:p>
+        </w:tc>
+        <w:tc>
+          <w:tcPr>
+            <w:tcW w:w="2978" w:type="dxa"/>
+            <w:tcBorders>
+              <w:top w:val="nil"/>
+              <w:left w:val="nil"/>
+              <w:bottom w:val="single" w:sz="8" w:space="0" w:color="auto"/>
+              <w:right w:val="single" w:sz="8" w:space="0" w:color="auto"/>
+            </w:tcBorders>
+            <w:shd w:val="clear" w:color="auto" w:fill="auto"/>
+            <w:vAlign w:val="center"/>
+            <w:hideMark/>
+          </w:tcPr>
+          <w:p>
+            <w:pPr>
+              <w:ind w:firstLine="0"/>
+              <w:rPr>
+                <w:rFonts w:eastAsia="Times New Roman" w:cs="Times New Roman"/>
+                <w:color w:val="000000"/>
+                <w:kern w:val="0"/>
+                <w:szCs w:val="24"/>
+                <w:lang w:eastAsia="ru-RU"/>
+                <w14:ligatures w14:val="none"/>
+              </w:rPr>
+            </w:pPr>
+            <w:proofErr w:type="spellStart"/>
+            <w:r>
+              <w:rPr>
+                <w:rFonts w:eastAsia="Times New Roman" w:cs="Times New Roman"/>
+                <w:color w:val="000000"/>
+                <w:kern w:val="0"/>
+                <w:szCs w:val="24"/>
+                <w:lang w:eastAsia="ru-RU"/>
+                <w14:ligatures w14:val="none"/>
+              </w:rPr>
+              <w:t>load_dt</w:t>
+            </w:r>
+            <w:proofErr w:type="spellEnd"/>
+          </w:p>
+        </w:tc>
+      </w:tr>
+    </w:tbl>
+    <w:p>
+      <w:pPr>
+        <w:ind w:firstLine="708"/>
+      </w:pPr>
+    </w:p>
+    <w:p>
+      <w:pPr>
+        <w:ind w:firstLine="708"/>
+      </w:pPr>
+      <w:r>
+        <w:t xml:space="preserve">Использование ON DUPLICATE KEY UPDATE в сочетании с уникальным хэшем бизнес-ключа и движком </w:t>
+      </w:r>
+      <w:proofErr w:type="spellStart"/>
+      <w:r>
+        <w:t>ReplacingMergeTree</w:t>
+      </w:r>
+      <w:proofErr w:type="spellEnd"/>
+      <w:r>
+        <w:t>:</w:t>
+      </w:r>
+    </w:p>
+    <w:p>
+      <w:pPr>
+        <w:pStyle w:val="a7"/>
+        <w:numPr>
+          <w:ilvl w:val="0"/>
+          <w:numId w:val="20"/>
+        </w:numPr>
+      </w:pPr>
+      <w:r>
+        <w:t>Обеспечивает идемпотентность загрузки — данные можно загружать многократно без создания дублей.</w:t>
+      </w:r>
+    </w:p>
+    <w:p>
+      <w:pPr>
+        <w:pStyle w:val="a7"/>
+        <w:numPr>
+          <w:ilvl w:val="0"/>
+          <w:numId w:val="20"/>
+        </w:numPr>
+      </w:pPr>
+      <w:r>
+        <w:lastRenderedPageBreak/>
+        <w:t xml:space="preserve">Обновляет </w:t>
+      </w:r>
+      <w:proofErr w:type="spellStart"/>
+      <w:r>
+        <w:t>load_dt</w:t>
+      </w:r>
+      <w:proofErr w:type="spellEnd"/>
+      <w:r>
+        <w:t xml:space="preserve"> для актуализации записей, если строки уже существуют.</w:t>
+      </w:r>
+    </w:p>
+    <w:p>
+      <w:pPr>
+        <w:pStyle w:val="a7"/>
+        <w:numPr>
+          <w:ilvl w:val="0"/>
+          <w:numId w:val="20"/>
+        </w:numPr>
+      </w:pPr>
+      <w:r>
+        <w:t>Гарантирует, что в таблице будет храниться только последняя версия бизнес-ключа.</w:t>
+      </w:r>
+    </w:p>
+    <w:p>
+      <w:pPr>
+        <w:ind w:firstLine="708"/>
+      </w:pPr>
+      <w:r>
+        <w:t xml:space="preserve">Таким образом, если таблица в STG </w:t>
+      </w:r>
+      <w:proofErr w:type="spellStart"/>
+      <w:r>
+        <w:t>перезаливается</w:t>
+      </w:r>
+      <w:proofErr w:type="spellEnd"/>
+      <w:r>
+        <w:t xml:space="preserve"> каждый день, то в HUB попадет только уникальный набор бизнес-ключей, а если бизнес-ключ уже существует — он просто обновится</w:t>
+      </w:r>
+    </w:p>
+    <w:p>
+      <w:pPr>
+        <w:ind w:firstLine="0"/>
+      </w:pPr>
+      <w:r>
+        <w:br w:type="column"/>
+      </w:r>
     </w:p>
     <w:p>
       <w:pPr>
         <w:pStyle w:val="1"/>
       </w:pPr>
       <w:r>
-        <w:br w:type="column"/>
-      </w:r>
-      <w:r>
-        <w:lastRenderedPageBreak/>
         <w:t>Вывод</w:t>
       </w:r>
     </w:p>
@@ -2727,8 +4408,13 @@
       <w:r>
         <w:t xml:space="preserve"> </w:t>
       </w:r>
-      <w:r>
-        <w:t>ClickHouse обеспечивает быстрые аналитические запросы благодаря колоночному хранению.</w:t>
+      <w:proofErr w:type="spellStart"/>
+      <w:r>
+        <w:t>ClickHouse</w:t>
+      </w:r>
+      <w:proofErr w:type="spellEnd"/>
+      <w:r>
+        <w:t xml:space="preserve"> обеспечивает быстрые аналитические запросы благодаря колоночному хранению.</w:t>
       </w:r>
     </w:p>
     <w:p>
@@ -2746,7 +4432,15 @@
         <w:t xml:space="preserve"> </w:t>
       </w:r>
       <w:r>
-        <w:t>Data Vault 2.0 позволяет сохранять полную версионность данных.</w:t>
+        <w:t xml:space="preserve">Data </w:t>
+      </w:r>
+      <w:proofErr w:type="spellStart"/>
+      <w:r>
+        <w:t>Vault</w:t>
+      </w:r>
+      <w:proofErr w:type="spellEnd"/>
+      <w:r>
+        <w:t xml:space="preserve"> 2.0 позволяет сохранять полную версионность данных.</w:t>
       </w:r>
     </w:p>
     <w:p>
@@ -4043,6 +5737,119 @@
     </w:lvl>
   </w:abstractNum>
   <w:abstractNum w:abstractNumId="12" w15:restartNumberingAfterBreak="0">
+    <w:nsid w:val="37B42DE6"/>
+    <w:multiLevelType w:val="hybridMultilevel"/>
+    <w:tmpl w:val="03D20A58"/>
+    <w:lvl w:ilvl="0" w:tplc="B31CB140">
+      <w:start w:val="1"/>
+      <w:numFmt w:val="bullet"/>
+      <w:lvlText w:val=""/>
+      <w:lvlJc w:val="left"/>
+      <w:pPr>
+        <w:ind w:left="1069" w:hanging="360"/>
+      </w:pPr>
+      <w:rPr>
+        <w:rFonts w:ascii="Symbol" w:hAnsi="Symbol" w:hint="default"/>
+      </w:rPr>
+    </w:lvl>
+    <w:lvl w:ilvl="1" w:tplc="04190003" w:tentative="1">
+      <w:start w:val="1"/>
+      <w:numFmt w:val="bullet"/>
+      <w:lvlText w:val="o"/>
+      <w:lvlJc w:val="left"/>
+      <w:pPr>
+        <w:ind w:left="1080" w:hanging="360"/>
+      </w:pPr>
+      <w:rPr>
+        <w:rFonts w:ascii="Courier New" w:hAnsi="Courier New" w:cs="Courier New" w:hint="default"/>
+      </w:rPr>
+    </w:lvl>
+    <w:lvl w:ilvl="2" w:tplc="04190005" w:tentative="1">
+      <w:start w:val="1"/>
+      <w:numFmt w:val="bullet"/>
+      <w:lvlText w:val=""/>
+      <w:lvlJc w:val="left"/>
+      <w:pPr>
+        <w:ind w:left="1800" w:hanging="360"/>
+      </w:pPr>
+      <w:rPr>
+        <w:rFonts w:ascii="Wingdings" w:hAnsi="Wingdings" w:hint="default"/>
+      </w:rPr>
+    </w:lvl>
+    <w:lvl w:ilvl="3" w:tplc="04190001" w:tentative="1">
+      <w:start w:val="1"/>
+      <w:numFmt w:val="bullet"/>
+      <w:lvlText w:val=""/>
+      <w:lvlJc w:val="left"/>
+      <w:pPr>
+        <w:ind w:left="2520" w:hanging="360"/>
+      </w:pPr>
+      <w:rPr>
+        <w:rFonts w:ascii="Symbol" w:hAnsi="Symbol" w:hint="default"/>
+      </w:rPr>
+    </w:lvl>
+    <w:lvl w:ilvl="4" w:tplc="04190003" w:tentative="1">
+      <w:start w:val="1"/>
+      <w:numFmt w:val="bullet"/>
+      <w:lvlText w:val="o"/>
+      <w:lvlJc w:val="left"/>
+      <w:pPr>
+        <w:ind w:left="3240" w:hanging="360"/>
+      </w:pPr>
+      <w:rPr>
+        <w:rFonts w:ascii="Courier New" w:hAnsi="Courier New" w:cs="Courier New" w:hint="default"/>
+      </w:rPr>
+    </w:lvl>
+    <w:lvl w:ilvl="5" w:tplc="04190005" w:tentative="1">
+      <w:start w:val="1"/>
+      <w:numFmt w:val="bullet"/>
+      <w:lvlText w:val=""/>
+      <w:lvlJc w:val="left"/>
+      <w:pPr>
+        <w:ind w:left="3960" w:hanging="360"/>
+      </w:pPr>
+      <w:rPr>
+        <w:rFonts w:ascii="Wingdings" w:hAnsi="Wingdings" w:hint="default"/>
+      </w:rPr>
+    </w:lvl>
+    <w:lvl w:ilvl="6" w:tplc="04190001" w:tentative="1">
+      <w:start w:val="1"/>
+      <w:numFmt w:val="bullet"/>
+      <w:lvlText w:val=""/>
+      <w:lvlJc w:val="left"/>
+      <w:pPr>
+        <w:ind w:left="4680" w:hanging="360"/>
+      </w:pPr>
+      <w:rPr>
+        <w:rFonts w:ascii="Symbol" w:hAnsi="Symbol" w:hint="default"/>
+      </w:rPr>
+    </w:lvl>
+    <w:lvl w:ilvl="7" w:tplc="04190003" w:tentative="1">
+      <w:start w:val="1"/>
+      <w:numFmt w:val="bullet"/>
+      <w:lvlText w:val="o"/>
+      <w:lvlJc w:val="left"/>
+      <w:pPr>
+        <w:ind w:left="5400" w:hanging="360"/>
+      </w:pPr>
+      <w:rPr>
+        <w:rFonts w:ascii="Courier New" w:hAnsi="Courier New" w:cs="Courier New" w:hint="default"/>
+      </w:rPr>
+    </w:lvl>
+    <w:lvl w:ilvl="8" w:tplc="04190005" w:tentative="1">
+      <w:start w:val="1"/>
+      <w:numFmt w:val="bullet"/>
+      <w:lvlText w:val=""/>
+      <w:lvlJc w:val="left"/>
+      <w:pPr>
+        <w:ind w:left="6120" w:hanging="360"/>
+      </w:pPr>
+      <w:rPr>
+        <w:rFonts w:ascii="Wingdings" w:hAnsi="Wingdings" w:hint="default"/>
+      </w:rPr>
+    </w:lvl>
+  </w:abstractNum>
+  <w:abstractNum w:abstractNumId="13" w15:restartNumberingAfterBreak="0">
     <w:nsid w:val="528E5E0C"/>
     <w:multiLevelType w:val="hybridMultilevel"/>
     <w:tmpl w:val="8C9C9F8A"/>
@@ -4128,7 +5935,7 @@
       </w:pPr>
     </w:lvl>
   </w:abstractNum>
-  <w:abstractNum w:abstractNumId="13" w15:restartNumberingAfterBreak="0">
+  <w:abstractNum w:abstractNumId="14" w15:restartNumberingAfterBreak="0">
     <w:nsid w:val="57657EBF"/>
     <w:multiLevelType w:val="hybridMultilevel"/>
     <w:tmpl w:val="698A3D02"/>
@@ -4241,7 +6048,7 @@
       </w:rPr>
     </w:lvl>
   </w:abstractNum>
-  <w:abstractNum w:abstractNumId="14" w15:restartNumberingAfterBreak="0">
+  <w:abstractNum w:abstractNumId="15" w15:restartNumberingAfterBreak="0">
     <w:nsid w:val="66C14639"/>
     <w:multiLevelType w:val="hybridMultilevel"/>
     <w:tmpl w:val="70782A4E"/>
@@ -4354,7 +6161,7 @@
       </w:rPr>
     </w:lvl>
   </w:abstractNum>
-  <w:abstractNum w:abstractNumId="15" w15:restartNumberingAfterBreak="0">
+  <w:abstractNum w:abstractNumId="16" w15:restartNumberingAfterBreak="0">
     <w:nsid w:val="690B23A7"/>
     <w:multiLevelType w:val="hybridMultilevel"/>
     <w:tmpl w:val="F468DDE6"/>
@@ -4467,7 +6274,7 @@
       </w:rPr>
     </w:lvl>
   </w:abstractNum>
-  <w:abstractNum w:abstractNumId="16" w15:restartNumberingAfterBreak="0">
+  <w:abstractNum w:abstractNumId="17" w15:restartNumberingAfterBreak="0">
     <w:nsid w:val="69EF536D"/>
     <w:multiLevelType w:val="hybridMultilevel"/>
     <w:tmpl w:val="686EDD6E"/>
@@ -4580,7 +6387,120 @@
       </w:rPr>
     </w:lvl>
   </w:abstractNum>
-  <w:abstractNum w:abstractNumId="17" w15:restartNumberingAfterBreak="0">
+  <w:abstractNum w:abstractNumId="18" w15:restartNumberingAfterBreak="0">
+    <w:nsid w:val="700B2B96"/>
+    <w:multiLevelType w:val="hybridMultilevel"/>
+    <w:tmpl w:val="C9F4255C"/>
+    <w:lvl w:ilvl="0" w:tplc="385A576A">
+      <w:start w:val="1"/>
+      <w:numFmt w:val="bullet"/>
+      <w:lvlText w:val=""/>
+      <w:lvlJc w:val="left"/>
+      <w:pPr>
+        <w:ind w:left="1070" w:hanging="360"/>
+      </w:pPr>
+      <w:rPr>
+        <w:rFonts w:ascii="Symbol" w:hAnsi="Symbol" w:hint="default"/>
+      </w:rPr>
+    </w:lvl>
+    <w:lvl w:ilvl="1" w:tplc="04190003" w:tentative="1">
+      <w:start w:val="1"/>
+      <w:numFmt w:val="bullet"/>
+      <w:lvlText w:val="o"/>
+      <w:lvlJc w:val="left"/>
+      <w:pPr>
+        <w:ind w:left="1081" w:hanging="360"/>
+      </w:pPr>
+      <w:rPr>
+        <w:rFonts w:ascii="Courier New" w:hAnsi="Courier New" w:cs="Courier New" w:hint="default"/>
+      </w:rPr>
+    </w:lvl>
+    <w:lvl w:ilvl="2" w:tplc="04190005" w:tentative="1">
+      <w:start w:val="1"/>
+      <w:numFmt w:val="bullet"/>
+      <w:lvlText w:val=""/>
+      <w:lvlJc w:val="left"/>
+      <w:pPr>
+        <w:ind w:left="1801" w:hanging="360"/>
+      </w:pPr>
+      <w:rPr>
+        <w:rFonts w:ascii="Wingdings" w:hAnsi="Wingdings" w:hint="default"/>
+      </w:rPr>
+    </w:lvl>
+    <w:lvl w:ilvl="3" w:tplc="04190001" w:tentative="1">
+      <w:start w:val="1"/>
+      <w:numFmt w:val="bullet"/>
+      <w:lvlText w:val=""/>
+      <w:lvlJc w:val="left"/>
+      <w:pPr>
+        <w:ind w:left="2521" w:hanging="360"/>
+      </w:pPr>
+      <w:rPr>
+        <w:rFonts w:ascii="Symbol" w:hAnsi="Symbol" w:hint="default"/>
+      </w:rPr>
+    </w:lvl>
+    <w:lvl w:ilvl="4" w:tplc="04190003" w:tentative="1">
+      <w:start w:val="1"/>
+      <w:numFmt w:val="bullet"/>
+      <w:lvlText w:val="o"/>
+      <w:lvlJc w:val="left"/>
+      <w:pPr>
+        <w:ind w:left="3241" w:hanging="360"/>
+      </w:pPr>
+      <w:rPr>
+        <w:rFonts w:ascii="Courier New" w:hAnsi="Courier New" w:cs="Courier New" w:hint="default"/>
+      </w:rPr>
+    </w:lvl>
+    <w:lvl w:ilvl="5" w:tplc="04190005" w:tentative="1">
+      <w:start w:val="1"/>
+      <w:numFmt w:val="bullet"/>
+      <w:lvlText w:val=""/>
+      <w:lvlJc w:val="left"/>
+      <w:pPr>
+        <w:ind w:left="3961" w:hanging="360"/>
+      </w:pPr>
+      <w:rPr>
+        <w:rFonts w:ascii="Wingdings" w:hAnsi="Wingdings" w:hint="default"/>
+      </w:rPr>
+    </w:lvl>
+    <w:lvl w:ilvl="6" w:tplc="04190001" w:tentative="1">
+      <w:start w:val="1"/>
+      <w:numFmt w:val="bullet"/>
+      <w:lvlText w:val=""/>
+      <w:lvlJc w:val="left"/>
+      <w:pPr>
+        <w:ind w:left="4681" w:hanging="360"/>
+      </w:pPr>
+      <w:rPr>
+        <w:rFonts w:ascii="Symbol" w:hAnsi="Symbol" w:hint="default"/>
+      </w:rPr>
+    </w:lvl>
+    <w:lvl w:ilvl="7" w:tplc="04190003" w:tentative="1">
+      <w:start w:val="1"/>
+      <w:numFmt w:val="bullet"/>
+      <w:lvlText w:val="o"/>
+      <w:lvlJc w:val="left"/>
+      <w:pPr>
+        <w:ind w:left="5401" w:hanging="360"/>
+      </w:pPr>
+      <w:rPr>
+        <w:rFonts w:ascii="Courier New" w:hAnsi="Courier New" w:cs="Courier New" w:hint="default"/>
+      </w:rPr>
+    </w:lvl>
+    <w:lvl w:ilvl="8" w:tplc="04190005" w:tentative="1">
+      <w:start w:val="1"/>
+      <w:numFmt w:val="bullet"/>
+      <w:lvlText w:val=""/>
+      <w:lvlJc w:val="left"/>
+      <w:pPr>
+        <w:ind w:left="6121" w:hanging="360"/>
+      </w:pPr>
+      <w:rPr>
+        <w:rFonts w:ascii="Wingdings" w:hAnsi="Wingdings" w:hint="default"/>
+      </w:rPr>
+    </w:lvl>
+  </w:abstractNum>
+  <w:abstractNum w:abstractNumId="19" w15:restartNumberingAfterBreak="0">
     <w:nsid w:val="7E7B04C3"/>
     <w:multiLevelType w:val="hybridMultilevel"/>
     <w:tmpl w:val="7B54CB9C"/>
@@ -4676,7 +6596,7 @@
     <w:abstractNumId w:val="8"/>
   </w:num>
   <w:num w:numId="4">
-    <w:abstractNumId w:val="13"/>
+    <w:abstractNumId w:val="14"/>
   </w:num>
   <w:num w:numId="5">
     <w:abstractNumId w:val="9"/>
@@ -4685,16 +6605,16 @@
     <w:abstractNumId w:val="3"/>
   </w:num>
   <w:num w:numId="7">
-    <w:abstractNumId w:val="14"/>
+    <w:abstractNumId w:val="15"/>
   </w:num>
   <w:num w:numId="8">
-    <w:abstractNumId w:val="15"/>
+    <w:abstractNumId w:val="16"/>
   </w:num>
   <w:num w:numId="9">
     <w:abstractNumId w:val="1"/>
   </w:num>
   <w:num w:numId="10">
-    <w:abstractNumId w:val="12"/>
+    <w:abstractNumId w:val="13"/>
   </w:num>
   <w:num w:numId="11">
     <w:abstractNumId w:val="10"/>
@@ -4703,13 +6623,13 @@
     <w:abstractNumId w:val="2"/>
   </w:num>
   <w:num w:numId="13">
-    <w:abstractNumId w:val="17"/>
+    <w:abstractNumId w:val="19"/>
   </w:num>
   <w:num w:numId="14">
     <w:abstractNumId w:val="6"/>
   </w:num>
   <w:num w:numId="15">
-    <w:abstractNumId w:val="16"/>
+    <w:abstractNumId w:val="17"/>
   </w:num>
   <w:num w:numId="16">
     <w:abstractNumId w:val="0"/>
@@ -4719,6 +6639,12 @@
   </w:num>
   <w:num w:numId="18">
     <w:abstractNumId w:val="4"/>
+  </w:num>
+  <w:num w:numId="19">
+    <w:abstractNumId w:val="12"/>
+  </w:num>
+  <w:num w:numId="20">
+    <w:abstractNumId w:val="18"/>
   </w:num>
 </w:numbering>
 </file>
@@ -5335,7 +7261,6 @@
   <w:style w:type="character" w:default="1" w:styleId="a0">
     <w:name w:val="Default Paragraph Font"/>
     <w:uiPriority w:val="1"/>
-    <w:semiHidden/>
     <w:unhideWhenUsed/>
   </w:style>
   <w:style w:type="table" w:default="1" w:styleId="a1">
@@ -5651,6 +7576,25 @@
       <w:spacing w:val="5"/>
     </w:rPr>
   </w:style>
+  <w:style w:type="table" w:styleId="ac">
+    <w:name w:val="Table Grid"/>
+    <w:basedOn w:val="a1"/>
+    <w:uiPriority w:val="39"/>
+    <w:rsid w:val="00366003"/>
+    <w:pPr>
+      <w:spacing w:after="0" w:line="240" w:lineRule="auto"/>
+    </w:pPr>
+    <w:tblPr>
+      <w:tblBorders>
+        <w:top w:val="single" w:sz="4" w:space="0" w:color="auto"/>
+        <w:left w:val="single" w:sz="4" w:space="0" w:color="auto"/>
+        <w:bottom w:val="single" w:sz="4" w:space="0" w:color="auto"/>
+        <w:right w:val="single" w:sz="4" w:space="0" w:color="auto"/>
+        <w:insideH w:val="single" w:sz="4" w:space="0" w:color="auto"/>
+        <w:insideV w:val="single" w:sz="4" w:space="0" w:color="auto"/>
+      </w:tblBorders>
+    </w:tblPr>
+  </w:style>
 </w:styles>
 </file>
 

</xml_diff>

<commit_message>
add doc info and bi sql scripts
</commit_message>
<xml_diff>
--- a/Озон_ДЗ_20250125.docx
+++ b/Озон_ДЗ_20250125.docx
@@ -793,15 +793,7 @@
         <w:t xml:space="preserve">То-есть для бизнеса ставим цель, что важно сохранить исторический контекст — не пересчитывать, а фиксировать изменения с определённой даты. </w:t>
       </w:r>
       <w:r>
-        <w:t xml:space="preserve">*Возможный вариант*: рассматривать только актуальную категорию по товару для аналитики за весь 2024-ый год, </w:t>
-      </w:r>
-      <w:proofErr w:type="gramStart"/>
-      <w:r>
-        <w:t>возможно</w:t>
-      </w:r>
-      <w:proofErr w:type="gramEnd"/>
-      <w:r>
-        <w:t xml:space="preserve"> такая задача реальна, как </w:t>
+        <w:t xml:space="preserve">*Возможный вариант*: рассматривать только актуальную категорию по товару для аналитики за весь 2024-ый год, возможно такая задача реальна, как </w:t>
       </w:r>
       <w:r>
         <w:rPr>
@@ -955,15 +947,7 @@
         </w:numPr>
       </w:pPr>
       <w:r>
-        <w:t xml:space="preserve">Также принимаем тот </w:t>
-      </w:r>
-      <w:proofErr w:type="gramStart"/>
-      <w:r>
-        <w:t>факт</w:t>
-      </w:r>
-      <w:proofErr w:type="gramEnd"/>
-      <w:r>
-        <w:t xml:space="preserve"> что везде данные не имеют дублей и все источники существуют с наложенными на них ограничениями в </w:t>
+        <w:t xml:space="preserve">Также принимаем тот факт что везде данные не имеют дублей и все источники существуют с наложенными на них ограничениями в </w:t>
       </w:r>
       <w:proofErr w:type="spellStart"/>
       <w:r>
@@ -1138,15 +1122,7 @@
         </w:numPr>
       </w:pPr>
       <w:r>
-        <w:t xml:space="preserve">Допустим, что если даты нету в таблице с рекламными вложениями </w:t>
-      </w:r>
-      <w:proofErr w:type="gramStart"/>
-      <w:r>
-        <w:t>продавцов</w:t>
-      </w:r>
-      <w:proofErr w:type="gramEnd"/>
-      <w:r>
-        <w:t xml:space="preserve"> то в эту дату он не тратился на заданный продукт. </w:t>
+        <w:t xml:space="preserve">Допустим, что если даты нету в таблице с рекламными вложениями продавцов то в эту дату он не тратился на заданный продукт. </w:t>
       </w:r>
     </w:p>
     <w:p>
@@ -1332,15 +1308,7 @@
         </w:numPr>
       </w:pPr>
       <w:r>
-        <w:t xml:space="preserve">Рекламные вложения если, дата была </w:t>
-      </w:r>
-      <w:proofErr w:type="gramStart"/>
-      <w:r>
-        <w:t>пропущена  по</w:t>
-      </w:r>
-      <w:proofErr w:type="gramEnd"/>
-      <w:r>
-        <w:t xml:space="preserve"> заданному продукту, это значит что сумма не изменилась по рекламным вложениям и стоимость тарифа на рекламу остается той же или это значит что продавец не имел и не платил за рекламу в эту дату?</w:t>
+        <w:t>Рекламные вложения если, дата была пропущена  по заданному продукту, это значит что сумма не изменилась по рекламным вложениям и стоимость тарифа на рекламу остается той же или это значит что продавец не имел и не платил за рекламу в эту дату?</w:t>
       </w:r>
     </w:p>
     <w:p/>
@@ -2941,11 +2909,7 @@
         <w:t>кроме рекламы будет бизнес ключ</w:t>
       </w:r>
       <w:r>
-        <w:t xml:space="preserve"> (</w:t>
-      </w:r>
-      <w:proofErr w:type="gramStart"/>
-      <w:r>
-        <w:t>БК)</w:t>
+        <w:t xml:space="preserve"> (БК)</w:t>
       </w:r>
       <w:r>
         <w:t xml:space="preserve">  </w:t>
@@ -2956,7 +2920,6 @@
         </w:rPr>
         <w:t>id</w:t>
       </w:r>
-      <w:proofErr w:type="gramEnd"/>
       <w:r>
         <w:t xml:space="preserve"> </w:t>
       </w:r>
@@ -4271,18 +4234,10 @@
         <w:t xml:space="preserve">Использование </w:t>
       </w:r>
       <w:r>
-        <w:t>OPTIMIZE TABLE sys</w:t>
-      </w:r>
-      <w:proofErr w:type="gramStart"/>
-      <w:r>
-        <w:t>3.</w:t>
-      </w:r>
-      <w:r>
-        <w:t>*</w:t>
-      </w:r>
-      <w:proofErr w:type="gramEnd"/>
-      <w:r>
-        <w:t xml:space="preserve"> </w:t>
+        <w:t>OPTIMIZE TABLE sys3.</w:t>
+      </w:r>
+      <w:r>
+        <w:t xml:space="preserve">* </w:t>
       </w:r>
       <w:r>
         <w:t xml:space="preserve">в сочетании с уникальным хэшем бизнес-ключа и движком </w:t>
@@ -4985,22 +4940,125 @@
         <w:ind w:firstLine="708"/>
       </w:pPr>
       <w:r>
+        <w:t xml:space="preserve">Необходимо описать сборку витрины для проведения аналитики. Единственные </w:t>
+      </w:r>
+      <w:r>
+        <w:t>атрибуты что</w:t>
+      </w:r>
+      <w:r>
+        <w:t xml:space="preserve"> есть для аналитики: продукт, категория, дата заказа, заказ, сумма заказа, сумма </w:t>
+      </w:r>
+      <w:r>
         <w:lastRenderedPageBreak/>
-        <w:t xml:space="preserve">Необходимо описать сборку витрины для проведения аналитики. Единственные </w:t>
-      </w:r>
-      <w:proofErr w:type="gramStart"/>
-      <w:r>
-        <w:t>атрибуты  что</w:t>
-      </w:r>
-      <w:proofErr w:type="gramEnd"/>
-      <w:r>
-        <w:t xml:space="preserve"> есть для аналитики: продукт, категория, дата заказа, заказ, сумма заказа, сумма рекламы продукта (не разделенная на каждую покупку, а общая затраченная на день).</w:t>
+        <w:t>рекламы продукта (не разделенная на каждую покупку, а общая затраченная на день</w:t>
+      </w:r>
+      <w:r>
+        <w:t xml:space="preserve"> </w:t>
+      </w:r>
+      <w:r>
+        <w:t>– допущение 11</w:t>
+      </w:r>
+      <w:r>
+        <w:t>).</w:t>
       </w:r>
     </w:p>
     <w:p>
       <w:pPr>
         <w:ind w:firstLine="708"/>
       </w:pPr>
+      <w:r>
+        <w:t>Категория выводится в соответствии исторической категории на конкретную дату. Необходимо для ретроспективной оценки и аналитики данных.</w:t>
+      </w:r>
+    </w:p>
+    <w:p>
+      <w:pPr>
+        <w:ind w:firstLine="708"/>
+      </w:pPr>
+    </w:p>
+    <w:p>
+      <w:pPr>
+        <w:pStyle w:val="2"/>
+      </w:pPr>
+      <w:r>
+        <w:t xml:space="preserve">Запросы для </w:t>
+      </w:r>
+      <w:r>
+        <w:rPr>
+          <w:lang w:val="en-US"/>
+        </w:rPr>
+        <w:t>Dashboard</w:t>
+      </w:r>
+    </w:p>
+    <w:p>
+      <w:pPr>
+        <w:ind w:firstLine="708"/>
+        <w:rPr>
+          <w:lang w:val="en-US"/>
+        </w:rPr>
+      </w:pPr>
+      <w:r>
+        <w:t xml:space="preserve">В данном блоке необходимо рассмотреть основные аналитические метрики для написания </w:t>
+      </w:r>
+      <w:r>
+        <w:t>пример</w:t>
+      </w:r>
+      <w:r>
+        <w:t>ов</w:t>
+      </w:r>
+      <w:r>
+        <w:t xml:space="preserve"> SQL-запросов обращения к данным со стороны фронта</w:t>
+      </w:r>
+      <w:r>
+        <w:t xml:space="preserve"> в витрину </w:t>
+      </w:r>
+      <w:r>
+        <w:rPr>
+          <w:lang w:val="en-US"/>
+        </w:rPr>
+        <w:t>CDM</w:t>
+      </w:r>
+      <w:r>
+        <w:t>.</w:t>
+      </w:r>
+    </w:p>
+    <w:p>
+      <w:pPr>
+        <w:pStyle w:val="a7"/>
+        <w:numPr>
+          <w:ilvl w:val="0"/>
+          <w:numId w:val="22"/>
+        </w:numPr>
+      </w:pPr>
+      <w:r>
+        <w:t>Сумма продаж за день</w:t>
+      </w:r>
+      <w:r>
+        <w:t xml:space="preserve"> </w:t>
+      </w:r>
+      <w:r>
+        <w:t>–</w:t>
+      </w:r>
+      <w:r>
+        <w:t xml:space="preserve"> данная</w:t>
+      </w:r>
+      <w:r>
+        <w:t xml:space="preserve"> бизнес метрика п</w:t>
+      </w:r>
+      <w:r>
+        <w:t>озволяет отследить динамику продаж по дням. Помогает выявить тренды, сезонность и аномалии (например, резкие всплески или падения продаж).</w:t>
+      </w:r>
+    </w:p>
+    <w:p>
+      <w:pPr>
+        <w:pStyle w:val="a7"/>
+        <w:numPr>
+          <w:ilvl w:val="0"/>
+          <w:numId w:val="22"/>
+        </w:numPr>
+      </w:pPr>
+      <w:r>
+        <w:t>Динамический запрос в значимости дат – рассматривать влияние метрик в разрезе дат.</w:t>
+      </w:r>
     </w:p>
     <w:p>
       <w:pPr>
@@ -5089,6 +5147,9 @@
       <w:pPr>
         <w:pStyle w:val="a7"/>
         <w:ind w:left="1068" w:firstLine="0"/>
+        <w:rPr>
+          <w:lang w:val="en-US"/>
+        </w:rPr>
       </w:pPr>
     </w:p>
     <w:p>
@@ -6703,6 +6764,95 @@
     </w:lvl>
   </w:abstractNum>
   <w:abstractNum w:abstractNumId="14" w15:restartNumberingAfterBreak="0">
+    <w:nsid w:val="52DF0CDD"/>
+    <w:multiLevelType w:val="hybridMultilevel"/>
+    <w:tmpl w:val="2F5C3064"/>
+    <w:lvl w:ilvl="0" w:tplc="B25CED4C">
+      <w:start w:val="1"/>
+      <w:numFmt w:val="decimal"/>
+      <w:lvlText w:val="%1."/>
+      <w:lvlJc w:val="left"/>
+      <w:pPr>
+        <w:ind w:left="1068" w:hanging="360"/>
+      </w:pPr>
+      <w:rPr>
+        <w:rFonts w:hint="default"/>
+      </w:rPr>
+    </w:lvl>
+    <w:lvl w:ilvl="1" w:tplc="04190019" w:tentative="1">
+      <w:start w:val="1"/>
+      <w:numFmt w:val="lowerLetter"/>
+      <w:lvlText w:val="%2."/>
+      <w:lvlJc w:val="left"/>
+      <w:pPr>
+        <w:ind w:left="1788" w:hanging="360"/>
+      </w:pPr>
+    </w:lvl>
+    <w:lvl w:ilvl="2" w:tplc="0419001B" w:tentative="1">
+      <w:start w:val="1"/>
+      <w:numFmt w:val="lowerRoman"/>
+      <w:lvlText w:val="%3."/>
+      <w:lvlJc w:val="right"/>
+      <w:pPr>
+        <w:ind w:left="2508" w:hanging="180"/>
+      </w:pPr>
+    </w:lvl>
+    <w:lvl w:ilvl="3" w:tplc="0419000F" w:tentative="1">
+      <w:start w:val="1"/>
+      <w:numFmt w:val="decimal"/>
+      <w:lvlText w:val="%4."/>
+      <w:lvlJc w:val="left"/>
+      <w:pPr>
+        <w:ind w:left="3228" w:hanging="360"/>
+      </w:pPr>
+    </w:lvl>
+    <w:lvl w:ilvl="4" w:tplc="04190019" w:tentative="1">
+      <w:start w:val="1"/>
+      <w:numFmt w:val="lowerLetter"/>
+      <w:lvlText w:val="%5."/>
+      <w:lvlJc w:val="left"/>
+      <w:pPr>
+        <w:ind w:left="3948" w:hanging="360"/>
+      </w:pPr>
+    </w:lvl>
+    <w:lvl w:ilvl="5" w:tplc="0419001B" w:tentative="1">
+      <w:start w:val="1"/>
+      <w:numFmt w:val="lowerRoman"/>
+      <w:lvlText w:val="%6."/>
+      <w:lvlJc w:val="right"/>
+      <w:pPr>
+        <w:ind w:left="4668" w:hanging="180"/>
+      </w:pPr>
+    </w:lvl>
+    <w:lvl w:ilvl="6" w:tplc="0419000F" w:tentative="1">
+      <w:start w:val="1"/>
+      <w:numFmt w:val="decimal"/>
+      <w:lvlText w:val="%7."/>
+      <w:lvlJc w:val="left"/>
+      <w:pPr>
+        <w:ind w:left="5388" w:hanging="360"/>
+      </w:pPr>
+    </w:lvl>
+    <w:lvl w:ilvl="7" w:tplc="04190019" w:tentative="1">
+      <w:start w:val="1"/>
+      <w:numFmt w:val="lowerLetter"/>
+      <w:lvlText w:val="%8."/>
+      <w:lvlJc w:val="left"/>
+      <w:pPr>
+        <w:ind w:left="6108" w:hanging="360"/>
+      </w:pPr>
+    </w:lvl>
+    <w:lvl w:ilvl="8" w:tplc="0419001B" w:tentative="1">
+      <w:start w:val="1"/>
+      <w:numFmt w:val="lowerRoman"/>
+      <w:lvlText w:val="%9."/>
+      <w:lvlJc w:val="right"/>
+      <w:pPr>
+        <w:ind w:left="6828" w:hanging="180"/>
+      </w:pPr>
+    </w:lvl>
+  </w:abstractNum>
+  <w:abstractNum w:abstractNumId="15" w15:restartNumberingAfterBreak="0">
     <w:nsid w:val="57657EBF"/>
     <w:multiLevelType w:val="hybridMultilevel"/>
     <w:tmpl w:val="698A3D02"/>
@@ -6815,7 +6965,7 @@
       </w:rPr>
     </w:lvl>
   </w:abstractNum>
-  <w:abstractNum w:abstractNumId="15" w15:restartNumberingAfterBreak="0">
+  <w:abstractNum w:abstractNumId="16" w15:restartNumberingAfterBreak="0">
     <w:nsid w:val="5F8E13EF"/>
     <w:multiLevelType w:val="hybridMultilevel"/>
     <w:tmpl w:val="276A54C2"/>
@@ -6904,7 +7054,7 @@
       </w:pPr>
     </w:lvl>
   </w:abstractNum>
-  <w:abstractNum w:abstractNumId="16" w15:restartNumberingAfterBreak="0">
+  <w:abstractNum w:abstractNumId="17" w15:restartNumberingAfterBreak="0">
     <w:nsid w:val="66C14639"/>
     <w:multiLevelType w:val="hybridMultilevel"/>
     <w:tmpl w:val="70782A4E"/>
@@ -7017,7 +7167,7 @@
       </w:rPr>
     </w:lvl>
   </w:abstractNum>
-  <w:abstractNum w:abstractNumId="17" w15:restartNumberingAfterBreak="0">
+  <w:abstractNum w:abstractNumId="18" w15:restartNumberingAfterBreak="0">
     <w:nsid w:val="690B23A7"/>
     <w:multiLevelType w:val="hybridMultilevel"/>
     <w:tmpl w:val="F468DDE6"/>
@@ -7130,7 +7280,7 @@
       </w:rPr>
     </w:lvl>
   </w:abstractNum>
-  <w:abstractNum w:abstractNumId="18" w15:restartNumberingAfterBreak="0">
+  <w:abstractNum w:abstractNumId="19" w15:restartNumberingAfterBreak="0">
     <w:nsid w:val="69EF536D"/>
     <w:multiLevelType w:val="hybridMultilevel"/>
     <w:tmpl w:val="686EDD6E"/>
@@ -7243,7 +7393,7 @@
       </w:rPr>
     </w:lvl>
   </w:abstractNum>
-  <w:abstractNum w:abstractNumId="19" w15:restartNumberingAfterBreak="0">
+  <w:abstractNum w:abstractNumId="20" w15:restartNumberingAfterBreak="0">
     <w:nsid w:val="700B2B96"/>
     <w:multiLevelType w:val="hybridMultilevel"/>
     <w:tmpl w:val="C9F4255C"/>
@@ -7356,7 +7506,7 @@
       </w:rPr>
     </w:lvl>
   </w:abstractNum>
-  <w:abstractNum w:abstractNumId="20" w15:restartNumberingAfterBreak="0">
+  <w:abstractNum w:abstractNumId="21" w15:restartNumberingAfterBreak="0">
     <w:nsid w:val="7E7B04C3"/>
     <w:multiLevelType w:val="hybridMultilevel"/>
     <w:tmpl w:val="7B54CB9C"/>
@@ -7452,7 +7602,7 @@
     <w:abstractNumId w:val="8"/>
   </w:num>
   <w:num w:numId="4" w16cid:durableId="120803069">
-    <w:abstractNumId w:val="14"/>
+    <w:abstractNumId w:val="15"/>
   </w:num>
   <w:num w:numId="5" w16cid:durableId="2064406587">
     <w:abstractNumId w:val="9"/>
@@ -7461,10 +7611,10 @@
     <w:abstractNumId w:val="3"/>
   </w:num>
   <w:num w:numId="7" w16cid:durableId="1493183686">
-    <w:abstractNumId w:val="16"/>
+    <w:abstractNumId w:val="17"/>
   </w:num>
   <w:num w:numId="8" w16cid:durableId="1180391387">
-    <w:abstractNumId w:val="17"/>
+    <w:abstractNumId w:val="18"/>
   </w:num>
   <w:num w:numId="9" w16cid:durableId="2095474963">
     <w:abstractNumId w:val="1"/>
@@ -7479,13 +7629,13 @@
     <w:abstractNumId w:val="2"/>
   </w:num>
   <w:num w:numId="13" w16cid:durableId="219248462">
-    <w:abstractNumId w:val="20"/>
+    <w:abstractNumId w:val="21"/>
   </w:num>
   <w:num w:numId="14" w16cid:durableId="696934356">
     <w:abstractNumId w:val="6"/>
   </w:num>
   <w:num w:numId="15" w16cid:durableId="2071538983">
-    <w:abstractNumId w:val="18"/>
+    <w:abstractNumId w:val="19"/>
   </w:num>
   <w:num w:numId="16" w16cid:durableId="320156989">
     <w:abstractNumId w:val="0"/>
@@ -7500,10 +7650,13 @@
     <w:abstractNumId w:val="12"/>
   </w:num>
   <w:num w:numId="20" w16cid:durableId="1468937574">
-    <w:abstractNumId w:val="19"/>
+    <w:abstractNumId w:val="20"/>
   </w:num>
   <w:num w:numId="21" w16cid:durableId="2025814239">
-    <w:abstractNumId w:val="15"/>
+    <w:abstractNumId w:val="16"/>
+  </w:num>
+  <w:num w:numId="22" w16cid:durableId="1720320572">
+    <w:abstractNumId w:val="14"/>
   </w:num>
 </w:numbering>
 </file>

</xml_diff>